<commit_message>
coorected POS and asses dropdown bootstrap
</commit_message>
<xml_diff>
--- a/BillingSystem - Documentation.docx
+++ b/BillingSystem - Documentation.docx
@@ -11,8 +11,6 @@
           <w:szCs w:val="24"/>
         </w:rPr>
       </w:pPr>
-      <w:bookmarkStart w:id="0" w:name="_GoBack"/>
-      <w:bookmarkEnd w:id="0"/>
       <w:r>
         <w:rPr>
           <w:b/>
@@ -255,34 +253,6 @@
         </w:rPr>
         <w:t>Connecting with the clearing houses</w:t>
       </w:r>
-    </w:p>
-    <w:p>
-      <w:pPr>
-        <w:pStyle w:val="ListParagraph"/>
-        <w:numPr>
-          <w:ilvl w:val="0"/>
-          <w:numId w:val="18"/>
-        </w:numPr>
-        <w:rPr>
-          <w:sz w:val="24"/>
-          <w:szCs w:val="24"/>
-        </w:rPr>
-      </w:pPr>
-      <w:r>
-        <w:rPr>
-          <w:sz w:val="24"/>
-          <w:szCs w:val="24"/>
-        </w:rPr>
-        <w:t>Setting up the claims forms</w:t>
-      </w:r>
-    </w:p>
-    <w:p>
-      <w:pPr>
-        <w:rPr>
-          <w:sz w:val="24"/>
-          <w:szCs w:val="24"/>
-        </w:rPr>
-      </w:pPr>
       <w:r>
         <w:rPr>
           <w:sz w:val="24"/>
@@ -357,6 +327,7 @@
         </w:rPr>
         <w:t>Database Models</w:t>
       </w:r>
+      <w:proofErr w:type="gramStart"/>
       <w:r>
         <w:rPr>
           <w:b/>
@@ -373,14 +344,16 @@
         </w:rPr>
         <w:t>:</w:t>
       </w:r>
-    </w:p>
-    <w:p>
-      <w:pPr>
-        <w:rPr>
-          <w:sz w:val="24"/>
-          <w:szCs w:val="24"/>
-        </w:rPr>
-      </w:pPr>
+      <w:proofErr w:type="gramEnd"/>
+    </w:p>
+    <w:p>
+      <w:pPr>
+        <w:rPr>
+          <w:sz w:val="24"/>
+          <w:szCs w:val="24"/>
+        </w:rPr>
+      </w:pPr>
+      <w:proofErr w:type="spellStart"/>
       <w:r>
         <w:rPr>
           <w:b/>
@@ -389,6 +362,7 @@
         </w:rPr>
         <w:t>Personal_Information</w:t>
       </w:r>
+      <w:proofErr w:type="spellEnd"/>
       <w:r>
         <w:rPr>
           <w:sz w:val="24"/>
@@ -411,6 +385,7 @@
           <w:szCs w:val="24"/>
         </w:rPr>
       </w:pPr>
+      <w:proofErr w:type="spellStart"/>
       <w:r>
         <w:rPr>
           <w:b/>
@@ -419,6 +394,7 @@
         </w:rPr>
         <w:t>Guarantor_Information</w:t>
       </w:r>
+      <w:proofErr w:type="spellEnd"/>
       <w:r>
         <w:rPr>
           <w:sz w:val="24"/>
@@ -479,6 +455,7 @@
           <w:szCs w:val="24"/>
         </w:rPr>
       </w:pPr>
+      <w:proofErr w:type="spellStart"/>
       <w:r>
         <w:rPr>
           <w:b/>
@@ -487,6 +464,7 @@
         </w:rPr>
         <w:t>Insurance_Information</w:t>
       </w:r>
+      <w:proofErr w:type="spellEnd"/>
       <w:r>
         <w:rPr>
           <w:sz w:val="24"/>
@@ -510,6 +488,7 @@
         </w:rPr>
         <w:t>Locations</w:t>
       </w:r>
+      <w:proofErr w:type="gramStart"/>
       <w:r>
         <w:rPr>
           <w:sz w:val="24"/>
@@ -517,6 +496,7 @@
         </w:rPr>
         <w:t>: ??</w:t>
       </w:r>
+      <w:proofErr w:type="gramEnd"/>
     </w:p>
     <w:p>
       <w:pPr>
@@ -571,6 +551,7 @@
           <w:szCs w:val="24"/>
         </w:rPr>
       </w:pPr>
+      <w:proofErr w:type="spellStart"/>
       <w:r>
         <w:rPr>
           <w:b/>
@@ -579,6 +560,7 @@
         </w:rPr>
         <w:t>Diagnosis_Codes</w:t>
       </w:r>
+      <w:proofErr w:type="spellEnd"/>
       <w:r>
         <w:rPr>
           <w:sz w:val="24"/>
@@ -609,6 +591,7 @@
           <w:szCs w:val="24"/>
         </w:rPr>
       </w:pPr>
+      <w:proofErr w:type="spellStart"/>
       <w:r>
         <w:rPr>
           <w:b/>
@@ -617,6 +600,7 @@
         </w:rPr>
         <w:t>Procedure_Codes</w:t>
       </w:r>
+      <w:proofErr w:type="spellEnd"/>
       <w:r>
         <w:rPr>
           <w:sz w:val="24"/>
@@ -725,71 +709,155 @@
           <w:szCs w:val="24"/>
         </w:rPr>
       </w:pPr>
-      <w:r>
-        <w:rPr>
-          <w:sz w:val="24"/>
-          <w:szCs w:val="24"/>
-        </w:rPr>
-        <w:t xml:space="preserve">PatientForm: </w:t>
-      </w:r>
-      <w:bookmarkStart w:id="1" w:name="OLE_LINK5"/>
-      <w:bookmarkStart w:id="2" w:name="OLE_LINK6"/>
-      <w:bookmarkStart w:id="3" w:name="OLE_LINK7"/>
-      <w:r>
-        <w:rPr>
-          <w:sz w:val="24"/>
-          <w:szCs w:val="24"/>
-        </w:rPr>
-        <w:t>A form that models after the Personal_Information model to allow user to fill in patient information</w:t>
-      </w:r>
+      <w:proofErr w:type="spellStart"/>
+      <w:r>
+        <w:rPr>
+          <w:sz w:val="24"/>
+          <w:szCs w:val="24"/>
+        </w:rPr>
+        <w:t>PatientForm</w:t>
+      </w:r>
+      <w:proofErr w:type="spellEnd"/>
+      <w:r>
+        <w:rPr>
+          <w:sz w:val="24"/>
+          <w:szCs w:val="24"/>
+        </w:rPr>
+        <w:t xml:space="preserve">: </w:t>
+      </w:r>
+      <w:bookmarkStart w:id="0" w:name="OLE_LINK5"/>
+      <w:bookmarkStart w:id="1" w:name="OLE_LINK6"/>
+      <w:bookmarkStart w:id="2" w:name="OLE_LINK7"/>
+      <w:r>
+        <w:rPr>
+          <w:sz w:val="24"/>
+          <w:szCs w:val="24"/>
+        </w:rPr>
+        <w:t xml:space="preserve">A form that models after the </w:t>
+      </w:r>
+      <w:proofErr w:type="spellStart"/>
+      <w:r>
+        <w:rPr>
+          <w:sz w:val="24"/>
+          <w:szCs w:val="24"/>
+        </w:rPr>
+        <w:t>Personal_Information</w:t>
+      </w:r>
+      <w:proofErr w:type="spellEnd"/>
+      <w:r>
+        <w:rPr>
+          <w:sz w:val="24"/>
+          <w:szCs w:val="24"/>
+        </w:rPr>
+        <w:t xml:space="preserve"> model to allow user to fill in patient information</w:t>
+      </w:r>
+      <w:bookmarkEnd w:id="0"/>
       <w:bookmarkEnd w:id="1"/>
       <w:bookmarkEnd w:id="2"/>
-      <w:bookmarkEnd w:id="3"/>
-    </w:p>
-    <w:p>
-      <w:pPr>
-        <w:rPr>
-          <w:sz w:val="24"/>
-          <w:szCs w:val="24"/>
-        </w:rPr>
-      </w:pPr>
-      <w:r>
-        <w:rPr>
-          <w:sz w:val="24"/>
-          <w:szCs w:val="24"/>
-        </w:rPr>
-        <w:t>GuarantorForm: A form that models after the Guarantor_Information model to allow user to fill in guarantor information</w:t>
-      </w:r>
-    </w:p>
-    <w:p>
-      <w:pPr>
-        <w:rPr>
-          <w:sz w:val="24"/>
-          <w:szCs w:val="24"/>
-        </w:rPr>
-      </w:pPr>
-      <w:r>
-        <w:rPr>
-          <w:sz w:val="24"/>
-          <w:szCs w:val="24"/>
-        </w:rPr>
-        <w:t>InsuranceForm: A form that models after the Insurance_Information model to allow user to fill in insurance information</w:t>
-      </w:r>
-    </w:p>
-    <w:p>
-      <w:pPr>
-        <w:rPr>
-          <w:b/>
-          <w:sz w:val="24"/>
-          <w:szCs w:val="24"/>
-        </w:rPr>
-      </w:pPr>
-      <w:r>
-        <w:rPr>
-          <w:sz w:val="24"/>
-          <w:szCs w:val="24"/>
-        </w:rPr>
-        <w:t>ClaimsForm: *Incomplete</w:t>
+    </w:p>
+    <w:p>
+      <w:pPr>
+        <w:rPr>
+          <w:sz w:val="24"/>
+          <w:szCs w:val="24"/>
+        </w:rPr>
+      </w:pPr>
+      <w:proofErr w:type="spellStart"/>
+      <w:r>
+        <w:rPr>
+          <w:sz w:val="24"/>
+          <w:szCs w:val="24"/>
+        </w:rPr>
+        <w:t>GuarantorForm</w:t>
+      </w:r>
+      <w:proofErr w:type="spellEnd"/>
+      <w:r>
+        <w:rPr>
+          <w:sz w:val="24"/>
+          <w:szCs w:val="24"/>
+        </w:rPr>
+        <w:t xml:space="preserve">: A form that models after the </w:t>
+      </w:r>
+      <w:proofErr w:type="spellStart"/>
+      <w:r>
+        <w:rPr>
+          <w:sz w:val="24"/>
+          <w:szCs w:val="24"/>
+        </w:rPr>
+        <w:t>Guarantor_Information</w:t>
+      </w:r>
+      <w:proofErr w:type="spellEnd"/>
+      <w:r>
+        <w:rPr>
+          <w:sz w:val="24"/>
+          <w:szCs w:val="24"/>
+        </w:rPr>
+        <w:t xml:space="preserve"> model to allow user to fill in guarantor information</w:t>
+      </w:r>
+    </w:p>
+    <w:p>
+      <w:pPr>
+        <w:rPr>
+          <w:sz w:val="24"/>
+          <w:szCs w:val="24"/>
+        </w:rPr>
+      </w:pPr>
+      <w:proofErr w:type="spellStart"/>
+      <w:r>
+        <w:rPr>
+          <w:sz w:val="24"/>
+          <w:szCs w:val="24"/>
+        </w:rPr>
+        <w:t>InsuranceForm</w:t>
+      </w:r>
+      <w:proofErr w:type="spellEnd"/>
+      <w:r>
+        <w:rPr>
+          <w:sz w:val="24"/>
+          <w:szCs w:val="24"/>
+        </w:rPr>
+        <w:t xml:space="preserve">: A form that models after the </w:t>
+      </w:r>
+      <w:proofErr w:type="spellStart"/>
+      <w:r>
+        <w:rPr>
+          <w:sz w:val="24"/>
+          <w:szCs w:val="24"/>
+        </w:rPr>
+        <w:t>Insurance_Information</w:t>
+      </w:r>
+      <w:proofErr w:type="spellEnd"/>
+      <w:r>
+        <w:rPr>
+          <w:sz w:val="24"/>
+          <w:szCs w:val="24"/>
+        </w:rPr>
+        <w:t xml:space="preserve"> model to allow user to fill in insurance information</w:t>
+      </w:r>
+    </w:p>
+    <w:p>
+      <w:pPr>
+        <w:rPr>
+          <w:b/>
+          <w:sz w:val="24"/>
+          <w:szCs w:val="24"/>
+        </w:rPr>
+      </w:pPr>
+      <w:proofErr w:type="spellStart"/>
+      <w:r>
+        <w:rPr>
+          <w:sz w:val="24"/>
+          <w:szCs w:val="24"/>
+        </w:rPr>
+        <w:t>ClaimsForm</w:t>
+      </w:r>
+      <w:proofErr w:type="spellEnd"/>
+      <w:r>
+        <w:rPr>
+          <w:sz w:val="24"/>
+          <w:szCs w:val="24"/>
+        </w:rPr>
+        <w:t>: *Incomplete</w:t>
       </w:r>
       <w:r>
         <w:rPr>
@@ -903,13 +971,33 @@
           <w:szCs w:val="24"/>
         </w:rPr>
       </w:pPr>
-      <w:r>
-        <w:rPr>
-          <w:sz w:val="24"/>
-          <w:szCs w:val="24"/>
-        </w:rPr>
-        <w:t>user_login and user_logout</w:t>
-      </w:r>
+      <w:proofErr w:type="spellStart"/>
+      <w:proofErr w:type="gramStart"/>
+      <w:r>
+        <w:rPr>
+          <w:sz w:val="24"/>
+          <w:szCs w:val="24"/>
+        </w:rPr>
+        <w:t>user_login</w:t>
+      </w:r>
+      <w:proofErr w:type="spellEnd"/>
+      <w:proofErr w:type="gramEnd"/>
+      <w:r>
+        <w:rPr>
+          <w:sz w:val="24"/>
+          <w:szCs w:val="24"/>
+        </w:rPr>
+        <w:t xml:space="preserve"> and </w:t>
+      </w:r>
+      <w:proofErr w:type="spellStart"/>
+      <w:r>
+        <w:rPr>
+          <w:sz w:val="24"/>
+          <w:szCs w:val="24"/>
+        </w:rPr>
+        <w:t>user_logout</w:t>
+      </w:r>
+      <w:proofErr w:type="spellEnd"/>
       <w:r>
         <w:rPr>
           <w:sz w:val="24"/>
@@ -1062,7 +1150,23 @@
           <w:sz w:val="24"/>
           <w:szCs w:val="24"/>
         </w:rPr>
-        <w:t xml:space="preserve">The admin_log </w:t>
+        <w:t xml:space="preserve">The </w:t>
+      </w:r>
+      <w:proofErr w:type="spellStart"/>
+      <w:r>
+        <w:rPr>
+          <w:sz w:val="24"/>
+          <w:szCs w:val="24"/>
+        </w:rPr>
+        <w:t>admin_log</w:t>
+      </w:r>
+      <w:proofErr w:type="spellEnd"/>
+      <w:r>
+        <w:rPr>
+          <w:sz w:val="24"/>
+          <w:szCs w:val="24"/>
+        </w:rPr>
+        <w:t xml:space="preserve"> </w:t>
       </w:r>
       <w:r>
         <w:rPr>
@@ -1088,24 +1192,34 @@
           <w:szCs w:val="24"/>
         </w:rPr>
       </w:pPr>
-      <w:r>
-        <w:rPr>
-          <w:b/>
-          <w:sz w:val="24"/>
-          <w:szCs w:val="24"/>
-        </w:rPr>
-        <w:t>get_patient_info:</w:t>
-      </w:r>
-    </w:p>
-    <w:p>
-      <w:pPr>
-        <w:rPr>
-          <w:sz w:val="24"/>
-          <w:szCs w:val="24"/>
-        </w:rPr>
-      </w:pPr>
-      <w:bookmarkStart w:id="4" w:name="OLE_LINK3"/>
-      <w:bookmarkStart w:id="5" w:name="OLE_LINK4"/>
+      <w:proofErr w:type="spellStart"/>
+      <w:r>
+        <w:rPr>
+          <w:b/>
+          <w:sz w:val="24"/>
+          <w:szCs w:val="24"/>
+        </w:rPr>
+        <w:t>get_patient_info</w:t>
+      </w:r>
+      <w:proofErr w:type="spellEnd"/>
+      <w:r>
+        <w:rPr>
+          <w:b/>
+          <w:sz w:val="24"/>
+          <w:szCs w:val="24"/>
+        </w:rPr>
+        <w:t>:</w:t>
+      </w:r>
+    </w:p>
+    <w:p>
+      <w:pPr>
+        <w:rPr>
+          <w:sz w:val="24"/>
+          <w:szCs w:val="24"/>
+        </w:rPr>
+      </w:pPr>
+      <w:bookmarkStart w:id="3" w:name="OLE_LINK3"/>
+      <w:bookmarkStart w:id="4" w:name="OLE_LINK4"/>
       <w:r>
         <w:rPr>
           <w:sz w:val="24"/>
@@ -1168,8 +1282,8 @@
         <w:t>Save the data from the form once you submit it</w:t>
       </w:r>
     </w:p>
+    <w:bookmarkEnd w:id="3"/>
     <w:bookmarkEnd w:id="4"/>
-    <w:bookmarkEnd w:id="5"/>
     <w:p>
       <w:pPr>
         <w:pStyle w:val="ListParagraph"/>
@@ -1218,24 +1332,34 @@
           <w:szCs w:val="24"/>
         </w:rPr>
       </w:pPr>
-      <w:bookmarkStart w:id="6" w:name="OLE_LINK1"/>
-      <w:bookmarkStart w:id="7" w:name="OLE_LINK2"/>
-    </w:p>
-    <w:p>
-      <w:pPr>
-        <w:rPr>
-          <w:b/>
-          <w:sz w:val="24"/>
-          <w:szCs w:val="24"/>
-        </w:rPr>
-      </w:pPr>
-      <w:r>
-        <w:rPr>
-          <w:b/>
-          <w:sz w:val="24"/>
-          <w:szCs w:val="24"/>
-        </w:rPr>
-        <w:t>get_insurance_info:</w:t>
+      <w:bookmarkStart w:id="5" w:name="OLE_LINK1"/>
+      <w:bookmarkStart w:id="6" w:name="OLE_LINK2"/>
+    </w:p>
+    <w:p>
+      <w:pPr>
+        <w:rPr>
+          <w:b/>
+          <w:sz w:val="24"/>
+          <w:szCs w:val="24"/>
+        </w:rPr>
+      </w:pPr>
+      <w:proofErr w:type="spellStart"/>
+      <w:r>
+        <w:rPr>
+          <w:b/>
+          <w:sz w:val="24"/>
+          <w:szCs w:val="24"/>
+        </w:rPr>
+        <w:t>get_insurance_info</w:t>
+      </w:r>
+      <w:proofErr w:type="spellEnd"/>
+      <w:r>
+        <w:rPr>
+          <w:b/>
+          <w:sz w:val="24"/>
+          <w:szCs w:val="24"/>
+        </w:rPr>
+        <w:t>:</w:t>
       </w:r>
     </w:p>
     <w:p>
@@ -1307,32 +1431,42 @@
         <w:t>Save the data from the form once you submit it</w:t>
       </w:r>
     </w:p>
+    <w:bookmarkEnd w:id="5"/>
     <w:bookmarkEnd w:id="6"/>
-    <w:bookmarkEnd w:id="7"/>
-    <w:p>
-      <w:pPr>
-        <w:rPr>
-          <w:b/>
-          <w:sz w:val="24"/>
-          <w:szCs w:val="24"/>
-        </w:rPr>
-      </w:pPr>
-    </w:p>
-    <w:p>
-      <w:pPr>
-        <w:rPr>
-          <w:b/>
-          <w:sz w:val="24"/>
-          <w:szCs w:val="24"/>
-        </w:rPr>
-      </w:pPr>
-      <w:r>
-        <w:rPr>
-          <w:b/>
-          <w:sz w:val="24"/>
-          <w:szCs w:val="24"/>
-        </w:rPr>
-        <w:t>get_guarantor_info:</w:t>
+    <w:p>
+      <w:pPr>
+        <w:rPr>
+          <w:b/>
+          <w:sz w:val="24"/>
+          <w:szCs w:val="24"/>
+        </w:rPr>
+      </w:pPr>
+    </w:p>
+    <w:p>
+      <w:pPr>
+        <w:rPr>
+          <w:b/>
+          <w:sz w:val="24"/>
+          <w:szCs w:val="24"/>
+        </w:rPr>
+      </w:pPr>
+      <w:proofErr w:type="spellStart"/>
+      <w:r>
+        <w:rPr>
+          <w:b/>
+          <w:sz w:val="24"/>
+          <w:szCs w:val="24"/>
+        </w:rPr>
+        <w:t>get_guarantor_info</w:t>
+      </w:r>
+      <w:proofErr w:type="spellEnd"/>
+      <w:r>
+        <w:rPr>
+          <w:b/>
+          <w:sz w:val="24"/>
+          <w:szCs w:val="24"/>
+        </w:rPr>
+        <w:t>:</w:t>
       </w:r>
     </w:p>
     <w:p>
@@ -1486,6 +1620,7 @@
           <w:sz w:val="24"/>
           <w:szCs w:val="24"/>
         </w:rPr>
+        <w:lastRenderedPageBreak/>
         <w:t>admin.py</w:t>
       </w:r>
     </w:p>
@@ -1541,7 +1676,23 @@
           <w:sz w:val="24"/>
           <w:szCs w:val="24"/>
         </w:rPr>
-        <w:t>The other is a backend – admin panel, that will allow specific users to add and monitor providers, payers</w:t>
+        <w:t xml:space="preserve">The other is a backend – admin </w:t>
+      </w:r>
+      <w:proofErr w:type="gramStart"/>
+      <w:r>
+        <w:rPr>
+          <w:sz w:val="24"/>
+          <w:szCs w:val="24"/>
+        </w:rPr>
+        <w:t>panel, that</w:t>
+      </w:r>
+      <w:proofErr w:type="gramEnd"/>
+      <w:r>
+        <w:rPr>
+          <w:sz w:val="24"/>
+          <w:szCs w:val="24"/>
+        </w:rPr>
+        <w:t xml:space="preserve"> will allow specific users to add and monitor providers, payers</w:t>
       </w:r>
       <w:r>
         <w:rPr>
@@ -1581,6 +1732,7 @@
           <w:sz w:val="24"/>
           <w:szCs w:val="24"/>
         </w:rPr>
+        <w:lastRenderedPageBreak/>
         <w:t xml:space="preserve">urls.py: </w:t>
       </w:r>
       <w:r>
@@ -1588,14 +1740,50 @@
           <w:sz w:val="24"/>
           <w:szCs w:val="24"/>
         </w:rPr>
-        <w:t>This file holds the url to view mapping.</w:t>
-      </w:r>
-      <w:r>
-        <w:rPr>
-          <w:sz w:val="24"/>
-          <w:szCs w:val="24"/>
-        </w:rPr>
-        <w:t xml:space="preserve"> That is which url will generate a call to which view.</w:t>
+        <w:t xml:space="preserve">This file holds the </w:t>
+      </w:r>
+      <w:proofErr w:type="spellStart"/>
+      <w:proofErr w:type="gramStart"/>
+      <w:r>
+        <w:rPr>
+          <w:sz w:val="24"/>
+          <w:szCs w:val="24"/>
+        </w:rPr>
+        <w:t>url</w:t>
+      </w:r>
+      <w:proofErr w:type="spellEnd"/>
+      <w:proofErr w:type="gramEnd"/>
+      <w:r>
+        <w:rPr>
+          <w:sz w:val="24"/>
+          <w:szCs w:val="24"/>
+        </w:rPr>
+        <w:t xml:space="preserve"> to view mapping.</w:t>
+      </w:r>
+      <w:r>
+        <w:rPr>
+          <w:sz w:val="24"/>
+          <w:szCs w:val="24"/>
+        </w:rPr>
+        <w:t xml:space="preserve"> That is which </w:t>
+      </w:r>
+      <w:proofErr w:type="spellStart"/>
+      <w:proofErr w:type="gramStart"/>
+      <w:r>
+        <w:rPr>
+          <w:sz w:val="24"/>
+          <w:szCs w:val="24"/>
+        </w:rPr>
+        <w:t>url</w:t>
+      </w:r>
+      <w:proofErr w:type="spellEnd"/>
+      <w:proofErr w:type="gramEnd"/>
+      <w:r>
+        <w:rPr>
+          <w:sz w:val="24"/>
+          <w:szCs w:val="24"/>
+        </w:rPr>
+        <w:t xml:space="preserve"> will generate a call to which view.</w:t>
       </w:r>
     </w:p>
     <w:p>
@@ -1631,6 +1819,7 @@
           <w:sz w:val="24"/>
           <w:szCs w:val="24"/>
         </w:rPr>
+        <w:lastRenderedPageBreak/>
         <w:t>IMPORTANT COMMANDS</w:t>
       </w:r>
     </w:p>
@@ -1664,12 +1853,37 @@
           <w:szCs w:val="24"/>
         </w:rPr>
       </w:pPr>
-      <w:r>
-        <w:rPr>
-          <w:sz w:val="24"/>
-          <w:szCs w:val="24"/>
-        </w:rPr>
-        <w:t>python manage.py runserver 8080</w:t>
+      <w:proofErr w:type="gramStart"/>
+      <w:r>
+        <w:rPr>
+          <w:sz w:val="24"/>
+          <w:szCs w:val="24"/>
+        </w:rPr>
+        <w:t>python</w:t>
+      </w:r>
+      <w:proofErr w:type="gramEnd"/>
+      <w:r>
+        <w:rPr>
+          <w:sz w:val="24"/>
+          <w:szCs w:val="24"/>
+        </w:rPr>
+        <w:t xml:space="preserve"> manage.py </w:t>
+      </w:r>
+      <w:proofErr w:type="spellStart"/>
+      <w:r>
+        <w:rPr>
+          <w:sz w:val="24"/>
+          <w:szCs w:val="24"/>
+        </w:rPr>
+        <w:t>runserver</w:t>
+      </w:r>
+      <w:proofErr w:type="spellEnd"/>
+      <w:r>
+        <w:rPr>
+          <w:sz w:val="24"/>
+          <w:szCs w:val="24"/>
+        </w:rPr>
+        <w:t xml:space="preserve"> </w:t>
       </w:r>
     </w:p>
     <w:p>
@@ -1712,8 +1926,17 @@
           <w:sz w:val="24"/>
           <w:szCs w:val="24"/>
         </w:rPr>
-        <w:t>python manage.py makemigrations</w:t>
-      </w:r>
+        <w:t xml:space="preserve">python manage.py </w:t>
+      </w:r>
+      <w:proofErr w:type="spellStart"/>
+      <w:r>
+        <w:rPr>
+          <w:sz w:val="24"/>
+          <w:szCs w:val="24"/>
+        </w:rPr>
+        <w:t>makemigrations</w:t>
+      </w:r>
+      <w:proofErr w:type="spellEnd"/>
     </w:p>
     <w:p>
       <w:pPr>
@@ -1765,6 +1988,7 @@
           <w:sz w:val="24"/>
           <w:szCs w:val="24"/>
         </w:rPr>
+        <w:lastRenderedPageBreak/>
         <w:t>LOGINS</w:t>
       </w:r>
     </w:p>
@@ -1818,8 +2042,17 @@
           <w:sz w:val="24"/>
           <w:szCs w:val="24"/>
         </w:rPr>
-        <w:t>Password: Xenonhealth</w:t>
-      </w:r>
+        <w:t xml:space="preserve">Password: </w:t>
+      </w:r>
+      <w:proofErr w:type="spellStart"/>
+      <w:r>
+        <w:rPr>
+          <w:sz w:val="24"/>
+          <w:szCs w:val="24"/>
+        </w:rPr>
+        <w:t>Xenonhealth</w:t>
+      </w:r>
+      <w:proofErr w:type="spellEnd"/>
     </w:p>
     <w:p>
       <w:pPr>
@@ -1886,8 +2119,17 @@
           <w:sz w:val="24"/>
           <w:szCs w:val="24"/>
         </w:rPr>
-        <w:t>Name: xenonhealth</w:t>
-      </w:r>
+        <w:t xml:space="preserve">Name: </w:t>
+      </w:r>
+      <w:proofErr w:type="spellStart"/>
+      <w:r>
+        <w:rPr>
+          <w:sz w:val="24"/>
+          <w:szCs w:val="24"/>
+        </w:rPr>
+        <w:t>xenonhealth</w:t>
+      </w:r>
+      <w:proofErr w:type="spellEnd"/>
     </w:p>
     <w:p>
       <w:pPr>
@@ -1916,8 +2158,17 @@
           <w:sz w:val="24"/>
           <w:szCs w:val="24"/>
         </w:rPr>
-        <w:t>Password: Xenonhealth</w:t>
-      </w:r>
+        <w:t xml:space="preserve">Password: </w:t>
+      </w:r>
+      <w:proofErr w:type="spellStart"/>
+      <w:r>
+        <w:rPr>
+          <w:sz w:val="24"/>
+          <w:szCs w:val="24"/>
+        </w:rPr>
+        <w:t>Xenonhealth</w:t>
+      </w:r>
+      <w:proofErr w:type="spellEnd"/>
     </w:p>
     <w:p>
       <w:pPr>
@@ -1951,6 +2202,7 @@
           <w:sz w:val="24"/>
           <w:szCs w:val="24"/>
         </w:rPr>
+        <w:lastRenderedPageBreak/>
         <w:t>INSTALLATIONS</w:t>
       </w:r>
     </w:p>
@@ -1959,12 +2211,14 @@
         <w:rPr>
           <w:sz w:val="24"/>
           <w:szCs w:val="24"/>
-        </w:rPr>
-      </w:pPr>
-      <w:r>
-        <w:rPr>
-          <w:sz w:val="24"/>
-          <w:szCs w:val="24"/>
+          <w:u w:val="single"/>
+        </w:rPr>
+      </w:pPr>
+      <w:r>
+        <w:rPr>
+          <w:sz w:val="24"/>
+          <w:szCs w:val="24"/>
+          <w:u w:val="single"/>
         </w:rPr>
         <w:t>Python:</w:t>
       </w:r>
@@ -2134,98 +2388,120 @@
           <w:sz w:val="24"/>
           <w:szCs w:val="24"/>
         </w:rPr>
-        <w:t>Installing Setuptools and PIP</w:t>
-      </w:r>
-    </w:p>
-    <w:p>
-      <w:pPr>
-        <w:rPr>
-          <w:sz w:val="24"/>
-          <w:szCs w:val="24"/>
-        </w:rPr>
-      </w:pPr>
-    </w:p>
-    <w:p>
-      <w:pPr>
-        <w:rPr>
-          <w:sz w:val="24"/>
-          <w:szCs w:val="24"/>
-        </w:rPr>
-      </w:pPr>
-      <w:r>
-        <w:rPr>
-          <w:sz w:val="24"/>
-          <w:szCs w:val="24"/>
-        </w:rPr>
-        <w:t>Django: [Version: 1.8.4]</w:t>
-      </w:r>
-    </w:p>
-    <w:p>
-      <w:pPr>
-        <w:rPr>
-          <w:sz w:val="24"/>
-          <w:szCs w:val="24"/>
-        </w:rPr>
-      </w:pPr>
-      <w:r>
-        <w:rPr>
-          <w:sz w:val="24"/>
-          <w:szCs w:val="24"/>
-        </w:rPr>
-        <w:t>pip install django</w:t>
-      </w:r>
-    </w:p>
-    <w:p>
-      <w:pPr>
-        <w:rPr>
-          <w:sz w:val="24"/>
-          <w:szCs w:val="24"/>
-        </w:rPr>
-      </w:pPr>
-    </w:p>
-    <w:p>
-      <w:pPr>
-        <w:rPr>
-          <w:sz w:val="24"/>
-          <w:szCs w:val="24"/>
-        </w:rPr>
-      </w:pPr>
-      <w:r>
-        <w:rPr>
-          <w:sz w:val="24"/>
-          <w:szCs w:val="24"/>
-        </w:rPr>
-        <w:t>MySQL:</w:t>
-      </w:r>
-    </w:p>
-    <w:p>
-      <w:pPr>
-        <w:rPr>
-          <w:sz w:val="24"/>
-          <w:szCs w:val="24"/>
-        </w:rPr>
-      </w:pPr>
-      <w:r>
-        <w:rPr>
-          <w:sz w:val="24"/>
-          <w:szCs w:val="24"/>
-        </w:rPr>
-        <w:t>pip install MySQL-python</w:t>
-      </w:r>
-    </w:p>
-    <w:p>
-      <w:pPr>
-        <w:rPr>
-          <w:sz w:val="24"/>
-          <w:szCs w:val="24"/>
-        </w:rPr>
-      </w:pPr>
-      <w:r>
-        <w:rPr>
-          <w:sz w:val="24"/>
-          <w:szCs w:val="24"/>
-        </w:rPr>
-        <w:t xml:space="preserve">Solving visual c error: </w:t>
+        <w:t xml:space="preserve">Installing </w:t>
+      </w:r>
+      <w:proofErr w:type="spellStart"/>
+      <w:r>
+        <w:rPr>
+          <w:sz w:val="24"/>
+          <w:szCs w:val="24"/>
+        </w:rPr>
+        <w:t>Setuptools</w:t>
+      </w:r>
+      <w:proofErr w:type="spellEnd"/>
+      <w:r>
+        <w:rPr>
+          <w:sz w:val="24"/>
+          <w:szCs w:val="24"/>
+        </w:rPr>
+        <w:t xml:space="preserve"> and PIP</w:t>
+      </w:r>
+    </w:p>
+    <w:p>
+      <w:pPr>
+        <w:rPr>
+          <w:sz w:val="24"/>
+          <w:szCs w:val="24"/>
+          <w:u w:val="single"/>
+        </w:rPr>
+      </w:pPr>
+      <w:r>
+        <w:rPr>
+          <w:sz w:val="24"/>
+          <w:szCs w:val="24"/>
+          <w:u w:val="single"/>
+        </w:rPr>
+        <w:t>Requirements:</w:t>
+      </w:r>
+    </w:p>
+    <w:p>
+      <w:pPr>
+        <w:rPr>
+          <w:rFonts w:ascii="Consolas" w:eastAsia="Times New Roman" w:hAnsi="Consolas" w:cs="Courier New"/>
+          <w:color w:val="303336"/>
+          <w:sz w:val="20"/>
+          <w:szCs w:val="20"/>
+          <w:bdr w:val="none" w:sz="0" w:space="0" w:color="auto" w:frame="1"/>
+          <w:shd w:val="clear" w:color="auto" w:fill="EFF0F1"/>
+        </w:rPr>
+      </w:pPr>
+      <w:r>
+        <w:rPr>
+          <w:sz w:val="24"/>
+          <w:szCs w:val="24"/>
+        </w:rPr>
+        <w:t>The requirements for this project are in requirements.txt file in the root directory. Use this to install all requirements.</w:t>
+      </w:r>
+    </w:p>
+    <w:p>
+      <w:pPr>
+        <w:rPr>
+          <w:sz w:val="24"/>
+          <w:szCs w:val="24"/>
+        </w:rPr>
+      </w:pPr>
+      <w:r>
+        <w:rPr>
+          <w:sz w:val="24"/>
+          <w:szCs w:val="24"/>
+        </w:rPr>
+        <w:t xml:space="preserve">pip install -r </w:t>
+      </w:r>
+      <w:bookmarkStart w:id="7" w:name="_GoBack"/>
+      <w:bookmarkEnd w:id="7"/>
+      <w:r>
+        <w:rPr>
+          <w:sz w:val="24"/>
+          <w:szCs w:val="24"/>
+        </w:rPr>
+        <w:t>requirements.txt</w:t>
+      </w:r>
+    </w:p>
+    <w:p>
+      <w:pPr>
+        <w:rPr>
+          <w:sz w:val="24"/>
+          <w:szCs w:val="24"/>
+        </w:rPr>
+      </w:pPr>
+    </w:p>
+    <w:p>
+      <w:pPr>
+        <w:rPr>
+          <w:sz w:val="24"/>
+          <w:szCs w:val="24"/>
+        </w:rPr>
+      </w:pPr>
+      <w:r>
+        <w:rPr>
+          <w:sz w:val="24"/>
+          <w:szCs w:val="24"/>
+        </w:rPr>
+        <w:t>Solving visual c error</w:t>
+      </w:r>
+      <w:r>
+        <w:rPr>
+          <w:sz w:val="24"/>
+          <w:szCs w:val="24"/>
+        </w:rPr>
+        <w:t xml:space="preserve"> of My SQL</w:t>
+      </w:r>
+      <w:r>
+        <w:rPr>
+          <w:sz w:val="24"/>
+          <w:szCs w:val="24"/>
+        </w:rPr>
+        <w:t xml:space="preserve">: </w:t>
       </w:r>
     </w:p>
     <w:p>
@@ -2236,12 +2512,21 @@
           <w:szCs w:val="24"/>
         </w:rPr>
       </w:pPr>
-      <w:r>
-        <w:rPr>
-          <w:sz w:val="24"/>
-          <w:szCs w:val="24"/>
-        </w:rPr>
-        <w:t>Goto: http://www.codegood.com/archives/129</w:t>
+      <w:proofErr w:type="spellStart"/>
+      <w:r>
+        <w:rPr>
+          <w:sz w:val="24"/>
+          <w:szCs w:val="24"/>
+        </w:rPr>
+        <w:t>Goto</w:t>
+      </w:r>
+      <w:proofErr w:type="spellEnd"/>
+      <w:r>
+        <w:rPr>
+          <w:sz w:val="24"/>
+          <w:szCs w:val="24"/>
+        </w:rPr>
+        <w:t>: http://www.codegood.com/archives/129</w:t>
       </w:r>
     </w:p>
     <w:p>
@@ -2258,248 +2543,6 @@
           <w:szCs w:val="24"/>
         </w:rPr>
         <w:t>And run:  MySQL-python-1.2.3.win32-py2.7.exe</w:t>
-      </w:r>
-    </w:p>
-    <w:p>
-      <w:pPr>
-        <w:rPr>
-          <w:sz w:val="24"/>
-          <w:szCs w:val="24"/>
-        </w:rPr>
-      </w:pPr>
-    </w:p>
-    <w:p>
-      <w:pPr>
-        <w:rPr>
-          <w:sz w:val="24"/>
-          <w:szCs w:val="24"/>
-        </w:rPr>
-      </w:pPr>
-      <w:r>
-        <w:rPr>
-          <w:sz w:val="24"/>
-          <w:szCs w:val="24"/>
-        </w:rPr>
-        <w:t>Other Packages</w:t>
-      </w:r>
-      <w:r>
-        <w:rPr>
-          <w:sz w:val="24"/>
-          <w:szCs w:val="24"/>
-        </w:rPr>
-        <w:t>:</w:t>
-      </w:r>
-    </w:p>
-    <w:p>
-      <w:pPr>
-        <w:rPr>
-          <w:sz w:val="24"/>
-          <w:szCs w:val="24"/>
-        </w:rPr>
-      </w:pPr>
-      <w:r>
-        <w:rPr>
-          <w:sz w:val="24"/>
-          <w:szCs w:val="24"/>
-        </w:rPr>
-        <w:t>Audit Log:</w:t>
-      </w:r>
-    </w:p>
-    <w:p>
-      <w:pPr>
-        <w:rPr>
-          <w:sz w:val="24"/>
-          <w:szCs w:val="24"/>
-        </w:rPr>
-      </w:pPr>
-      <w:r>
-        <w:rPr>
-          <w:sz w:val="24"/>
-          <w:szCs w:val="24"/>
-        </w:rPr>
-        <w:t>pip install django-audit-log</w:t>
-      </w:r>
-    </w:p>
-    <w:p>
-      <w:pPr>
-        <w:rPr>
-          <w:sz w:val="24"/>
-          <w:szCs w:val="24"/>
-        </w:rPr>
-      </w:pPr>
-    </w:p>
-    <w:p>
-      <w:pPr>
-        <w:rPr>
-          <w:sz w:val="24"/>
-          <w:szCs w:val="24"/>
-        </w:rPr>
-      </w:pPr>
-      <w:r>
-        <w:rPr>
-          <w:sz w:val="24"/>
-          <w:szCs w:val="24"/>
-        </w:rPr>
-        <w:t>Read Excel data into our models:</w:t>
-      </w:r>
-    </w:p>
-    <w:p>
-      <w:pPr>
-        <w:rPr>
-          <w:sz w:val="24"/>
-          <w:szCs w:val="24"/>
-        </w:rPr>
-      </w:pPr>
-      <w:r>
-        <w:rPr>
-          <w:sz w:val="24"/>
-          <w:szCs w:val="24"/>
-        </w:rPr>
-        <w:t>Pip install pyexcel</w:t>
-      </w:r>
-    </w:p>
-    <w:p>
-      <w:pPr>
-        <w:rPr>
-          <w:sz w:val="24"/>
-          <w:szCs w:val="24"/>
-        </w:rPr>
-      </w:pPr>
-      <w:r>
-        <w:rPr>
-          <w:sz w:val="24"/>
-          <w:szCs w:val="24"/>
-        </w:rPr>
-        <w:t>Pip install pyexcel-xls</w:t>
-      </w:r>
-    </w:p>
-    <w:p>
-      <w:pPr>
-        <w:rPr>
-          <w:sz w:val="24"/>
-          <w:szCs w:val="24"/>
-        </w:rPr>
-      </w:pPr>
-      <w:r>
-        <w:rPr>
-          <w:sz w:val="24"/>
-          <w:szCs w:val="24"/>
-        </w:rPr>
-        <w:t>Pip install pyexcel-xlsx</w:t>
-      </w:r>
-    </w:p>
-    <w:p>
-      <w:pPr>
-        <w:rPr>
-          <w:sz w:val="24"/>
-          <w:szCs w:val="24"/>
-        </w:rPr>
-      </w:pPr>
-    </w:p>
-    <w:p>
-      <w:pPr>
-        <w:rPr>
-          <w:sz w:val="24"/>
-          <w:szCs w:val="24"/>
-        </w:rPr>
-      </w:pPr>
-      <w:r>
-        <w:rPr>
-          <w:sz w:val="24"/>
-          <w:szCs w:val="24"/>
-        </w:rPr>
-        <w:t>Countries: Drop down of all the countries in the forms</w:t>
-      </w:r>
-    </w:p>
-    <w:p>
-      <w:pPr>
-        <w:rPr>
-          <w:sz w:val="24"/>
-          <w:szCs w:val="24"/>
-        </w:rPr>
-      </w:pPr>
-      <w:r>
-        <w:rPr>
-          <w:sz w:val="24"/>
-          <w:szCs w:val="24"/>
-        </w:rPr>
-        <w:t>Pip install django-countries</w:t>
-      </w:r>
-    </w:p>
-    <w:p>
-      <w:pPr>
-        <w:rPr>
-          <w:sz w:val="24"/>
-          <w:szCs w:val="24"/>
-        </w:rPr>
-      </w:pPr>
-    </w:p>
-    <w:p>
-      <w:pPr>
-        <w:rPr>
-          <w:sz w:val="24"/>
-          <w:szCs w:val="24"/>
-        </w:rPr>
-      </w:pPr>
-      <w:r>
-        <w:rPr>
-          <w:sz w:val="24"/>
-          <w:szCs w:val="24"/>
-        </w:rPr>
-        <w:t>Languages:</w:t>
-      </w:r>
-    </w:p>
-    <w:p>
-      <w:pPr>
-        <w:rPr>
-          <w:sz w:val="24"/>
-          <w:szCs w:val="24"/>
-        </w:rPr>
-      </w:pPr>
-      <w:r>
-        <w:rPr>
-          <w:sz w:val="24"/>
-          <w:szCs w:val="24"/>
-        </w:rPr>
-        <w:t>Pip install django-languages</w:t>
-      </w:r>
-    </w:p>
-    <w:p>
-      <w:pPr>
-        <w:rPr>
-          <w:sz w:val="24"/>
-          <w:szCs w:val="24"/>
-        </w:rPr>
-      </w:pPr>
-    </w:p>
-    <w:p>
-      <w:pPr>
-        <w:rPr>
-          <w:sz w:val="24"/>
-          <w:szCs w:val="24"/>
-        </w:rPr>
-      </w:pPr>
-      <w:r>
-        <w:rPr>
-          <w:sz w:val="24"/>
-          <w:szCs w:val="24"/>
-        </w:rPr>
-        <w:t>SSN &amp; Phone Number Formatting:</w:t>
-      </w:r>
-    </w:p>
-    <w:p>
-      <w:pPr>
-        <w:rPr>
-          <w:sz w:val="24"/>
-          <w:szCs w:val="24"/>
-        </w:rPr>
-      </w:pPr>
-      <w:r>
-        <w:rPr>
-          <w:sz w:val="24"/>
-          <w:szCs w:val="24"/>
-        </w:rPr>
-        <w:t>Pip install django-localflavor</w:t>
       </w:r>
     </w:p>
     <w:p>
@@ -5078,6 +5121,64 @@
     <w:basedOn w:val="DefaultParagraphFont"/>
     <w:rsid w:val="003C4AC4"/>
   </w:style>
+  <w:style w:type="paragraph" w:styleId="HTMLPreformatted">
+    <w:name w:val="HTML Preformatted"/>
+    <w:basedOn w:val="Normal"/>
+    <w:link w:val="HTMLPreformattedChar"/>
+    <w:uiPriority w:val="99"/>
+    <w:semiHidden/>
+    <w:unhideWhenUsed/>
+    <w:rsid w:val="00BA1A9D"/>
+    <w:pPr>
+      <w:tabs>
+        <w:tab w:val="left" w:pos="916"/>
+        <w:tab w:val="left" w:pos="1832"/>
+        <w:tab w:val="left" w:pos="2748"/>
+        <w:tab w:val="left" w:pos="3664"/>
+        <w:tab w:val="left" w:pos="4580"/>
+        <w:tab w:val="left" w:pos="5496"/>
+        <w:tab w:val="left" w:pos="6412"/>
+        <w:tab w:val="left" w:pos="7328"/>
+        <w:tab w:val="left" w:pos="8244"/>
+        <w:tab w:val="left" w:pos="9160"/>
+        <w:tab w:val="left" w:pos="10076"/>
+        <w:tab w:val="left" w:pos="10992"/>
+        <w:tab w:val="left" w:pos="11908"/>
+        <w:tab w:val="left" w:pos="12824"/>
+        <w:tab w:val="left" w:pos="13740"/>
+        <w:tab w:val="left" w:pos="14656"/>
+      </w:tabs>
+      <w:spacing w:after="0" w:line="240" w:lineRule="auto"/>
+    </w:pPr>
+    <w:rPr>
+      <w:rFonts w:ascii="Courier New" w:eastAsia="Times New Roman" w:hAnsi="Courier New" w:cs="Courier New"/>
+      <w:sz w:val="20"/>
+      <w:szCs w:val="20"/>
+    </w:rPr>
+  </w:style>
+  <w:style w:type="character" w:customStyle="1" w:styleId="HTMLPreformattedChar">
+    <w:name w:val="HTML Preformatted Char"/>
+    <w:basedOn w:val="DefaultParagraphFont"/>
+    <w:link w:val="HTMLPreformatted"/>
+    <w:uiPriority w:val="99"/>
+    <w:semiHidden/>
+    <w:rsid w:val="00BA1A9D"/>
+    <w:rPr>
+      <w:rFonts w:ascii="Courier New" w:eastAsia="Times New Roman" w:hAnsi="Courier New" w:cs="Courier New"/>
+      <w:sz w:val="20"/>
+      <w:szCs w:val="20"/>
+    </w:rPr>
+  </w:style>
+  <w:style w:type="character" w:customStyle="1" w:styleId="pln">
+    <w:name w:val="pln"/>
+    <w:basedOn w:val="DefaultParagraphFont"/>
+    <w:rsid w:val="00BA1A9D"/>
+  </w:style>
+  <w:style w:type="character" w:customStyle="1" w:styleId="pun">
+    <w:name w:val="pun"/>
+    <w:basedOn w:val="DefaultParagraphFont"/>
+    <w:rsid w:val="00BA1A9D"/>
+  </w:style>
 </w:styles>
 </file>
 

</xml_diff>

<commit_message>
deleted some redundant stuff
</commit_message>
<xml_diff>
--- a/BillingSystem - Documentation.docx
+++ b/BillingSystem - Documentation.docx
@@ -210,28 +210,19 @@
         </w:rPr>
         <w:t>The guidelines state what needs to be done but do not provide any help on how to do them.</w:t>
       </w:r>
-    </w:p>
-    <w:p>
-      <w:pPr>
-        <w:rPr>
-          <w:sz w:val="24"/>
-          <w:szCs w:val="24"/>
-        </w:rPr>
-      </w:pPr>
-    </w:p>
-    <w:p>
-      <w:pPr>
-        <w:rPr>
-          <w:sz w:val="24"/>
-          <w:szCs w:val="24"/>
-        </w:rPr>
-      </w:pPr>
-      <w:r>
-        <w:rPr>
-          <w:sz w:val="24"/>
-          <w:szCs w:val="24"/>
-        </w:rPr>
-        <w:t>Things to think about:</w:t>
+      <w:r>
+        <w:rPr>
+          <w:sz w:val="24"/>
+          <w:szCs w:val="24"/>
+        </w:rPr>
+        <w:t xml:space="preserve"> Creating an audit log page is a requirement of HIPAA, which has been completed.</w:t>
+      </w:r>
+      <w:r>
+        <w:rPr>
+          <w:sz w:val="24"/>
+          <w:szCs w:val="24"/>
+        </w:rPr>
+        <w:t xml:space="preserve"> </w:t>
       </w:r>
     </w:p>
     <w:p>
@@ -251,13 +242,6 @@
           <w:sz w:val="24"/>
           <w:szCs w:val="24"/>
         </w:rPr>
-        <w:t>Connecting with the clearing houses</w:t>
-      </w:r>
-      <w:r>
-        <w:rPr>
-          <w:sz w:val="24"/>
-          <w:szCs w:val="24"/>
-        </w:rPr>
         <w:br w:type="page"/>
       </w:r>
     </w:p>
@@ -266,101 +250,54 @@
         <w:jc w:val="center"/>
         <w:rPr>
           <w:b/>
-          <w:sz w:val="24"/>
-          <w:szCs w:val="24"/>
-        </w:rPr>
-      </w:pPr>
-      <w:r>
-        <w:rPr>
-          <w:b/>
-          <w:sz w:val="24"/>
-          <w:szCs w:val="24"/>
+          <w:sz w:val="28"/>
+          <w:szCs w:val="24"/>
+          <w:u w:val="single"/>
+        </w:rPr>
+      </w:pPr>
+      <w:r>
+        <w:rPr>
+          <w:b/>
+          <w:sz w:val="28"/>
+          <w:szCs w:val="24"/>
+          <w:u w:val="single"/>
         </w:rPr>
         <w:lastRenderedPageBreak/>
-        <w:t>WORK SO FAR</w:t>
-      </w:r>
-    </w:p>
-    <w:p>
-      <w:pPr>
-        <w:rPr>
-          <w:sz w:val="24"/>
-          <w:szCs w:val="24"/>
-        </w:rPr>
-      </w:pPr>
-      <w:r>
-        <w:rPr>
-          <w:sz w:val="24"/>
-          <w:szCs w:val="24"/>
-        </w:rPr>
-        <w:t>Trying to replicate the already existing health fusion system.</w:t>
-      </w:r>
-    </w:p>
-    <w:p>
-      <w:pPr>
-        <w:rPr>
-          <w:sz w:val="24"/>
-          <w:szCs w:val="24"/>
-        </w:rPr>
-      </w:pPr>
-    </w:p>
-    <w:p>
-      <w:pPr>
-        <w:rPr>
-          <w:b/>
-          <w:sz w:val="24"/>
-          <w:szCs w:val="24"/>
-        </w:rPr>
-      </w:pPr>
-      <w:r>
-        <w:rPr>
-          <w:b/>
-          <w:sz w:val="24"/>
-          <w:szCs w:val="24"/>
-        </w:rPr>
-        <w:t>models.py [</w:t>
-      </w:r>
-      <w:r>
-        <w:rPr>
-          <w:b/>
-          <w:sz w:val="24"/>
-          <w:szCs w:val="24"/>
-        </w:rPr>
-        <w:t>Database Models</w:t>
-      </w:r>
-      <w:proofErr w:type="gramStart"/>
-      <w:r>
-        <w:rPr>
-          <w:b/>
-          <w:sz w:val="24"/>
-          <w:szCs w:val="24"/>
-        </w:rPr>
-        <w:t xml:space="preserve">] </w:t>
-      </w:r>
-      <w:r>
-        <w:rPr>
-          <w:b/>
-          <w:sz w:val="24"/>
-          <w:szCs w:val="24"/>
-        </w:rPr>
-        <w:t>:</w:t>
-      </w:r>
-      <w:proofErr w:type="gramEnd"/>
-    </w:p>
-    <w:p>
-      <w:pPr>
-        <w:rPr>
-          <w:sz w:val="24"/>
-          <w:szCs w:val="24"/>
-        </w:rPr>
-      </w:pPr>
+        <w:t>Work so far</w:t>
+      </w:r>
+    </w:p>
+    <w:p>
+      <w:pPr>
+        <w:jc w:val="center"/>
+        <w:rPr>
+          <w:b/>
+          <w:sz w:val="28"/>
+          <w:szCs w:val="24"/>
+          <w:u w:val="single"/>
+        </w:rPr>
+      </w:pPr>
+    </w:p>
+    <w:p>
+      <w:pPr>
+        <w:rPr>
+          <w:sz w:val="24"/>
+          <w:szCs w:val="24"/>
+        </w:rPr>
+      </w:pPr>
+      <w:r>
+        <w:rPr>
+          <w:sz w:val="24"/>
+          <w:szCs w:val="24"/>
+        </w:rPr>
+        <w:t xml:space="preserve">After you open the </w:t>
+      </w:r>
       <w:proofErr w:type="spellStart"/>
       <w:r>
         <w:rPr>
-          <w:b/>
-          <w:sz w:val="24"/>
-          <w:szCs w:val="24"/>
-        </w:rPr>
-        <w:t>Personal_Information</w:t>
+          <w:sz w:val="24"/>
+          <w:szCs w:val="24"/>
+        </w:rPr>
+        <w:t>BillingApp</w:t>
       </w:r>
       <w:proofErr w:type="spellEnd"/>
       <w:r>
@@ -368,31 +305,22 @@
           <w:sz w:val="24"/>
           <w:szCs w:val="24"/>
         </w:rPr>
-        <w:t>: To store patient information</w:t>
-      </w:r>
-      <w:r>
-        <w:rPr>
-          <w:sz w:val="24"/>
-          <w:szCs w:val="24"/>
-        </w:rPr>
-        <w:t xml:space="preserve"> – personal information and account information.</w:t>
-      </w:r>
-    </w:p>
-    <w:p>
-      <w:pPr>
-        <w:rPr>
-          <w:sz w:val="24"/>
-          <w:szCs w:val="24"/>
-        </w:rPr>
-      </w:pPr>
+        <w:t xml:space="preserve"> directory you will notice that the whole thing</w:t>
+      </w:r>
+      <w:r>
+        <w:rPr>
+          <w:sz w:val="24"/>
+          <w:szCs w:val="24"/>
+        </w:rPr>
+        <w:t xml:space="preserve"> is divided into multiple apps, namely: accounting, accounts, base, </w:t>
+      </w:r>
       <w:proofErr w:type="spellStart"/>
       <w:r>
         <w:rPr>
-          <w:b/>
-          <w:sz w:val="24"/>
-          <w:szCs w:val="24"/>
-        </w:rPr>
-        <w:t>Guarantor_Information</w:t>
+          <w:sz w:val="24"/>
+          <w:szCs w:val="24"/>
+        </w:rPr>
+        <w:t>BillingSystem</w:t>
       </w:r>
       <w:proofErr w:type="spellEnd"/>
       <w:r>
@@ -400,69 +328,15 @@
           <w:sz w:val="24"/>
           <w:szCs w:val="24"/>
         </w:rPr>
-        <w:t xml:space="preserve">: Guarantor’s information. </w:t>
-      </w:r>
-    </w:p>
-    <w:p>
-      <w:pPr>
-        <w:rPr>
-          <w:sz w:val="24"/>
-          <w:szCs w:val="24"/>
-        </w:rPr>
-      </w:pPr>
-      <w:r>
-        <w:rPr>
-          <w:sz w:val="24"/>
-          <w:szCs w:val="24"/>
-        </w:rPr>
-        <w:t>*</w:t>
-      </w:r>
-      <w:r>
-        <w:rPr>
-          <w:sz w:val="24"/>
-          <w:szCs w:val="24"/>
-        </w:rPr>
-        <w:t>If self, no need to fill up these details.</w:t>
-      </w:r>
-    </w:p>
-    <w:p>
-      <w:pPr>
-        <w:rPr>
-          <w:sz w:val="24"/>
-          <w:szCs w:val="24"/>
-        </w:rPr>
-      </w:pPr>
-      <w:r>
-        <w:rPr>
-          <w:b/>
-          <w:sz w:val="24"/>
-          <w:szCs w:val="24"/>
-        </w:rPr>
-        <w:t>Payer</w:t>
-      </w:r>
-      <w:r>
-        <w:rPr>
-          <w:sz w:val="24"/>
-          <w:szCs w:val="24"/>
-        </w:rPr>
-        <w:t>: Insurance Providers</w:t>
-      </w:r>
-    </w:p>
-    <w:p>
-      <w:pPr>
-        <w:rPr>
-          <w:sz w:val="24"/>
-          <w:szCs w:val="24"/>
-        </w:rPr>
-      </w:pPr>
+        <w:t xml:space="preserve">, claims, dashboard, </w:t>
+      </w:r>
       <w:proofErr w:type="spellStart"/>
       <w:r>
         <w:rPr>
-          <w:b/>
-          <w:sz w:val="24"/>
-          <w:szCs w:val="24"/>
-        </w:rPr>
-        <w:t>Insurance_Information</w:t>
+          <w:sz w:val="24"/>
+          <w:szCs w:val="24"/>
+        </w:rPr>
+        <w:t>displayContent</w:t>
       </w:r>
       <w:proofErr w:type="spellEnd"/>
       <w:r>
@@ -470,95 +344,15 @@
           <w:sz w:val="24"/>
           <w:szCs w:val="24"/>
         </w:rPr>
-        <w:t>: Connecting the Patient, Payer and Insurance Information</w:t>
-      </w:r>
-    </w:p>
-    <w:p>
-      <w:pPr>
-        <w:rPr>
-          <w:sz w:val="24"/>
-          <w:szCs w:val="24"/>
-        </w:rPr>
-      </w:pPr>
-      <w:r>
-        <w:rPr>
-          <w:b/>
-          <w:sz w:val="24"/>
-          <w:szCs w:val="24"/>
-        </w:rPr>
-        <w:t>Locations</w:t>
-      </w:r>
-      <w:proofErr w:type="gramStart"/>
-      <w:r>
-        <w:rPr>
-          <w:sz w:val="24"/>
-          <w:szCs w:val="24"/>
-        </w:rPr>
-        <w:t>: ??</w:t>
-      </w:r>
-      <w:proofErr w:type="gramEnd"/>
-    </w:p>
-    <w:p>
-      <w:pPr>
-        <w:rPr>
-          <w:sz w:val="24"/>
-          <w:szCs w:val="24"/>
-        </w:rPr>
-      </w:pPr>
-    </w:p>
-    <w:p>
-      <w:pPr>
-        <w:rPr>
-          <w:sz w:val="24"/>
-          <w:szCs w:val="24"/>
-        </w:rPr>
-      </w:pPr>
-      <w:r>
-        <w:rPr>
-          <w:sz w:val="24"/>
-          <w:szCs w:val="24"/>
-        </w:rPr>
-        <w:t>[CLAIMS]</w:t>
-      </w:r>
-    </w:p>
-    <w:p>
-      <w:pPr>
-        <w:rPr>
-          <w:sz w:val="24"/>
-          <w:szCs w:val="24"/>
-        </w:rPr>
-      </w:pPr>
-      <w:r>
-        <w:rPr>
-          <w:b/>
-          <w:sz w:val="24"/>
-          <w:szCs w:val="24"/>
-        </w:rPr>
-        <w:t>Provider</w:t>
-      </w:r>
-      <w:r>
-        <w:rPr>
-          <w:sz w:val="24"/>
-          <w:szCs w:val="24"/>
-        </w:rPr>
-        <w:t xml:space="preserve">: Billing/ Rendering Service Provider </w:t>
-      </w:r>
-    </w:p>
-    <w:p>
-      <w:pPr>
-        <w:rPr>
-          <w:sz w:val="24"/>
-          <w:szCs w:val="24"/>
-        </w:rPr>
-      </w:pPr>
+        <w:t xml:space="preserve">, </w:t>
+      </w:r>
       <w:proofErr w:type="spellStart"/>
       <w:r>
         <w:rPr>
-          <w:b/>
-          <w:sz w:val="24"/>
-          <w:szCs w:val="24"/>
-        </w:rPr>
-        <w:t>Diagnosis_Codes</w:t>
+          <w:sz w:val="24"/>
+          <w:szCs w:val="24"/>
+        </w:rPr>
+        <w:t>infoGatherer</w:t>
       </w:r>
       <w:proofErr w:type="spellEnd"/>
       <w:r>
@@ -566,23 +360,122 @@
           <w:sz w:val="24"/>
           <w:szCs w:val="24"/>
         </w:rPr>
-        <w:t xml:space="preserve">: ICD 10 quotes </w:t>
-      </w:r>
-    </w:p>
-    <w:p>
-      <w:pPr>
-        <w:rPr>
-          <w:sz w:val="24"/>
-          <w:szCs w:val="24"/>
-        </w:rPr>
-      </w:pPr>
-      <w:r>
-        <w:rPr>
-          <w:sz w:val="24"/>
-          <w:szCs w:val="24"/>
-        </w:rPr>
-        <w:t>(Initially imported from an excel through a script)</w:t>
-      </w:r>
+        <w:t>, media and report.</w:t>
+      </w:r>
+    </w:p>
+    <w:p>
+      <w:pPr>
+        <w:rPr>
+          <w:sz w:val="24"/>
+          <w:szCs w:val="24"/>
+        </w:rPr>
+      </w:pPr>
+    </w:p>
+    <w:p>
+      <w:pPr>
+        <w:rPr>
+          <w:sz w:val="24"/>
+          <w:szCs w:val="24"/>
+        </w:rPr>
+      </w:pPr>
+      <w:r>
+        <w:rPr>
+          <w:sz w:val="24"/>
+          <w:szCs w:val="24"/>
+        </w:rPr>
+        <w:t xml:space="preserve">Accounting: This takes care of accounting </w:t>
+      </w:r>
+      <w:r>
+        <w:rPr>
+          <w:sz w:val="24"/>
+          <w:szCs w:val="24"/>
+        </w:rPr>
+        <w:t>of claims. It includes</w:t>
+      </w:r>
+      <w:r>
+        <w:rPr>
+          <w:sz w:val="24"/>
+          <w:szCs w:val="24"/>
+        </w:rPr>
+        <w:t xml:space="preserve"> models like </w:t>
+      </w:r>
+      <w:r>
+        <w:rPr>
+          <w:sz w:val="24"/>
+          <w:szCs w:val="24"/>
+        </w:rPr>
+        <w:t>claims</w:t>
+      </w:r>
+      <w:r>
+        <w:rPr>
+          <w:sz w:val="24"/>
+          <w:szCs w:val="24"/>
+        </w:rPr>
+        <w:t>, payments, apply and create.</w:t>
+      </w:r>
+      <w:bookmarkStart w:id="0" w:name="_GoBack"/>
+      <w:bookmarkEnd w:id="0"/>
+    </w:p>
+    <w:p>
+      <w:pPr>
+        <w:rPr>
+          <w:sz w:val="24"/>
+          <w:szCs w:val="24"/>
+        </w:rPr>
+      </w:pPr>
+    </w:p>
+    <w:p>
+      <w:pPr>
+        <w:rPr>
+          <w:sz w:val="24"/>
+          <w:szCs w:val="24"/>
+        </w:rPr>
+      </w:pPr>
+      <w:r>
+        <w:rPr>
+          <w:sz w:val="24"/>
+          <w:szCs w:val="24"/>
+        </w:rPr>
+        <w:t xml:space="preserve">Accounts: This take care of the </w:t>
+      </w:r>
+      <w:r>
+        <w:rPr>
+          <w:sz w:val="24"/>
+          <w:szCs w:val="24"/>
+        </w:rPr>
+        <w:t>login system for users.</w:t>
+      </w:r>
+    </w:p>
+    <w:p>
+      <w:pPr>
+        <w:rPr>
+          <w:sz w:val="24"/>
+          <w:szCs w:val="24"/>
+        </w:rPr>
+      </w:pPr>
+    </w:p>
+    <w:p>
+      <w:pPr>
+        <w:rPr>
+          <w:sz w:val="24"/>
+          <w:szCs w:val="24"/>
+        </w:rPr>
+      </w:pPr>
+      <w:r>
+        <w:rPr>
+          <w:sz w:val="24"/>
+          <w:szCs w:val="24"/>
+        </w:rPr>
+        <w:t>Base: A base model to be used in other models</w:t>
+      </w:r>
+    </w:p>
+    <w:p>
+      <w:pPr>
+        <w:rPr>
+          <w:sz w:val="24"/>
+          <w:szCs w:val="24"/>
+        </w:rPr>
+      </w:pPr>
     </w:p>
     <w:p>
       <w:pPr>
@@ -594,11 +487,10 @@
       <w:proofErr w:type="spellStart"/>
       <w:r>
         <w:rPr>
-          <w:b/>
-          <w:sz w:val="24"/>
-          <w:szCs w:val="24"/>
-        </w:rPr>
-        <w:t>Procedure_Codes</w:t>
+          <w:sz w:val="24"/>
+          <w:szCs w:val="24"/>
+        </w:rPr>
+        <w:t>BillingSystem</w:t>
       </w:r>
       <w:proofErr w:type="spellEnd"/>
       <w:r>
@@ -606,101 +498,62 @@
           <w:sz w:val="24"/>
           <w:szCs w:val="24"/>
         </w:rPr>
-        <w:t>: CPT Codes</w:t>
-      </w:r>
-    </w:p>
-    <w:p>
-      <w:pPr>
-        <w:rPr>
-          <w:sz w:val="24"/>
-          <w:szCs w:val="24"/>
-        </w:rPr>
-      </w:pPr>
-      <w:r>
-        <w:rPr>
-          <w:sz w:val="24"/>
-          <w:szCs w:val="24"/>
-        </w:rPr>
-        <w:t>(Initially imported from an excel through a script)</w:t>
-      </w:r>
-    </w:p>
-    <w:p>
-      <w:pPr>
-        <w:rPr>
-          <w:sz w:val="24"/>
-          <w:szCs w:val="24"/>
-        </w:rPr>
-      </w:pPr>
-      <w:r>
-        <w:rPr>
-          <w:b/>
-          <w:sz w:val="24"/>
-          <w:szCs w:val="24"/>
-        </w:rPr>
-        <w:t>Claims</w:t>
-      </w:r>
-      <w:r>
-        <w:rPr>
-          <w:sz w:val="24"/>
-          <w:szCs w:val="24"/>
-        </w:rPr>
-        <w:t>:</w:t>
-      </w:r>
-      <w:r>
-        <w:rPr>
-          <w:sz w:val="24"/>
-          <w:szCs w:val="24"/>
-        </w:rPr>
-        <w:t xml:space="preserve"> To store claim details</w:t>
-      </w:r>
-    </w:p>
-    <w:p>
-      <w:pPr>
-        <w:rPr>
-          <w:sz w:val="24"/>
-          <w:szCs w:val="24"/>
-        </w:rPr>
-      </w:pPr>
-      <w:r>
-        <w:rPr>
-          <w:sz w:val="24"/>
-          <w:szCs w:val="24"/>
-        </w:rPr>
-        <w:t>*Incomplete</w:t>
-      </w:r>
-    </w:p>
-    <w:p>
-      <w:pPr>
-        <w:rPr>
-          <w:sz w:val="24"/>
-          <w:szCs w:val="24"/>
-        </w:rPr>
-      </w:pPr>
-      <w:r>
-        <w:rPr>
-          <w:sz w:val="24"/>
-          <w:szCs w:val="24"/>
-        </w:rPr>
-        <w:br w:type="page"/>
-      </w:r>
-    </w:p>
-    <w:p>
-      <w:pPr>
-        <w:rPr>
-          <w:b/>
-          <w:sz w:val="24"/>
-          <w:szCs w:val="24"/>
-        </w:rPr>
-      </w:pPr>
-      <w:r>
-        <w:rPr>
-          <w:b/>
-          <w:sz w:val="24"/>
-          <w:szCs w:val="24"/>
-        </w:rPr>
-        <w:lastRenderedPageBreak/>
-        <w:t>forms.py</w:t>
-      </w:r>
+        <w:t>: The main app which contains setting.py</w:t>
+      </w:r>
+    </w:p>
+    <w:p>
+      <w:pPr>
+        <w:rPr>
+          <w:sz w:val="24"/>
+          <w:szCs w:val="24"/>
+        </w:rPr>
+      </w:pPr>
+    </w:p>
+    <w:p>
+      <w:pPr>
+        <w:rPr>
+          <w:sz w:val="24"/>
+          <w:szCs w:val="24"/>
+        </w:rPr>
+      </w:pPr>
+      <w:r>
+        <w:rPr>
+          <w:sz w:val="24"/>
+          <w:szCs w:val="24"/>
+        </w:rPr>
+        <w:t>Claims: Handles claim creation and generation.</w:t>
+      </w:r>
+    </w:p>
+    <w:p>
+      <w:pPr>
+        <w:rPr>
+          <w:sz w:val="24"/>
+          <w:szCs w:val="24"/>
+        </w:rPr>
+      </w:pPr>
+    </w:p>
+    <w:p>
+      <w:pPr>
+        <w:rPr>
+          <w:sz w:val="24"/>
+          <w:szCs w:val="24"/>
+        </w:rPr>
+      </w:pPr>
+      <w:r>
+        <w:rPr>
+          <w:sz w:val="24"/>
+          <w:szCs w:val="24"/>
+        </w:rPr>
+        <w:t>Dashboard: Includes everything associated with the dashboard (main) page.</w:t>
+      </w:r>
+    </w:p>
+    <w:p>
+      <w:pPr>
+        <w:rPr>
+          <w:sz w:val="24"/>
+          <w:szCs w:val="24"/>
+        </w:rPr>
+      </w:pPr>
     </w:p>
     <w:p>
       <w:pPr>
@@ -715,7 +568,7 @@
           <w:sz w:val="24"/>
           <w:szCs w:val="24"/>
         </w:rPr>
-        <w:t>PatientForm</w:t>
+        <w:t>DisplayContent</w:t>
       </w:r>
       <w:proofErr w:type="spellEnd"/>
       <w:r>
@@ -723,17 +576,7 @@
           <w:sz w:val="24"/>
           <w:szCs w:val="24"/>
         </w:rPr>
-        <w:t xml:space="preserve">: </w:t>
-      </w:r>
-      <w:bookmarkStart w:id="0" w:name="OLE_LINK5"/>
-      <w:bookmarkStart w:id="1" w:name="OLE_LINK6"/>
-      <w:bookmarkStart w:id="2" w:name="OLE_LINK7"/>
-      <w:r>
-        <w:rPr>
-          <w:sz w:val="24"/>
-          <w:szCs w:val="24"/>
-        </w:rPr>
-        <w:t xml:space="preserve">A form that models after the </w:t>
+        <w:t xml:space="preserve">: This takes care of viewing of patients, going back to claim history of patients etc. Mimics the </w:t>
       </w:r>
       <w:proofErr w:type="spellStart"/>
       <w:r>
@@ -741,7 +584,7 @@
           <w:sz w:val="24"/>
           <w:szCs w:val="24"/>
         </w:rPr>
-        <w:t>Personal_Information</w:t>
+        <w:t>healthFusion</w:t>
       </w:r>
       <w:proofErr w:type="spellEnd"/>
       <w:r>
@@ -749,220 +592,16 @@
           <w:sz w:val="24"/>
           <w:szCs w:val="24"/>
         </w:rPr>
-        <w:t xml:space="preserve"> model to allow user to fill in patient information</w:t>
-      </w:r>
-      <w:bookmarkEnd w:id="0"/>
-      <w:bookmarkEnd w:id="1"/>
-      <w:bookmarkEnd w:id="2"/>
-    </w:p>
-    <w:p>
-      <w:pPr>
-        <w:rPr>
-          <w:sz w:val="24"/>
-          <w:szCs w:val="24"/>
-        </w:rPr>
-      </w:pPr>
-      <w:proofErr w:type="spellStart"/>
-      <w:r>
-        <w:rPr>
-          <w:sz w:val="24"/>
-          <w:szCs w:val="24"/>
-        </w:rPr>
-        <w:t>GuarantorForm</w:t>
-      </w:r>
-      <w:proofErr w:type="spellEnd"/>
-      <w:r>
-        <w:rPr>
-          <w:sz w:val="24"/>
-          <w:szCs w:val="24"/>
-        </w:rPr>
-        <w:t xml:space="preserve">: A form that models after the </w:t>
-      </w:r>
-      <w:proofErr w:type="spellStart"/>
-      <w:r>
-        <w:rPr>
-          <w:sz w:val="24"/>
-          <w:szCs w:val="24"/>
-        </w:rPr>
-        <w:t>Guarantor_Information</w:t>
-      </w:r>
-      <w:proofErr w:type="spellEnd"/>
-      <w:r>
-        <w:rPr>
-          <w:sz w:val="24"/>
-          <w:szCs w:val="24"/>
-        </w:rPr>
-        <w:t xml:space="preserve"> model to allow user to fill in guarantor information</w:t>
-      </w:r>
-    </w:p>
-    <w:p>
-      <w:pPr>
-        <w:rPr>
-          <w:sz w:val="24"/>
-          <w:szCs w:val="24"/>
-        </w:rPr>
-      </w:pPr>
-      <w:proofErr w:type="spellStart"/>
-      <w:r>
-        <w:rPr>
-          <w:sz w:val="24"/>
-          <w:szCs w:val="24"/>
-        </w:rPr>
-        <w:t>InsuranceForm</w:t>
-      </w:r>
-      <w:proofErr w:type="spellEnd"/>
-      <w:r>
-        <w:rPr>
-          <w:sz w:val="24"/>
-          <w:szCs w:val="24"/>
-        </w:rPr>
-        <w:t xml:space="preserve">: A form that models after the </w:t>
-      </w:r>
-      <w:proofErr w:type="spellStart"/>
-      <w:r>
-        <w:rPr>
-          <w:sz w:val="24"/>
-          <w:szCs w:val="24"/>
-        </w:rPr>
-        <w:t>Insurance_Information</w:t>
-      </w:r>
-      <w:proofErr w:type="spellEnd"/>
-      <w:r>
-        <w:rPr>
-          <w:sz w:val="24"/>
-          <w:szCs w:val="24"/>
-        </w:rPr>
-        <w:t xml:space="preserve"> model to allow user to fill in insurance information</w:t>
-      </w:r>
-    </w:p>
-    <w:p>
-      <w:pPr>
-        <w:rPr>
-          <w:b/>
-          <w:sz w:val="24"/>
-          <w:szCs w:val="24"/>
-        </w:rPr>
-      </w:pPr>
-      <w:proofErr w:type="spellStart"/>
-      <w:r>
-        <w:rPr>
-          <w:sz w:val="24"/>
-          <w:szCs w:val="24"/>
-        </w:rPr>
-        <w:t>ClaimsForm</w:t>
-      </w:r>
-      <w:proofErr w:type="spellEnd"/>
-      <w:r>
-        <w:rPr>
-          <w:sz w:val="24"/>
-          <w:szCs w:val="24"/>
-        </w:rPr>
-        <w:t>: *Incomplete</w:t>
-      </w:r>
-      <w:r>
-        <w:rPr>
-          <w:b/>
-          <w:sz w:val="24"/>
-          <w:szCs w:val="24"/>
-        </w:rPr>
-        <w:br w:type="page"/>
-      </w:r>
-    </w:p>
-    <w:p>
-      <w:pPr>
-        <w:rPr>
-          <w:b/>
-          <w:sz w:val="24"/>
-          <w:szCs w:val="24"/>
-        </w:rPr>
-      </w:pPr>
-      <w:r>
-        <w:rPr>
-          <w:b/>
-          <w:sz w:val="24"/>
-          <w:szCs w:val="24"/>
-        </w:rPr>
-        <w:lastRenderedPageBreak/>
-        <w:t>v</w:t>
-      </w:r>
-      <w:r>
-        <w:rPr>
-          <w:b/>
-          <w:sz w:val="24"/>
-          <w:szCs w:val="24"/>
-        </w:rPr>
-        <w:t>iews</w:t>
-      </w:r>
-      <w:r>
-        <w:rPr>
-          <w:b/>
-          <w:sz w:val="24"/>
-          <w:szCs w:val="24"/>
-        </w:rPr>
-        <w:t>.py</w:t>
-      </w:r>
-      <w:r>
-        <w:rPr>
-          <w:b/>
-          <w:sz w:val="24"/>
-          <w:szCs w:val="24"/>
-        </w:rPr>
-        <w:t>:</w:t>
-      </w:r>
-    </w:p>
-    <w:p>
-      <w:pPr>
-        <w:rPr>
-          <w:b/>
-          <w:sz w:val="24"/>
-          <w:szCs w:val="24"/>
-        </w:rPr>
-      </w:pPr>
-      <w:r>
-        <w:rPr>
-          <w:b/>
-          <w:sz w:val="24"/>
-          <w:szCs w:val="24"/>
-        </w:rPr>
-        <w:t xml:space="preserve">Secure </w:t>
-      </w:r>
-      <w:r>
-        <w:rPr>
-          <w:b/>
-          <w:sz w:val="24"/>
-          <w:szCs w:val="24"/>
-        </w:rPr>
-        <w:t>Login:</w:t>
-      </w:r>
-    </w:p>
-    <w:p>
-      <w:pPr>
-        <w:rPr>
-          <w:sz w:val="24"/>
-          <w:szCs w:val="24"/>
-        </w:rPr>
-      </w:pPr>
-      <w:r>
-        <w:rPr>
-          <w:sz w:val="24"/>
-          <w:szCs w:val="24"/>
-        </w:rPr>
-        <w:t>HIPAA compliance requires a login mechanism to ensure that the system and data is protect</w:t>
-      </w:r>
-      <w:r>
-        <w:rPr>
-          <w:sz w:val="24"/>
-          <w:szCs w:val="24"/>
-        </w:rPr>
-        <w:t>ed</w:t>
-      </w:r>
-      <w:r>
-        <w:rPr>
-          <w:sz w:val="24"/>
-          <w:szCs w:val="24"/>
-        </w:rPr>
-        <w:t xml:space="preserve"> from unauthorized access.</w:t>
-      </w:r>
+        <w:t xml:space="preserve"> website in functionality. </w:t>
+      </w:r>
+    </w:p>
+    <w:p>
+      <w:pPr>
+        <w:rPr>
+          <w:sz w:val="24"/>
+          <w:szCs w:val="24"/>
+        </w:rPr>
+      </w:pPr>
     </w:p>
     <w:p>
       <w:pPr>
@@ -978,7 +617,7 @@
           <w:sz w:val="24"/>
           <w:szCs w:val="24"/>
         </w:rPr>
-        <w:t>user_login</w:t>
+        <w:t>infoGatherer</w:t>
       </w:r>
       <w:proofErr w:type="spellEnd"/>
       <w:proofErr w:type="gramEnd"/>
@@ -987,7 +626,121 @@
           <w:sz w:val="24"/>
           <w:szCs w:val="24"/>
         </w:rPr>
-        <w:t xml:space="preserve"> and </w:t>
+        <w:t>: Contains models for the datab</w:t>
+      </w:r>
+      <w:r>
+        <w:rPr>
+          <w:sz w:val="24"/>
+          <w:szCs w:val="24"/>
+        </w:rPr>
+        <w:t>a</w:t>
+      </w:r>
+      <w:r>
+        <w:rPr>
+          <w:sz w:val="24"/>
+          <w:szCs w:val="24"/>
+        </w:rPr>
+        <w:t>se like personal information and diagnostic code. It also contains views.py for claim generation.</w:t>
+      </w:r>
+    </w:p>
+    <w:p>
+      <w:pPr>
+        <w:rPr>
+          <w:sz w:val="24"/>
+          <w:szCs w:val="24"/>
+        </w:rPr>
+      </w:pPr>
+    </w:p>
+    <w:p>
+      <w:pPr>
+        <w:rPr>
+          <w:sz w:val="24"/>
+          <w:szCs w:val="24"/>
+        </w:rPr>
+      </w:pPr>
+      <w:r>
+        <w:rPr>
+          <w:sz w:val="24"/>
+          <w:szCs w:val="24"/>
+        </w:rPr>
+        <w:t>Media: Stores all generated claim and statements. These can viewed or downloaded from the app, in the browser.</w:t>
+      </w:r>
+    </w:p>
+    <w:p>
+      <w:pPr>
+        <w:rPr>
+          <w:sz w:val="24"/>
+          <w:szCs w:val="24"/>
+        </w:rPr>
+      </w:pPr>
+    </w:p>
+    <w:p>
+      <w:pPr>
+        <w:rPr>
+          <w:b/>
+          <w:sz w:val="24"/>
+          <w:szCs w:val="24"/>
+        </w:rPr>
+      </w:pPr>
+      <w:r>
+        <w:rPr>
+          <w:sz w:val="24"/>
+          <w:szCs w:val="24"/>
+        </w:rPr>
+        <w:t xml:space="preserve">Report: Contains stuff relating </w:t>
+      </w:r>
+      <w:r>
+        <w:rPr>
+          <w:sz w:val="24"/>
+          <w:szCs w:val="24"/>
+        </w:rPr>
+        <w:t xml:space="preserve">to </w:t>
+      </w:r>
+      <w:r>
+        <w:rPr>
+          <w:sz w:val="24"/>
+          <w:szCs w:val="24"/>
+        </w:rPr>
+        <w:t>report generation, like transaction reports.</w:t>
+      </w:r>
+    </w:p>
+    <w:p>
+      <w:pPr>
+        <w:rPr>
+          <w:sz w:val="24"/>
+          <w:szCs w:val="24"/>
+        </w:rPr>
+      </w:pPr>
+      <w:r>
+        <w:rPr>
+          <w:b/>
+          <w:sz w:val="24"/>
+          <w:szCs w:val="24"/>
+        </w:rPr>
+        <w:lastRenderedPageBreak/>
+        <w:t>Flow of the app:</w:t>
+      </w:r>
+    </w:p>
+    <w:p>
+      <w:pPr>
+        <w:rPr>
+          <w:sz w:val="24"/>
+          <w:szCs w:val="24"/>
+        </w:rPr>
+      </w:pPr>
+      <w:r>
+        <w:rPr>
+          <w:sz w:val="24"/>
+          <w:szCs w:val="24"/>
+        </w:rPr>
+        <w:t xml:space="preserve">The app starts with the dashboard, which is connected to all other components in the app. </w:t>
+      </w:r>
+      <w:r>
+        <w:rPr>
+          <w:sz w:val="24"/>
+          <w:szCs w:val="24"/>
+        </w:rPr>
+        <w:t xml:space="preserve">There are links in the </w:t>
       </w:r>
       <w:proofErr w:type="spellStart"/>
       <w:r>
@@ -995,7 +748,7 @@
           <w:sz w:val="24"/>
           <w:szCs w:val="24"/>
         </w:rPr>
-        <w:t>user_logout</w:t>
+        <w:t>navbar</w:t>
       </w:r>
       <w:proofErr w:type="spellEnd"/>
       <w:r>
@@ -1003,195 +756,379 @@
           <w:sz w:val="24"/>
           <w:szCs w:val="24"/>
         </w:rPr>
-        <w:t xml:space="preserve"> </w:t>
-      </w:r>
-      <w:r>
-        <w:rPr>
-          <w:sz w:val="24"/>
-          <w:szCs w:val="24"/>
-        </w:rPr>
-        <w:t xml:space="preserve">define </w:t>
-      </w:r>
-      <w:r>
-        <w:rPr>
-          <w:sz w:val="24"/>
-          <w:szCs w:val="24"/>
-        </w:rPr>
-        <w:t>basic login and authentication system to allow user to log in and out of the portal.</w:t>
-      </w:r>
-    </w:p>
-    <w:p>
-      <w:pPr>
-        <w:rPr>
-          <w:sz w:val="24"/>
-          <w:szCs w:val="24"/>
-        </w:rPr>
-      </w:pPr>
-      <w:r>
-        <w:rPr>
-          <w:sz w:val="24"/>
-          <w:szCs w:val="24"/>
-        </w:rPr>
-        <w:t>*Incomplete work on the password reset module</w:t>
-      </w:r>
-    </w:p>
-    <w:p>
-      <w:pPr>
-        <w:rPr>
-          <w:sz w:val="24"/>
-          <w:szCs w:val="24"/>
-        </w:rPr>
-      </w:pPr>
-    </w:p>
-    <w:p>
-      <w:pPr>
-        <w:rPr>
-          <w:b/>
-          <w:sz w:val="24"/>
-          <w:szCs w:val="24"/>
-        </w:rPr>
-      </w:pPr>
-      <w:r>
-        <w:rPr>
-          <w:b/>
-          <w:sz w:val="24"/>
-          <w:szCs w:val="24"/>
-        </w:rPr>
-        <w:t>Audit Logs:</w:t>
-      </w:r>
-    </w:p>
-    <w:p>
-      <w:pPr>
-        <w:rPr>
-          <w:sz w:val="24"/>
-          <w:szCs w:val="24"/>
-        </w:rPr>
-      </w:pPr>
-      <w:r>
-        <w:rPr>
-          <w:sz w:val="24"/>
-          <w:szCs w:val="24"/>
-        </w:rPr>
-        <w:t>Another criteria to ensure data security and to hold every individual who access</w:t>
-      </w:r>
-      <w:r>
-        <w:rPr>
-          <w:sz w:val="24"/>
-          <w:szCs w:val="24"/>
-        </w:rPr>
-        <w:t>es</w:t>
-      </w:r>
-      <w:r>
-        <w:rPr>
-          <w:sz w:val="24"/>
-          <w:szCs w:val="24"/>
-        </w:rPr>
-        <w:t xml:space="preserve"> this data accountable for their actions, an audit log is setup.</w:t>
-      </w:r>
-      <w:r>
-        <w:rPr>
-          <w:sz w:val="24"/>
-          <w:szCs w:val="24"/>
-        </w:rPr>
-        <w:t xml:space="preserve"> </w:t>
-      </w:r>
-      <w:r>
-        <w:rPr>
-          <w:sz w:val="24"/>
-          <w:szCs w:val="24"/>
-        </w:rPr>
-        <w:t>This aud</w:t>
-      </w:r>
-      <w:r>
-        <w:rPr>
-          <w:sz w:val="24"/>
-          <w:szCs w:val="24"/>
-        </w:rPr>
-        <w:t xml:space="preserve">it log ensures logging </w:t>
-      </w:r>
-      <w:r>
-        <w:rPr>
-          <w:sz w:val="24"/>
-          <w:szCs w:val="24"/>
-        </w:rPr>
-        <w:t>of any change that happens t</w:t>
-      </w:r>
-      <w:r>
-        <w:rPr>
-          <w:sz w:val="24"/>
-          <w:szCs w:val="24"/>
-        </w:rPr>
-        <w:t xml:space="preserve">o the data along with the </w:t>
-      </w:r>
-      <w:r>
-        <w:rPr>
-          <w:sz w:val="24"/>
-          <w:szCs w:val="24"/>
-        </w:rPr>
-        <w:t xml:space="preserve">name of </w:t>
-      </w:r>
-      <w:r>
-        <w:rPr>
-          <w:sz w:val="24"/>
-          <w:szCs w:val="24"/>
-        </w:rPr>
-        <w:t>the person who made that change and the date and time of change.</w:t>
-      </w:r>
-    </w:p>
-    <w:p>
-      <w:pPr>
-        <w:rPr>
-          <w:sz w:val="24"/>
-          <w:szCs w:val="24"/>
-        </w:rPr>
-      </w:pPr>
-      <w:r>
-        <w:rPr>
-          <w:sz w:val="24"/>
-          <w:szCs w:val="24"/>
-        </w:rPr>
-        <w:t xml:space="preserve">The </w:t>
+        <w:t xml:space="preserve"> too, which is not covered here. </w:t>
+      </w:r>
+      <w:r>
+        <w:rPr>
+          <w:sz w:val="24"/>
+          <w:szCs w:val="24"/>
+        </w:rPr>
+        <w:t>There are links on the dashboard for guidance to every part of the app (directly or indirectly).</w:t>
+      </w:r>
+    </w:p>
+    <w:p>
+      <w:pPr>
+        <w:rPr>
+          <w:sz w:val="24"/>
+          <w:szCs w:val="24"/>
+        </w:rPr>
+      </w:pPr>
+    </w:p>
+    <w:p>
+      <w:pPr>
+        <w:rPr>
+          <w:b/>
+          <w:sz w:val="24"/>
+          <w:szCs w:val="24"/>
+        </w:rPr>
+      </w:pPr>
+      <w:r>
+        <w:rPr>
+          <w:b/>
+          <w:sz w:val="24"/>
+          <w:szCs w:val="24"/>
+        </w:rPr>
+        <w:pict>
+          <v:shapetype id="_x0000_t75" coordsize="21600,21600" o:spt="75" o:preferrelative="t" path="m@4@5l@4@11@9@11@9@5xe" filled="f" stroked="f">
+            <v:stroke joinstyle="miter"/>
+            <v:formulas>
+              <v:f eqn="if lineDrawn pixelLineWidth 0"/>
+              <v:f eqn="sum @0 1 0"/>
+              <v:f eqn="sum 0 0 @1"/>
+              <v:f eqn="prod @2 1 2"/>
+              <v:f eqn="prod @3 21600 pixelWidth"/>
+              <v:f eqn="prod @3 21600 pixelHeight"/>
+              <v:f eqn="sum @0 0 1"/>
+              <v:f eqn="prod @6 1 2"/>
+              <v:f eqn="prod @7 21600 pixelWidth"/>
+              <v:f eqn="sum @8 21600 0"/>
+              <v:f eqn="prod @7 21600 pixelHeight"/>
+              <v:f eqn="sum @10 21600 0"/>
+            </v:formulas>
+            <v:path o:extrusionok="f" gradientshapeok="t" o:connecttype="rect"/>
+            <o:lock v:ext="edit" aspectratio="t"/>
+          </v:shapetype>
+          <v:shape id="_x0000_i1025" type="#_x0000_t75" style="width:467.25pt;height:532.5pt">
+            <v:imagedata r:id="rId5" o:title="Blank Flowchart - New Page (1)"/>
+          </v:shape>
+        </w:pict>
+      </w:r>
+    </w:p>
+    <w:p>
+      <w:pPr>
+        <w:ind w:left="360"/>
+        <w:rPr>
+          <w:b/>
+          <w:sz w:val="24"/>
+          <w:szCs w:val="24"/>
+        </w:rPr>
+      </w:pPr>
+      <w:r>
+        <w:rPr>
+          <w:b/>
+          <w:sz w:val="24"/>
+          <w:szCs w:val="24"/>
+        </w:rPr>
+        <w:lastRenderedPageBreak/>
+        <w:t>Audit log</w:t>
+      </w:r>
+      <w:r>
+        <w:rPr>
+          <w:b/>
+          <w:sz w:val="24"/>
+          <w:szCs w:val="24"/>
+        </w:rPr>
+        <w:t xml:space="preserve"> (info/</w:t>
       </w:r>
       <w:proofErr w:type="spellStart"/>
       <w:r>
         <w:rPr>
-          <w:sz w:val="24"/>
-          <w:szCs w:val="24"/>
-        </w:rPr>
-        <w:t>admin_log</w:t>
+          <w:b/>
+          <w:sz w:val="24"/>
+          <w:szCs w:val="24"/>
+        </w:rPr>
+        <w:t>auditlog</w:t>
       </w:r>
       <w:proofErr w:type="spellEnd"/>
       <w:r>
         <w:rPr>
-          <w:sz w:val="24"/>
-          <w:szCs w:val="24"/>
-        </w:rPr>
-        <w:t xml:space="preserve"> </w:t>
-      </w:r>
-      <w:r>
-        <w:rPr>
-          <w:sz w:val="24"/>
-          <w:szCs w:val="24"/>
-        </w:rPr>
-        <w:t>can be used to view this logging information.</w:t>
-      </w:r>
-    </w:p>
-    <w:p>
-      <w:pPr>
-        <w:rPr>
-          <w:sz w:val="24"/>
-          <w:szCs w:val="24"/>
-        </w:rPr>
-      </w:pPr>
-    </w:p>
-    <w:p>
-      <w:pPr>
-        <w:rPr>
-          <w:b/>
-          <w:sz w:val="24"/>
-          <w:szCs w:val="24"/>
-        </w:rPr>
-      </w:pPr>
+          <w:b/>
+          <w:sz w:val="24"/>
+          <w:szCs w:val="24"/>
+        </w:rPr>
+        <w:t>)</w:t>
+      </w:r>
+      <w:r>
+        <w:rPr>
+          <w:b/>
+          <w:sz w:val="24"/>
+          <w:szCs w:val="24"/>
+        </w:rPr>
+        <w:t>:</w:t>
+      </w:r>
+    </w:p>
+    <w:p>
+      <w:pPr>
+        <w:ind w:left="360"/>
+        <w:rPr>
+          <w:b/>
+          <w:sz w:val="24"/>
+          <w:szCs w:val="24"/>
+        </w:rPr>
+      </w:pPr>
+    </w:p>
+    <w:p>
+      <w:pPr>
+        <w:ind w:left="360"/>
+        <w:rPr>
+          <w:sz w:val="24"/>
+          <w:szCs w:val="24"/>
+        </w:rPr>
+      </w:pPr>
+      <w:r>
+        <w:rPr>
+          <w:sz w:val="24"/>
+          <w:szCs w:val="24"/>
+        </w:rPr>
+        <w:t xml:space="preserve">Maintaining an audit log is a HIPAA requirement, which has been completed. This log maintained entries of old and new values for any change made to the database via the admin page. It also has the ability to see who made the changes and when were the changes made. The whole thing is split into three parts for EACH table: modified (keeps track of changes made to existing entry), created (keeps track of new entries) and deleted (keeps track of deleted entries). </w:t>
+      </w:r>
+    </w:p>
+    <w:p>
+      <w:pPr>
+        <w:ind w:left="360"/>
+        <w:rPr>
+          <w:b/>
+          <w:sz w:val="24"/>
+          <w:szCs w:val="24"/>
+        </w:rPr>
+      </w:pPr>
+    </w:p>
+    <w:p>
+      <w:pPr>
+        <w:ind w:left="360"/>
+        <w:rPr>
+          <w:b/>
+          <w:sz w:val="24"/>
+          <w:szCs w:val="24"/>
+        </w:rPr>
+      </w:pPr>
+    </w:p>
+    <w:p>
+      <w:pPr>
+        <w:ind w:left="360"/>
+        <w:rPr>
+          <w:b/>
+          <w:sz w:val="24"/>
+          <w:szCs w:val="24"/>
+        </w:rPr>
+      </w:pPr>
+    </w:p>
+    <w:p>
+      <w:pPr>
+        <w:ind w:left="360"/>
+        <w:rPr>
+          <w:b/>
+          <w:sz w:val="24"/>
+          <w:szCs w:val="24"/>
+        </w:rPr>
+      </w:pPr>
+    </w:p>
+    <w:p>
+      <w:pPr>
+        <w:ind w:left="360"/>
+        <w:rPr>
+          <w:b/>
+          <w:sz w:val="24"/>
+          <w:szCs w:val="24"/>
+        </w:rPr>
+      </w:pPr>
+    </w:p>
+    <w:p>
+      <w:pPr>
+        <w:ind w:left="360"/>
+        <w:rPr>
+          <w:b/>
+          <w:sz w:val="24"/>
+          <w:szCs w:val="24"/>
+        </w:rPr>
+      </w:pPr>
+    </w:p>
+    <w:p>
+      <w:pPr>
+        <w:ind w:left="360"/>
+        <w:rPr>
+          <w:b/>
+          <w:sz w:val="24"/>
+          <w:szCs w:val="24"/>
+        </w:rPr>
+      </w:pPr>
+    </w:p>
+    <w:p>
+      <w:pPr>
+        <w:ind w:left="360"/>
+        <w:rPr>
+          <w:b/>
+          <w:sz w:val="24"/>
+          <w:szCs w:val="24"/>
+        </w:rPr>
+      </w:pPr>
+    </w:p>
+    <w:p>
+      <w:pPr>
+        <w:ind w:left="360"/>
+        <w:rPr>
+          <w:b/>
+          <w:sz w:val="24"/>
+          <w:szCs w:val="24"/>
+        </w:rPr>
+      </w:pPr>
+    </w:p>
+    <w:p>
+      <w:pPr>
+        <w:ind w:left="360"/>
+        <w:rPr>
+          <w:b/>
+          <w:sz w:val="24"/>
+          <w:szCs w:val="24"/>
+        </w:rPr>
+      </w:pPr>
+    </w:p>
+    <w:p>
+      <w:pPr>
+        <w:ind w:left="360"/>
+        <w:rPr>
+          <w:b/>
+          <w:sz w:val="24"/>
+          <w:szCs w:val="24"/>
+        </w:rPr>
+      </w:pPr>
+    </w:p>
+    <w:p>
+      <w:pPr>
+        <w:ind w:left="360"/>
+        <w:rPr>
+          <w:b/>
+          <w:sz w:val="24"/>
+          <w:szCs w:val="24"/>
+        </w:rPr>
+      </w:pPr>
+    </w:p>
+    <w:p>
+      <w:pPr>
+        <w:ind w:left="360"/>
+        <w:rPr>
+          <w:b/>
+          <w:sz w:val="24"/>
+          <w:szCs w:val="24"/>
+        </w:rPr>
+      </w:pPr>
+    </w:p>
+    <w:p>
+      <w:pPr>
+        <w:ind w:left="360"/>
+        <w:rPr>
+          <w:b/>
+          <w:sz w:val="24"/>
+          <w:szCs w:val="24"/>
+        </w:rPr>
+      </w:pPr>
+    </w:p>
+    <w:p>
+      <w:pPr>
+        <w:ind w:left="360"/>
+        <w:rPr>
+          <w:b/>
+          <w:sz w:val="24"/>
+          <w:szCs w:val="24"/>
+        </w:rPr>
+      </w:pPr>
+    </w:p>
+    <w:p>
+      <w:pPr>
+        <w:ind w:left="360"/>
+        <w:rPr>
+          <w:b/>
+          <w:sz w:val="24"/>
+          <w:szCs w:val="24"/>
+        </w:rPr>
+      </w:pPr>
+    </w:p>
+    <w:p>
+      <w:pPr>
+        <w:ind w:left="360"/>
+        <w:rPr>
+          <w:b/>
+          <w:sz w:val="24"/>
+          <w:szCs w:val="24"/>
+        </w:rPr>
+      </w:pPr>
+    </w:p>
+    <w:p>
+      <w:pPr>
+        <w:ind w:left="360"/>
+        <w:rPr>
+          <w:b/>
+          <w:sz w:val="24"/>
+          <w:szCs w:val="24"/>
+        </w:rPr>
+      </w:pPr>
+    </w:p>
+    <w:p>
+      <w:pPr>
+        <w:ind w:left="360"/>
+        <w:rPr>
+          <w:b/>
+          <w:sz w:val="24"/>
+          <w:szCs w:val="24"/>
+        </w:rPr>
+      </w:pPr>
+    </w:p>
+    <w:p>
+      <w:pPr>
+        <w:ind w:left="360"/>
+        <w:rPr>
+          <w:b/>
+          <w:sz w:val="24"/>
+          <w:szCs w:val="24"/>
+        </w:rPr>
+      </w:pPr>
+    </w:p>
+    <w:p>
+      <w:pPr>
+        <w:ind w:left="360"/>
+        <w:rPr>
+          <w:b/>
+          <w:sz w:val="24"/>
+          <w:szCs w:val="24"/>
+        </w:rPr>
+      </w:pPr>
+    </w:p>
+    <w:p>
+      <w:pPr>
+        <w:ind w:left="360"/>
+        <w:rPr>
+          <w:b/>
+          <w:sz w:val="24"/>
+          <w:szCs w:val="24"/>
+        </w:rPr>
+      </w:pPr>
+      <w:r>
+        <w:rPr>
+          <w:b/>
+          <w:sz w:val="24"/>
+          <w:szCs w:val="24"/>
+        </w:rPr>
+        <w:lastRenderedPageBreak/>
+        <w:t>Make Claim</w:t>
+      </w:r>
+      <w:r>
+        <w:rPr>
+          <w:b/>
+          <w:sz w:val="24"/>
+          <w:szCs w:val="24"/>
+        </w:rPr>
+        <w:t xml:space="preserve"> (info/</w:t>
+      </w:r>
       <w:proofErr w:type="spellStart"/>
       <w:r>
         <w:rPr>
@@ -1199,7 +1136,7 @@
           <w:sz w:val="24"/>
           <w:szCs w:val="24"/>
         </w:rPr>
-        <w:t>get_patient_info</w:t>
+        <w:t>postad</w:t>
       </w:r>
       <w:proofErr w:type="spellEnd"/>
       <w:r>
@@ -1208,348 +1145,19 @@
           <w:sz w:val="24"/>
           <w:szCs w:val="24"/>
         </w:rPr>
+        <w:t>)</w:t>
+      </w:r>
+      <w:r>
+        <w:rPr>
+          <w:b/>
+          <w:sz w:val="24"/>
+          <w:szCs w:val="24"/>
+        </w:rPr>
         <w:t>:</w:t>
       </w:r>
     </w:p>
     <w:p>
       <w:pPr>
-        <w:rPr>
-          <w:sz w:val="24"/>
-          <w:szCs w:val="24"/>
-        </w:rPr>
-      </w:pPr>
-      <w:bookmarkStart w:id="3" w:name="OLE_LINK3"/>
-      <w:bookmarkStart w:id="4" w:name="OLE_LINK4"/>
-      <w:r>
-        <w:rPr>
-          <w:sz w:val="24"/>
-          <w:szCs w:val="24"/>
-        </w:rPr>
-        <w:t>This view is used to:</w:t>
-      </w:r>
-    </w:p>
-    <w:p>
-      <w:pPr>
-        <w:pStyle w:val="ListParagraph"/>
-        <w:numPr>
-          <w:ilvl w:val="0"/>
-          <w:numId w:val="8"/>
-        </w:numPr>
-        <w:rPr>
-          <w:sz w:val="24"/>
-          <w:szCs w:val="24"/>
-        </w:rPr>
-      </w:pPr>
-      <w:r>
-        <w:rPr>
-          <w:sz w:val="24"/>
-          <w:szCs w:val="24"/>
-        </w:rPr>
-        <w:t>D</w:t>
-      </w:r>
-      <w:r>
-        <w:rPr>
-          <w:sz w:val="24"/>
-          <w:szCs w:val="24"/>
-        </w:rPr>
-        <w:t>isplay an empty form</w:t>
-      </w:r>
-      <w:r>
-        <w:rPr>
-          <w:sz w:val="24"/>
-          <w:szCs w:val="24"/>
-        </w:rPr>
-        <w:t xml:space="preserve"> to allow entering of new information</w:t>
-      </w:r>
-    </w:p>
-    <w:p>
-      <w:pPr>
-        <w:pStyle w:val="ListParagraph"/>
-        <w:numPr>
-          <w:ilvl w:val="0"/>
-          <w:numId w:val="8"/>
-        </w:numPr>
-        <w:rPr>
-          <w:sz w:val="24"/>
-          <w:szCs w:val="24"/>
-        </w:rPr>
-      </w:pPr>
-      <w:r>
-        <w:rPr>
-          <w:sz w:val="24"/>
-          <w:szCs w:val="24"/>
-        </w:rPr>
-        <w:t>Save the data from the form once you submit it</w:t>
-      </w:r>
-    </w:p>
-    <w:bookmarkEnd w:id="3"/>
-    <w:bookmarkEnd w:id="4"/>
-    <w:p>
-      <w:pPr>
-        <w:pStyle w:val="ListParagraph"/>
-        <w:numPr>
-          <w:ilvl w:val="0"/>
-          <w:numId w:val="8"/>
-        </w:numPr>
-        <w:rPr>
-          <w:sz w:val="24"/>
-          <w:szCs w:val="24"/>
-        </w:rPr>
-      </w:pPr>
-      <w:r>
-        <w:rPr>
-          <w:sz w:val="24"/>
-          <w:szCs w:val="24"/>
-        </w:rPr>
-        <w:t>Display all patients and their chart numbers (if who=all)</w:t>
-      </w:r>
-    </w:p>
-    <w:p>
-      <w:pPr>
-        <w:pStyle w:val="ListParagraph"/>
-        <w:numPr>
-          <w:ilvl w:val="0"/>
-          <w:numId w:val="8"/>
-        </w:numPr>
-        <w:rPr>
-          <w:sz w:val="24"/>
-          <w:szCs w:val="24"/>
-        </w:rPr>
-      </w:pPr>
-      <w:r>
-        <w:rPr>
-          <w:sz w:val="24"/>
-          <w:szCs w:val="24"/>
-        </w:rPr>
-        <w:t>Display information about a specific patient (if who=patient’s id)</w:t>
-      </w:r>
-    </w:p>
-    <w:p>
-      <w:pPr>
-        <w:rPr>
-          <w:b/>
-          <w:sz w:val="24"/>
-          <w:szCs w:val="24"/>
-        </w:rPr>
-      </w:pPr>
-      <w:bookmarkStart w:id="5" w:name="OLE_LINK1"/>
-      <w:bookmarkStart w:id="6" w:name="OLE_LINK2"/>
-    </w:p>
-    <w:p>
-      <w:pPr>
-        <w:rPr>
-          <w:b/>
-          <w:sz w:val="24"/>
-          <w:szCs w:val="24"/>
-        </w:rPr>
-      </w:pPr>
-      <w:proofErr w:type="spellStart"/>
-      <w:r>
-        <w:rPr>
-          <w:b/>
-          <w:sz w:val="24"/>
-          <w:szCs w:val="24"/>
-        </w:rPr>
-        <w:t>get_insurance_info</w:t>
-      </w:r>
-      <w:proofErr w:type="spellEnd"/>
-      <w:r>
-        <w:rPr>
-          <w:b/>
-          <w:sz w:val="24"/>
-          <w:szCs w:val="24"/>
-        </w:rPr>
-        <w:t>:</w:t>
-      </w:r>
-    </w:p>
-    <w:p>
-      <w:pPr>
-        <w:rPr>
-          <w:sz w:val="24"/>
-          <w:szCs w:val="24"/>
-        </w:rPr>
-      </w:pPr>
-      <w:r>
-        <w:rPr>
-          <w:sz w:val="24"/>
-          <w:szCs w:val="24"/>
-        </w:rPr>
-        <w:t>This view is used to:</w:t>
-      </w:r>
-    </w:p>
-    <w:p>
-      <w:pPr>
-        <w:pStyle w:val="ListParagraph"/>
-        <w:numPr>
-          <w:ilvl w:val="0"/>
-          <w:numId w:val="9"/>
-        </w:numPr>
-        <w:rPr>
-          <w:sz w:val="24"/>
-          <w:szCs w:val="24"/>
-        </w:rPr>
-      </w:pPr>
-      <w:r>
-        <w:rPr>
-          <w:sz w:val="24"/>
-          <w:szCs w:val="24"/>
-        </w:rPr>
-        <w:t>D</w:t>
-      </w:r>
-      <w:r>
-        <w:rPr>
-          <w:sz w:val="24"/>
-          <w:szCs w:val="24"/>
-        </w:rPr>
-        <w:t>isplay an empty form</w:t>
-      </w:r>
-      <w:r>
-        <w:rPr>
-          <w:sz w:val="24"/>
-          <w:szCs w:val="24"/>
-        </w:rPr>
-        <w:t xml:space="preserve"> to allow entering of new information</w:t>
-      </w:r>
-    </w:p>
-    <w:p>
-      <w:pPr>
-        <w:pStyle w:val="ListParagraph"/>
-        <w:numPr>
-          <w:ilvl w:val="0"/>
-          <w:numId w:val="9"/>
-        </w:numPr>
-        <w:rPr>
-          <w:sz w:val="24"/>
-          <w:szCs w:val="24"/>
-        </w:rPr>
-      </w:pPr>
-      <w:r>
-        <w:rPr>
-          <w:sz w:val="24"/>
-          <w:szCs w:val="24"/>
-        </w:rPr>
-        <w:t>Save the data from the form once you submit it</w:t>
-      </w:r>
-    </w:p>
-    <w:bookmarkEnd w:id="5"/>
-    <w:bookmarkEnd w:id="6"/>
-    <w:p>
-      <w:pPr>
-        <w:rPr>
-          <w:b/>
-          <w:sz w:val="24"/>
-          <w:szCs w:val="24"/>
-        </w:rPr>
-      </w:pPr>
-    </w:p>
-    <w:p>
-      <w:pPr>
-        <w:rPr>
-          <w:b/>
-          <w:sz w:val="24"/>
-          <w:szCs w:val="24"/>
-        </w:rPr>
-      </w:pPr>
-      <w:proofErr w:type="spellStart"/>
-      <w:r>
-        <w:rPr>
-          <w:b/>
-          <w:sz w:val="24"/>
-          <w:szCs w:val="24"/>
-        </w:rPr>
-        <w:t>get_guarantor_info</w:t>
-      </w:r>
-      <w:proofErr w:type="spellEnd"/>
-      <w:r>
-        <w:rPr>
-          <w:b/>
-          <w:sz w:val="24"/>
-          <w:szCs w:val="24"/>
-        </w:rPr>
-        <w:t>:</w:t>
-      </w:r>
-    </w:p>
-    <w:p>
-      <w:pPr>
-        <w:rPr>
-          <w:sz w:val="24"/>
-          <w:szCs w:val="24"/>
-        </w:rPr>
-      </w:pPr>
-      <w:r>
-        <w:rPr>
-          <w:sz w:val="24"/>
-          <w:szCs w:val="24"/>
-        </w:rPr>
-        <w:t>This view is used to:</w:t>
-      </w:r>
-    </w:p>
-    <w:p>
-      <w:pPr>
-        <w:pStyle w:val="ListParagraph"/>
-        <w:numPr>
-          <w:ilvl w:val="0"/>
-          <w:numId w:val="10"/>
-        </w:numPr>
-        <w:rPr>
-          <w:sz w:val="24"/>
-          <w:szCs w:val="24"/>
-        </w:rPr>
-      </w:pPr>
-      <w:r>
-        <w:rPr>
-          <w:sz w:val="24"/>
-          <w:szCs w:val="24"/>
-        </w:rPr>
-        <w:t>D</w:t>
-      </w:r>
-      <w:r>
-        <w:rPr>
-          <w:sz w:val="24"/>
-          <w:szCs w:val="24"/>
-        </w:rPr>
-        <w:t>isplay an empty form</w:t>
-      </w:r>
-      <w:r>
-        <w:rPr>
-          <w:sz w:val="24"/>
-          <w:szCs w:val="24"/>
-        </w:rPr>
-        <w:t xml:space="preserve"> to allow entering of new information</w:t>
-      </w:r>
-    </w:p>
-    <w:p>
-      <w:pPr>
-        <w:pStyle w:val="ListParagraph"/>
-        <w:numPr>
-          <w:ilvl w:val="0"/>
-          <w:numId w:val="10"/>
-        </w:numPr>
-        <w:rPr>
-          <w:sz w:val="24"/>
-          <w:szCs w:val="24"/>
-        </w:rPr>
-      </w:pPr>
-      <w:r>
-        <w:rPr>
-          <w:sz w:val="24"/>
-          <w:szCs w:val="24"/>
-        </w:rPr>
-        <w:lastRenderedPageBreak/>
-        <w:t>Save the data from the form once you submit it</w:t>
-      </w:r>
-    </w:p>
-    <w:p>
-      <w:pPr>
-        <w:rPr>
-          <w:b/>
-          <w:sz w:val="24"/>
-          <w:szCs w:val="24"/>
-        </w:rPr>
-      </w:pPr>
-    </w:p>
-    <w:p>
-      <w:pPr>
         <w:ind w:left="360"/>
         <w:rPr>
           <w:b/>
@@ -1557,77 +1165,293 @@
           <w:szCs w:val="24"/>
         </w:rPr>
       </w:pPr>
-      <w:r>
-        <w:rPr>
-          <w:b/>
-          <w:sz w:val="24"/>
-          <w:szCs w:val="24"/>
-        </w:rPr>
-        <w:t>*Similar view</w:t>
-      </w:r>
-      <w:r>
-        <w:rPr>
-          <w:b/>
-          <w:sz w:val="24"/>
-          <w:szCs w:val="24"/>
-        </w:rPr>
-        <w:t>s</w:t>
-      </w:r>
-      <w:r>
-        <w:rPr>
-          <w:b/>
-          <w:sz w:val="24"/>
-          <w:szCs w:val="24"/>
-        </w:rPr>
-        <w:t xml:space="preserve"> should be defined to handle claims</w:t>
-      </w:r>
-      <w:r>
-        <w:rPr>
-          <w:b/>
-          <w:sz w:val="24"/>
-          <w:szCs w:val="24"/>
-        </w:rPr>
-        <w:t xml:space="preserve"> </w:t>
-      </w:r>
-    </w:p>
-    <w:p>
-      <w:pPr>
-        <w:rPr>
-          <w:sz w:val="24"/>
-          <w:szCs w:val="24"/>
-        </w:rPr>
-      </w:pPr>
-      <w:r>
-        <w:rPr>
-          <w:sz w:val="24"/>
-          <w:szCs w:val="24"/>
-        </w:rPr>
-        <w:br w:type="page"/>
-      </w:r>
     </w:p>
     <w:p>
       <w:pPr>
         <w:ind w:left="360"/>
         <w:rPr>
-          <w:b/>
-          <w:sz w:val="24"/>
-          <w:szCs w:val="24"/>
-        </w:rPr>
-      </w:pPr>
-      <w:r>
-        <w:rPr>
-          <w:b/>
-          <w:sz w:val="24"/>
-          <w:szCs w:val="24"/>
-        </w:rPr>
-        <w:lastRenderedPageBreak/>
-        <w:t>admin.py</w:t>
+          <w:sz w:val="24"/>
+          <w:szCs w:val="24"/>
+        </w:rPr>
+      </w:pPr>
+      <w:r>
+        <w:rPr>
+          <w:sz w:val="24"/>
+          <w:szCs w:val="24"/>
+        </w:rPr>
+        <w:t xml:space="preserve">This form is used to generate claims. The generated claim opens in a new tab as a pdf. This claim generation also triggers </w:t>
+      </w:r>
+      <w:r>
+        <w:rPr>
+          <w:sz w:val="24"/>
+          <w:szCs w:val="24"/>
+        </w:rPr>
+        <w:t>things like</w:t>
+      </w:r>
+      <w:r>
+        <w:rPr>
+          <w:sz w:val="24"/>
+          <w:szCs w:val="24"/>
+        </w:rPr>
+        <w:t xml:space="preserve"> saving the claim in the server and saving the path to the saved claim in the database</w:t>
+      </w:r>
+      <w:r>
+        <w:rPr>
+          <w:sz w:val="24"/>
+          <w:szCs w:val="24"/>
+        </w:rPr>
+        <w:t>, creating claim object, creating Procedure objects, creating Charge objects</w:t>
+      </w:r>
+      <w:r>
+        <w:rPr>
+          <w:sz w:val="24"/>
+          <w:szCs w:val="24"/>
+        </w:rPr>
+        <w:t xml:space="preserve">. These saved claims can be retrieved from the claim history page of a patient. </w:t>
       </w:r>
     </w:p>
     <w:p>
       <w:pPr>
         <w:ind w:left="360"/>
         <w:rPr>
+          <w:b/>
+          <w:sz w:val="24"/>
+          <w:szCs w:val="24"/>
+        </w:rPr>
+      </w:pPr>
+    </w:p>
+    <w:p>
+      <w:pPr>
+        <w:ind w:left="360"/>
+        <w:rPr>
+          <w:b/>
+          <w:sz w:val="24"/>
+          <w:szCs w:val="24"/>
+        </w:rPr>
+      </w:pPr>
+    </w:p>
+    <w:p>
+      <w:pPr>
+        <w:ind w:left="360"/>
+        <w:rPr>
+          <w:b/>
+          <w:sz w:val="24"/>
+          <w:szCs w:val="24"/>
+        </w:rPr>
+      </w:pPr>
+    </w:p>
+    <w:p>
+      <w:pPr>
+        <w:ind w:left="360"/>
+        <w:rPr>
+          <w:b/>
+          <w:sz w:val="24"/>
+          <w:szCs w:val="24"/>
+        </w:rPr>
+      </w:pPr>
+    </w:p>
+    <w:p>
+      <w:pPr>
+        <w:ind w:left="360"/>
+        <w:rPr>
+          <w:b/>
+          <w:sz w:val="24"/>
+          <w:szCs w:val="24"/>
+        </w:rPr>
+      </w:pPr>
+    </w:p>
+    <w:p>
+      <w:pPr>
+        <w:ind w:left="360"/>
+        <w:rPr>
+          <w:b/>
+          <w:sz w:val="24"/>
+          <w:szCs w:val="24"/>
+        </w:rPr>
+      </w:pPr>
+    </w:p>
+    <w:p>
+      <w:pPr>
+        <w:ind w:left="360"/>
+        <w:rPr>
+          <w:b/>
+          <w:sz w:val="24"/>
+          <w:szCs w:val="24"/>
+        </w:rPr>
+      </w:pPr>
+    </w:p>
+    <w:p>
+      <w:pPr>
+        <w:ind w:left="360"/>
+        <w:rPr>
+          <w:b/>
+          <w:sz w:val="24"/>
+          <w:szCs w:val="24"/>
+        </w:rPr>
+      </w:pPr>
+    </w:p>
+    <w:p>
+      <w:pPr>
+        <w:ind w:left="360"/>
+        <w:rPr>
+          <w:b/>
+          <w:sz w:val="24"/>
+          <w:szCs w:val="24"/>
+        </w:rPr>
+      </w:pPr>
+    </w:p>
+    <w:p>
+      <w:pPr>
+        <w:ind w:left="360"/>
+        <w:rPr>
+          <w:b/>
+          <w:sz w:val="24"/>
+          <w:szCs w:val="24"/>
+        </w:rPr>
+      </w:pPr>
+    </w:p>
+    <w:p>
+      <w:pPr>
+        <w:ind w:left="360"/>
+        <w:rPr>
+          <w:b/>
+          <w:sz w:val="24"/>
+          <w:szCs w:val="24"/>
+        </w:rPr>
+      </w:pPr>
+    </w:p>
+    <w:p>
+      <w:pPr>
+        <w:ind w:left="360"/>
+        <w:rPr>
+          <w:b/>
+          <w:sz w:val="24"/>
+          <w:szCs w:val="24"/>
+        </w:rPr>
+      </w:pPr>
+    </w:p>
+    <w:p>
+      <w:pPr>
+        <w:ind w:left="360"/>
+        <w:rPr>
+          <w:b/>
+          <w:sz w:val="24"/>
+          <w:szCs w:val="24"/>
+        </w:rPr>
+      </w:pPr>
+    </w:p>
+    <w:p>
+      <w:pPr>
+        <w:ind w:left="360"/>
+        <w:rPr>
+          <w:b/>
+          <w:sz w:val="24"/>
+          <w:szCs w:val="24"/>
+        </w:rPr>
+      </w:pPr>
+    </w:p>
+    <w:p>
+      <w:pPr>
+        <w:ind w:left="360"/>
+        <w:rPr>
+          <w:b/>
+          <w:sz w:val="24"/>
+          <w:szCs w:val="24"/>
+        </w:rPr>
+      </w:pPr>
+    </w:p>
+    <w:p>
+      <w:pPr>
+        <w:ind w:left="360"/>
+        <w:rPr>
+          <w:b/>
+          <w:sz w:val="24"/>
+          <w:szCs w:val="24"/>
+        </w:rPr>
+      </w:pPr>
+    </w:p>
+    <w:p>
+      <w:pPr>
+        <w:ind w:left="360"/>
+        <w:rPr>
+          <w:b/>
+          <w:sz w:val="24"/>
+          <w:szCs w:val="24"/>
+        </w:rPr>
+      </w:pPr>
+    </w:p>
+    <w:p>
+      <w:pPr>
+        <w:ind w:left="360"/>
+        <w:rPr>
+          <w:b/>
+          <w:sz w:val="24"/>
+          <w:szCs w:val="24"/>
+        </w:rPr>
+      </w:pPr>
+    </w:p>
+    <w:p>
+      <w:pPr>
+        <w:ind w:left="360"/>
+        <w:rPr>
+          <w:b/>
+          <w:sz w:val="24"/>
+          <w:szCs w:val="24"/>
+        </w:rPr>
+      </w:pPr>
+    </w:p>
+    <w:p>
+      <w:pPr>
+        <w:ind w:left="360"/>
+        <w:rPr>
+          <w:b/>
+          <w:sz w:val="24"/>
+          <w:szCs w:val="24"/>
+        </w:rPr>
+      </w:pPr>
+    </w:p>
+    <w:p>
+      <w:pPr>
+        <w:ind w:left="360"/>
+        <w:rPr>
+          <w:b/>
+          <w:sz w:val="24"/>
+          <w:szCs w:val="24"/>
+        </w:rPr>
+      </w:pPr>
+    </w:p>
+    <w:p>
+      <w:pPr>
+        <w:ind w:left="360"/>
+        <w:rPr>
+          <w:b/>
+          <w:sz w:val="24"/>
+          <w:szCs w:val="24"/>
+        </w:rPr>
+      </w:pPr>
+    </w:p>
+    <w:p>
+      <w:pPr>
+        <w:ind w:left="360"/>
+        <w:rPr>
+          <w:b/>
+          <w:sz w:val="24"/>
+          <w:szCs w:val="24"/>
+        </w:rPr>
+      </w:pPr>
+      <w:r>
+        <w:rPr>
+          <w:b/>
+          <w:sz w:val="24"/>
+          <w:szCs w:val="24"/>
+        </w:rPr>
+        <w:t xml:space="preserve">Admin Page (/admin/): </w:t>
+      </w:r>
+    </w:p>
+    <w:p>
+      <w:pPr>
+        <w:ind w:left="360"/>
+        <w:rPr>
           <w:sz w:val="24"/>
           <w:szCs w:val="24"/>
         </w:rPr>
@@ -1676,128 +1500,39 @@
           <w:sz w:val="24"/>
           <w:szCs w:val="24"/>
         </w:rPr>
-        <w:t xml:space="preserve">The other is a backend – admin </w:t>
-      </w:r>
-      <w:proofErr w:type="gramStart"/>
-      <w:r>
-        <w:rPr>
-          <w:sz w:val="24"/>
-          <w:szCs w:val="24"/>
-        </w:rPr>
-        <w:t>panel, that</w:t>
-      </w:r>
-      <w:proofErr w:type="gramEnd"/>
-      <w:r>
-        <w:rPr>
-          <w:sz w:val="24"/>
-          <w:szCs w:val="24"/>
-        </w:rPr>
-        <w:t xml:space="preserve"> will allow specific users to add and monitor providers, payers</w:t>
-      </w:r>
-      <w:r>
-        <w:rPr>
-          <w:sz w:val="24"/>
-          <w:szCs w:val="24"/>
-        </w:rPr>
-        <w:t xml:space="preserve"> and code information.</w:t>
-      </w:r>
-    </w:p>
-    <w:p>
-      <w:pPr>
-        <w:rPr>
-          <w:sz w:val="24"/>
-          <w:szCs w:val="24"/>
-        </w:rPr>
-      </w:pPr>
-      <w:r>
-        <w:rPr>
-          <w:sz w:val="24"/>
-          <w:szCs w:val="24"/>
-        </w:rPr>
-        <w:br w:type="page"/>
-      </w:r>
-    </w:p>
-    <w:p>
-      <w:pPr>
-        <w:ind w:left="360"/>
-        <w:rPr>
-          <w:b/>
-          <w:sz w:val="24"/>
-          <w:szCs w:val="24"/>
-        </w:rPr>
-      </w:pPr>
-      <w:r>
-        <w:rPr>
-          <w:b/>
-          <w:sz w:val="24"/>
-          <w:szCs w:val="24"/>
-        </w:rPr>
-        <w:lastRenderedPageBreak/>
-        <w:t xml:space="preserve">urls.py: </w:t>
-      </w:r>
-      <w:r>
-        <w:rPr>
-          <w:sz w:val="24"/>
-          <w:szCs w:val="24"/>
-        </w:rPr>
-        <w:t xml:space="preserve">This file holds the </w:t>
-      </w:r>
-      <w:proofErr w:type="spellStart"/>
-      <w:proofErr w:type="gramStart"/>
-      <w:r>
-        <w:rPr>
-          <w:sz w:val="24"/>
-          <w:szCs w:val="24"/>
-        </w:rPr>
-        <w:t>url</w:t>
-      </w:r>
-      <w:proofErr w:type="spellEnd"/>
-      <w:proofErr w:type="gramEnd"/>
-      <w:r>
-        <w:rPr>
-          <w:sz w:val="24"/>
-          <w:szCs w:val="24"/>
-        </w:rPr>
-        <w:t xml:space="preserve"> to view mapping.</w:t>
-      </w:r>
-      <w:r>
-        <w:rPr>
-          <w:sz w:val="24"/>
-          <w:szCs w:val="24"/>
-        </w:rPr>
-        <w:t xml:space="preserve"> That is which </w:t>
-      </w:r>
-      <w:proofErr w:type="spellStart"/>
-      <w:proofErr w:type="gramStart"/>
-      <w:r>
-        <w:rPr>
-          <w:sz w:val="24"/>
-          <w:szCs w:val="24"/>
-        </w:rPr>
-        <w:t>url</w:t>
-      </w:r>
-      <w:proofErr w:type="spellEnd"/>
-      <w:proofErr w:type="gramEnd"/>
-      <w:r>
-        <w:rPr>
-          <w:sz w:val="24"/>
-          <w:szCs w:val="24"/>
-        </w:rPr>
-        <w:t xml:space="preserve"> will generate a call to which view.</w:t>
-      </w:r>
-    </w:p>
-    <w:p>
-      <w:pPr>
-        <w:ind w:left="360"/>
-        <w:rPr>
-          <w:b/>
-          <w:sz w:val="24"/>
-          <w:szCs w:val="24"/>
-        </w:rPr>
-      </w:pPr>
-      <w:r>
-        <w:rPr>
-          <w:b/>
+        <w:t>The ot</w:t>
+      </w:r>
+      <w:r>
+        <w:rPr>
+          <w:sz w:val="24"/>
+          <w:szCs w:val="24"/>
+        </w:rPr>
+        <w:t xml:space="preserve">her is a backend – admin panel </w:t>
+      </w:r>
+      <w:r>
+        <w:rPr>
+          <w:sz w:val="24"/>
+          <w:szCs w:val="24"/>
+        </w:rPr>
+        <w:t xml:space="preserve">that will allow specific users to </w:t>
+      </w:r>
+      <w:r>
+        <w:rPr>
+          <w:sz w:val="24"/>
+          <w:szCs w:val="24"/>
+        </w:rPr>
+        <w:t>add, change and deleted existing records in all displayed models.</w:t>
+      </w:r>
+    </w:p>
+    <w:p>
+      <w:pPr>
+        <w:rPr>
+          <w:sz w:val="24"/>
+          <w:szCs w:val="24"/>
+        </w:rPr>
+      </w:pPr>
+      <w:r>
+        <w:rPr>
           <w:sz w:val="24"/>
           <w:szCs w:val="24"/>
         </w:rPr>
@@ -1836,12 +1571,14 @@
         <w:rPr>
           <w:sz w:val="24"/>
           <w:szCs w:val="24"/>
-        </w:rPr>
-      </w:pPr>
-      <w:r>
-        <w:rPr>
-          <w:sz w:val="24"/>
-          <w:szCs w:val="24"/>
+          <w:u w:val="single"/>
+        </w:rPr>
+      </w:pPr>
+      <w:r>
+        <w:rPr>
+          <w:sz w:val="24"/>
+          <w:szCs w:val="24"/>
+          <w:u w:val="single"/>
         </w:rPr>
         <w:t>To run the project:</w:t>
       </w:r>
@@ -1899,12 +1636,73 @@
         <w:rPr>
           <w:sz w:val="24"/>
           <w:szCs w:val="24"/>
-        </w:rPr>
-      </w:pPr>
-      <w:r>
-        <w:rPr>
-          <w:sz w:val="24"/>
-          <w:szCs w:val="24"/>
+          <w:u w:val="single"/>
+        </w:rPr>
+      </w:pPr>
+      <w:r>
+        <w:rPr>
+          <w:sz w:val="24"/>
+          <w:szCs w:val="24"/>
+          <w:u w:val="single"/>
+        </w:rPr>
+        <w:t xml:space="preserve">To </w:t>
+      </w:r>
+      <w:r>
+        <w:rPr>
+          <w:sz w:val="24"/>
+          <w:szCs w:val="24"/>
+          <w:u w:val="single"/>
+        </w:rPr>
+        <w:t>view</w:t>
+      </w:r>
+      <w:r>
+        <w:rPr>
+          <w:sz w:val="24"/>
+          <w:szCs w:val="24"/>
+          <w:u w:val="single"/>
+        </w:rPr>
+        <w:t xml:space="preserve"> the project:</w:t>
+      </w:r>
+    </w:p>
+    <w:p>
+      <w:pPr>
+        <w:rPr>
+          <w:sz w:val="24"/>
+          <w:szCs w:val="24"/>
+        </w:rPr>
+      </w:pPr>
+      <w:hyperlink r:id="rId6" w:history="1">
+        <w:r>
+          <w:rPr>
+            <w:rStyle w:val="Hyperlink"/>
+            <w:sz w:val="24"/>
+            <w:szCs w:val="24"/>
+          </w:rPr>
+          <w:t>http://127.0.0.1:8000/dashboard/</w:t>
+        </w:r>
+      </w:hyperlink>
+    </w:p>
+    <w:p>
+      <w:pPr>
+        <w:rPr>
+          <w:sz w:val="24"/>
+          <w:szCs w:val="24"/>
+        </w:rPr>
+      </w:pPr>
+    </w:p>
+    <w:p>
+      <w:pPr>
+        <w:rPr>
+          <w:sz w:val="24"/>
+          <w:szCs w:val="24"/>
+          <w:u w:val="single"/>
+        </w:rPr>
+      </w:pPr>
+      <w:r>
+        <w:rPr>
+          <w:sz w:val="24"/>
+          <w:szCs w:val="24"/>
+          <w:u w:val="single"/>
         </w:rPr>
         <w:t>To make changes to the database:</w:t>
       </w:r>
@@ -2172,20 +1970,199 @@
     </w:p>
     <w:p>
       <w:pPr>
-        <w:rPr>
-          <w:b/>
-          <w:sz w:val="24"/>
-          <w:szCs w:val="24"/>
-        </w:rPr>
-      </w:pPr>
-      <w:r>
-        <w:rPr>
-          <w:b/>
-          <w:sz w:val="24"/>
-          <w:szCs w:val="24"/>
-        </w:rPr>
-        <w:br w:type="page"/>
-      </w:r>
+        <w:jc w:val="both"/>
+        <w:rPr>
+          <w:b/>
+          <w:sz w:val="24"/>
+          <w:szCs w:val="24"/>
+        </w:rPr>
+      </w:pPr>
+    </w:p>
+    <w:p>
+      <w:pPr>
+        <w:jc w:val="both"/>
+        <w:rPr>
+          <w:sz w:val="24"/>
+          <w:szCs w:val="24"/>
+        </w:rPr>
+      </w:pPr>
+      <w:r>
+        <w:rPr>
+          <w:sz w:val="24"/>
+          <w:szCs w:val="24"/>
+        </w:rPr>
+        <w:t>Login for health fusion:</w:t>
+      </w:r>
+    </w:p>
+    <w:p>
+      <w:pPr>
+        <w:jc w:val="both"/>
+        <w:rPr>
+          <w:sz w:val="24"/>
+          <w:szCs w:val="24"/>
+        </w:rPr>
+      </w:pPr>
+      <w:r>
+        <w:rPr>
+          <w:sz w:val="24"/>
+          <w:szCs w:val="24"/>
+        </w:rPr>
+        <w:t xml:space="preserve">User: </w:t>
+      </w:r>
+      <w:proofErr w:type="spellStart"/>
+      <w:r>
+        <w:rPr>
+          <w:sz w:val="24"/>
+          <w:szCs w:val="24"/>
+        </w:rPr>
+        <w:t>xenonga</w:t>
+      </w:r>
+      <w:proofErr w:type="spellEnd"/>
+    </w:p>
+    <w:p>
+      <w:pPr>
+        <w:jc w:val="both"/>
+        <w:rPr>
+          <w:sz w:val="24"/>
+          <w:szCs w:val="24"/>
+        </w:rPr>
+      </w:pPr>
+      <w:r>
+        <w:rPr>
+          <w:sz w:val="24"/>
+          <w:szCs w:val="24"/>
+        </w:rPr>
+        <w:t>Pass: xenon856$</w:t>
+      </w:r>
+    </w:p>
+    <w:p>
+      <w:pPr>
+        <w:jc w:val="both"/>
+        <w:rPr>
+          <w:b/>
+          <w:sz w:val="24"/>
+          <w:szCs w:val="24"/>
+        </w:rPr>
+      </w:pPr>
+    </w:p>
+    <w:p>
+      <w:pPr>
+        <w:jc w:val="both"/>
+        <w:rPr>
+          <w:b/>
+          <w:sz w:val="24"/>
+          <w:szCs w:val="24"/>
+        </w:rPr>
+      </w:pPr>
+    </w:p>
+    <w:p>
+      <w:pPr>
+        <w:jc w:val="both"/>
+        <w:rPr>
+          <w:b/>
+          <w:sz w:val="24"/>
+          <w:szCs w:val="24"/>
+        </w:rPr>
+      </w:pPr>
+    </w:p>
+    <w:p>
+      <w:pPr>
+        <w:jc w:val="both"/>
+        <w:rPr>
+          <w:b/>
+          <w:sz w:val="24"/>
+          <w:szCs w:val="24"/>
+        </w:rPr>
+      </w:pPr>
+    </w:p>
+    <w:p>
+      <w:pPr>
+        <w:jc w:val="both"/>
+        <w:rPr>
+          <w:b/>
+          <w:sz w:val="24"/>
+          <w:szCs w:val="24"/>
+        </w:rPr>
+      </w:pPr>
+    </w:p>
+    <w:p>
+      <w:pPr>
+        <w:jc w:val="both"/>
+        <w:rPr>
+          <w:b/>
+          <w:sz w:val="24"/>
+          <w:szCs w:val="24"/>
+        </w:rPr>
+      </w:pPr>
+    </w:p>
+    <w:p>
+      <w:pPr>
+        <w:jc w:val="both"/>
+        <w:rPr>
+          <w:b/>
+          <w:sz w:val="24"/>
+          <w:szCs w:val="24"/>
+        </w:rPr>
+      </w:pPr>
+    </w:p>
+    <w:p>
+      <w:pPr>
+        <w:jc w:val="both"/>
+        <w:rPr>
+          <w:b/>
+          <w:sz w:val="24"/>
+          <w:szCs w:val="24"/>
+        </w:rPr>
+      </w:pPr>
+    </w:p>
+    <w:p>
+      <w:pPr>
+        <w:jc w:val="both"/>
+        <w:rPr>
+          <w:b/>
+          <w:sz w:val="24"/>
+          <w:szCs w:val="24"/>
+        </w:rPr>
+      </w:pPr>
+    </w:p>
+    <w:p>
+      <w:pPr>
+        <w:jc w:val="both"/>
+        <w:rPr>
+          <w:b/>
+          <w:sz w:val="24"/>
+          <w:szCs w:val="24"/>
+        </w:rPr>
+      </w:pPr>
+    </w:p>
+    <w:p>
+      <w:pPr>
+        <w:jc w:val="both"/>
+        <w:rPr>
+          <w:b/>
+          <w:sz w:val="24"/>
+          <w:szCs w:val="24"/>
+        </w:rPr>
+      </w:pPr>
+    </w:p>
+    <w:p>
+      <w:pPr>
+        <w:jc w:val="both"/>
+        <w:rPr>
+          <w:b/>
+          <w:sz w:val="24"/>
+          <w:szCs w:val="24"/>
+        </w:rPr>
+      </w:pPr>
+    </w:p>
+    <w:p>
+      <w:pPr>
+        <w:rPr>
+          <w:b/>
+          <w:sz w:val="24"/>
+          <w:szCs w:val="24"/>
+        </w:rPr>
+      </w:pPr>
     </w:p>
     <w:p>
       <w:pPr>
@@ -2202,7 +2179,6 @@
           <w:sz w:val="24"/>
           <w:szCs w:val="24"/>
         </w:rPr>
-        <w:lastRenderedPageBreak/>
         <w:t>INSTALLATIONS</w:t>
       </w:r>
     </w:p>
@@ -2230,7 +2206,7 @@
           <w:szCs w:val="24"/>
         </w:rPr>
       </w:pPr>
-      <w:hyperlink r:id="rId5" w:history="1">
+      <w:hyperlink r:id="rId7" w:history="1">
         <w:r>
           <w:rPr>
             <w:rStyle w:val="Hyperlink"/>
@@ -2440,68 +2416,84 @@
           <w:sz w:val="24"/>
           <w:szCs w:val="24"/>
         </w:rPr>
-        <w:t>The requirements for this project are in requirements.txt file in the root directory. Use this to install all requirements.</w:t>
-      </w:r>
-    </w:p>
-    <w:p>
-      <w:pPr>
-        <w:rPr>
-          <w:sz w:val="24"/>
-          <w:szCs w:val="24"/>
-        </w:rPr>
-      </w:pPr>
-      <w:r>
-        <w:rPr>
-          <w:sz w:val="24"/>
-          <w:szCs w:val="24"/>
-        </w:rPr>
-        <w:t xml:space="preserve">pip install -r </w:t>
-      </w:r>
-      <w:bookmarkStart w:id="7" w:name="_GoBack"/>
-      <w:bookmarkEnd w:id="7"/>
-      <w:r>
-        <w:rPr>
-          <w:sz w:val="24"/>
-          <w:szCs w:val="24"/>
-        </w:rPr>
-        <w:t>requirements.txt</w:t>
-      </w:r>
-    </w:p>
-    <w:p>
-      <w:pPr>
-        <w:rPr>
-          <w:sz w:val="24"/>
-          <w:szCs w:val="24"/>
-        </w:rPr>
-      </w:pPr>
-    </w:p>
-    <w:p>
-      <w:pPr>
-        <w:rPr>
-          <w:sz w:val="24"/>
-          <w:szCs w:val="24"/>
-        </w:rPr>
-      </w:pPr>
-      <w:r>
-        <w:rPr>
-          <w:sz w:val="24"/>
-          <w:szCs w:val="24"/>
-        </w:rPr>
-        <w:t>Solving visual c error</w:t>
-      </w:r>
-      <w:r>
-        <w:rPr>
-          <w:sz w:val="24"/>
-          <w:szCs w:val="24"/>
-        </w:rPr>
-        <w:t xml:space="preserve"> of My SQL</w:t>
-      </w:r>
-      <w:r>
-        <w:rPr>
-          <w:sz w:val="24"/>
-          <w:szCs w:val="24"/>
-        </w:rPr>
-        <w:t xml:space="preserve">: </w:t>
+        <w:t>The requirements for this project are in requirements.txt file in the root directory. Use this to install all requirements</w:t>
+      </w:r>
+      <w:r>
+        <w:rPr>
+          <w:sz w:val="24"/>
+          <w:szCs w:val="24"/>
+        </w:rPr>
+        <w:t xml:space="preserve"> (this file includes Django and </w:t>
+      </w:r>
+      <w:proofErr w:type="spellStart"/>
+      <w:r>
+        <w:rPr>
+          <w:sz w:val="24"/>
+          <w:szCs w:val="24"/>
+        </w:rPr>
+        <w:t>mysql</w:t>
+      </w:r>
+      <w:proofErr w:type="spellEnd"/>
+      <w:r>
+        <w:rPr>
+          <w:sz w:val="24"/>
+          <w:szCs w:val="24"/>
+        </w:rPr>
+        <w:t>)</w:t>
+      </w:r>
+      <w:r>
+        <w:rPr>
+          <w:sz w:val="24"/>
+          <w:szCs w:val="24"/>
+        </w:rPr>
+        <w:t>.</w:t>
+      </w:r>
+    </w:p>
+    <w:p>
+      <w:pPr>
+        <w:rPr>
+          <w:sz w:val="24"/>
+          <w:szCs w:val="24"/>
+        </w:rPr>
+      </w:pPr>
+      <w:proofErr w:type="gramStart"/>
+      <w:r>
+        <w:rPr>
+          <w:sz w:val="24"/>
+          <w:szCs w:val="24"/>
+        </w:rPr>
+        <w:t>pip</w:t>
+      </w:r>
+      <w:proofErr w:type="gramEnd"/>
+      <w:r>
+        <w:rPr>
+          <w:sz w:val="24"/>
+          <w:szCs w:val="24"/>
+        </w:rPr>
+        <w:t xml:space="preserve"> install -r requirements.txt</w:t>
+      </w:r>
+    </w:p>
+    <w:p>
+      <w:pPr>
+        <w:rPr>
+          <w:sz w:val="24"/>
+          <w:szCs w:val="24"/>
+        </w:rPr>
+      </w:pPr>
+    </w:p>
+    <w:p>
+      <w:pPr>
+        <w:rPr>
+          <w:sz w:val="24"/>
+          <w:szCs w:val="24"/>
+        </w:rPr>
+      </w:pPr>
+      <w:r>
+        <w:rPr>
+          <w:sz w:val="24"/>
+          <w:szCs w:val="24"/>
+        </w:rPr>
+        <w:t xml:space="preserve">Solving visual c error of My SQL: </w:t>
       </w:r>
     </w:p>
     <w:p>
@@ -2565,6 +2557,37 @@
           <w:sz w:val="24"/>
           <w:szCs w:val="24"/>
         </w:rPr>
+        <w:t>Don’t forget to migrate before running the server for the first time.</w:t>
+      </w:r>
+    </w:p>
+    <w:p>
+      <w:pPr>
+        <w:rPr>
+          <w:sz w:val="24"/>
+          <w:szCs w:val="24"/>
+        </w:rPr>
+      </w:pPr>
+    </w:p>
+    <w:p>
+      <w:pPr>
+        <w:rPr>
+          <w:sz w:val="24"/>
+          <w:szCs w:val="24"/>
+        </w:rPr>
+      </w:pPr>
+    </w:p>
+    <w:p>
+      <w:pPr>
+        <w:rPr>
+          <w:sz w:val="24"/>
+          <w:szCs w:val="24"/>
+        </w:rPr>
+      </w:pPr>
+      <w:r>
+        <w:rPr>
+          <w:sz w:val="24"/>
+          <w:szCs w:val="24"/>
+        </w:rPr>
         <w:br w:type="page"/>
       </w:r>
     </w:p>
@@ -2616,50 +2639,37 @@
           <w:szCs w:val="24"/>
         </w:rPr>
       </w:pPr>
-      <w:r>
-        <w:rPr>
-          <w:sz w:val="24"/>
-          <w:szCs w:val="24"/>
-        </w:rPr>
-        <w:t xml:space="preserve">http://www.tangowithdjango.com/book17/ </w:t>
-      </w:r>
-    </w:p>
-    <w:p>
-      <w:pPr>
-        <w:rPr>
-          <w:sz w:val="24"/>
-          <w:szCs w:val="24"/>
-        </w:rPr>
-      </w:pPr>
-    </w:p>
-    <w:p>
-      <w:pPr>
-        <w:rPr>
-          <w:sz w:val="24"/>
-          <w:szCs w:val="24"/>
-        </w:rPr>
-      </w:pPr>
-      <w:r>
-        <w:rPr>
-          <w:sz w:val="24"/>
-          <w:szCs w:val="24"/>
-        </w:rPr>
-        <w:t xml:space="preserve">Audit Logs: </w:t>
-      </w:r>
-    </w:p>
-    <w:p>
-      <w:pPr>
-        <w:rPr>
-          <w:sz w:val="24"/>
-          <w:szCs w:val="24"/>
-        </w:rPr>
-      </w:pPr>
-      <w:r>
-        <w:rPr>
-          <w:sz w:val="24"/>
-          <w:szCs w:val="24"/>
-        </w:rPr>
-        <w:t>http://django-audit-log.readthedocs.org/en/latest/index.html</w:t>
+      <w:hyperlink r:id="rId8" w:history="1">
+        <w:r>
+          <w:rPr>
+            <w:rStyle w:val="Hyperlink"/>
+            <w:sz w:val="24"/>
+            <w:szCs w:val="24"/>
+          </w:rPr>
+          <w:t>http://www.tangowithdjango.com/book17/</w:t>
+        </w:r>
+      </w:hyperlink>
+      <w:r>
+        <w:rPr>
+          <w:sz w:val="24"/>
+          <w:szCs w:val="24"/>
+        </w:rPr>
+        <w:t xml:space="preserve"> </w:t>
+      </w:r>
+    </w:p>
+    <w:p>
+      <w:pPr>
+        <w:rPr>
+          <w:sz w:val="24"/>
+          <w:szCs w:val="24"/>
+        </w:rPr>
+      </w:pPr>
+      <w:r>
+        <w:rPr>
+          <w:sz w:val="24"/>
+          <w:szCs w:val="24"/>
+        </w:rPr>
+        <w:t>http://www.djangobook.com/en/2.0/index.html#</w:t>
       </w:r>
     </w:p>
     <w:p>
@@ -2692,7 +2702,7 @@
           <w:szCs w:val="24"/>
         </w:rPr>
       </w:pPr>
-      <w:hyperlink r:id="rId6" w:history="1">
+      <w:hyperlink r:id="rId9" w:history="1">
         <w:r>
           <w:rPr>
             <w:rStyle w:val="Hyperlink"/>
@@ -2727,7 +2737,7 @@
       </w:r>
     </w:p>
     <w:p>
-      <w:hyperlink r:id="rId7" w:history="1">
+      <w:hyperlink r:id="rId10" w:history="1">
         <w:r>
           <w:rPr>
             <w:rStyle w:val="Hyperlink"/>
@@ -2743,7 +2753,7 @@
           <w:szCs w:val="24"/>
         </w:rPr>
       </w:pPr>
-      <w:hyperlink r:id="rId8" w:history="1">
+      <w:hyperlink r:id="rId11" w:history="1">
         <w:r>
           <w:rPr>
             <w:rStyle w:val="Hyperlink"/>

</xml_diff>

<commit_message>
-update document -fix bug generate statement report
</commit_message>
<xml_diff>
--- a/BillingSystem - Documentation.docx
+++ b/BillingSystem - Documentation.docx
@@ -250,6 +250,1117 @@
         <w:jc w:val="center"/>
         <w:rPr>
           <w:b/>
+          <w:bCs/>
+          <w:sz w:val="24"/>
+          <w:szCs w:val="24"/>
+        </w:rPr>
+      </w:pPr>
+      <w:r>
+        <w:rPr>
+          <w:b/>
+          <w:bCs/>
+          <w:sz w:val="24"/>
+          <w:szCs w:val="24"/>
+        </w:rPr>
+        <w:lastRenderedPageBreak/>
+        <w:t>Architecture</w:t>
+      </w:r>
+    </w:p>
+    <w:p>
+      <w:pPr>
+        <w:rPr>
+          <w:sz w:val="24"/>
+          <w:szCs w:val="24"/>
+        </w:rPr>
+      </w:pPr>
+      <w:r>
+        <w:rPr>
+          <w:noProof/>
+          <w:sz w:val="24"/>
+          <w:szCs w:val="24"/>
+          <w:lang w:bidi="th-TH"/>
+        </w:rPr>
+        <mc:AlternateContent>
+          <mc:Choice Requires="wpc">
+            <w:drawing>
+              <wp:inline distT="0" distB="0" distL="0" distR="0">
+                <wp:extent cx="5808268" cy="5039995"/>
+                <wp:effectExtent l="0" t="0" r="0" b="0"/>
+                <wp:docPr id="4" name="Canvas 4"/>
+                <wp:cNvGraphicFramePr>
+                  <a:graphicFrameLocks xmlns:a="http://schemas.openxmlformats.org/drawingml/2006/main" noChangeAspect="1"/>
+                </wp:cNvGraphicFramePr>
+                <a:graphic xmlns:a="http://schemas.openxmlformats.org/drawingml/2006/main">
+                  <a:graphicData uri="http://schemas.microsoft.com/office/word/2010/wordprocessingCanvas">
+                    <wpc:wpc>
+                      <wpc:bg/>
+                      <wpc:whole/>
+                      <wps:wsp>
+                        <wps:cNvPr id="5" name="Rounded Rectangle 5"/>
+                        <wps:cNvSpPr/>
+                        <wps:spPr>
+                          <a:xfrm>
+                            <a:off x="2052697" y="165166"/>
+                            <a:ext cx="1660525" cy="1195462"/>
+                          </a:xfrm>
+                          <a:prstGeom prst="roundRect">
+                            <a:avLst/>
+                          </a:prstGeom>
+                        </wps:spPr>
+                        <wps:style>
+                          <a:lnRef idx="1">
+                            <a:schemeClr val="accent2"/>
+                          </a:lnRef>
+                          <a:fillRef idx="2">
+                            <a:schemeClr val="accent2"/>
+                          </a:fillRef>
+                          <a:effectRef idx="1">
+                            <a:schemeClr val="accent2"/>
+                          </a:effectRef>
+                          <a:fontRef idx="minor">
+                            <a:schemeClr val="dk1"/>
+                          </a:fontRef>
+                        </wps:style>
+                        <wps:txbx>
+                          <w:txbxContent>
+                            <w:p>
+                              <w:pPr>
+                                <w:pStyle w:val="NormalWeb"/>
+                                <w:spacing w:before="0" w:beforeAutospacing="0" w:after="160" w:afterAutospacing="0" w:line="256" w:lineRule="auto"/>
+                                <w:jc w:val="center"/>
+                                <w:rPr>
+                                  <w:rFonts w:eastAsia="Calibri" w:cs="Cordia New"/>
+                                  <w:b/>
+                                  <w:bCs/>
+                                  <w:sz w:val="22"/>
+                                  <w:szCs w:val="22"/>
+                                </w:rPr>
+                              </w:pPr>
+                              <w:r>
+                                <w:rPr>
+                                  <w:rFonts w:eastAsia="Calibri" w:cs="Cordia New"/>
+                                  <w:b/>
+                                  <w:bCs/>
+                                  <w:sz w:val="22"/>
+                                  <w:szCs w:val="22"/>
+                                </w:rPr>
+                                <w:t>App Logic &amp; Display</w:t>
+                              </w:r>
+                            </w:p>
+                            <w:p>
+                              <w:pPr>
+                                <w:pStyle w:val="NormalWeb"/>
+                                <w:spacing w:before="0" w:beforeAutospacing="0" w:after="160" w:afterAutospacing="0" w:line="256" w:lineRule="auto"/>
+                                <w:jc w:val="center"/>
+                              </w:pPr>
+                              <w:r>
+                                <w:rPr>
+                                  <w:rFonts w:eastAsia="Calibri" w:cs="Cordia New"/>
+                                  <w:sz w:val="22"/>
+                                  <w:szCs w:val="22"/>
+                                </w:rPr>
+                                <w:t>Django Web Framework</w:t>
+                              </w:r>
+                            </w:p>
+                            <w:p>
+                              <w:pPr>
+                                <w:pStyle w:val="NormalWeb"/>
+                                <w:spacing w:before="0" w:beforeAutospacing="0" w:after="160" w:afterAutospacing="0" w:line="256" w:lineRule="auto"/>
+                                <w:jc w:val="center"/>
+                              </w:pPr>
+                              <w:r>
+                                <w:rPr>
+                                  <w:rFonts w:eastAsia="Calibri" w:cs="Cordia New"/>
+                                  <w:sz w:val="22"/>
+                                  <w:szCs w:val="22"/>
+                                </w:rPr>
+                                <w:t>(Python 2.7)</w:t>
+                              </w:r>
+                            </w:p>
+                          </w:txbxContent>
+                        </wps:txbx>
+                        <wps:bodyPr rot="0" spcFirstLastPara="0" vert="horz" wrap="square" lIns="91440" tIns="45720" rIns="91440" bIns="45720" numCol="1" spcCol="0" rtlCol="0" fromWordArt="0" anchor="ctr" anchorCtr="0" forceAA="0" compatLnSpc="1">
+                          <a:prstTxWarp prst="textNoShape">
+                            <a:avLst/>
+                          </a:prstTxWarp>
+                          <a:noAutofit/>
+                        </wps:bodyPr>
+                      </wps:wsp>
+                      <wps:wsp>
+                        <wps:cNvPr id="6" name="Rounded Rectangle 6"/>
+                        <wps:cNvSpPr/>
+                        <wps:spPr>
+                          <a:xfrm>
+                            <a:off x="472614" y="618912"/>
+                            <a:ext cx="939225" cy="288172"/>
+                          </a:xfrm>
+                          <a:prstGeom prst="roundRect">
+                            <a:avLst/>
+                          </a:prstGeom>
+                        </wps:spPr>
+                        <wps:style>
+                          <a:lnRef idx="1">
+                            <a:schemeClr val="accent4"/>
+                          </a:lnRef>
+                          <a:fillRef idx="2">
+                            <a:schemeClr val="accent4"/>
+                          </a:fillRef>
+                          <a:effectRef idx="1">
+                            <a:schemeClr val="accent4"/>
+                          </a:effectRef>
+                          <a:fontRef idx="minor">
+                            <a:schemeClr val="dk1"/>
+                          </a:fontRef>
+                        </wps:style>
+                        <wps:txbx>
+                          <w:txbxContent>
+                            <w:p>
+                              <w:pPr>
+                                <w:pStyle w:val="NormalWeb"/>
+                                <w:spacing w:before="0" w:beforeAutospacing="0" w:after="160" w:afterAutospacing="0" w:line="254" w:lineRule="auto"/>
+                                <w:jc w:val="center"/>
+                                <w:rPr>
+                                  <w:b/>
+                                  <w:bCs/>
+                                </w:rPr>
+                              </w:pPr>
+                              <w:r>
+                                <w:rPr>
+                                  <w:rFonts w:eastAsia="Calibri" w:cs="Cordia New"/>
+                                  <w:b/>
+                                  <w:bCs/>
+                                  <w:sz w:val="22"/>
+                                  <w:szCs w:val="22"/>
+                                </w:rPr>
+                                <w:t>Client</w:t>
+                              </w:r>
+                            </w:p>
+                          </w:txbxContent>
+                        </wps:txbx>
+                        <wps:bodyPr rot="0" spcFirstLastPara="0" vert="horz" wrap="square" lIns="91440" tIns="45720" rIns="91440" bIns="45720" numCol="1" spcCol="0" rtlCol="0" fromWordArt="0" anchor="ctr" anchorCtr="0" forceAA="0" compatLnSpc="1">
+                          <a:prstTxWarp prst="textNoShape">
+                            <a:avLst/>
+                          </a:prstTxWarp>
+                          <a:noAutofit/>
+                        </wps:bodyPr>
+                      </wps:wsp>
+                      <wps:wsp>
+                        <wps:cNvPr id="8" name="Rounded Rectangle 8"/>
+                        <wps:cNvSpPr/>
+                        <wps:spPr>
+                          <a:xfrm>
+                            <a:off x="4371617" y="428717"/>
+                            <a:ext cx="1012378" cy="665480"/>
+                          </a:xfrm>
+                          <a:prstGeom prst="roundRect">
+                            <a:avLst/>
+                          </a:prstGeom>
+                        </wps:spPr>
+                        <wps:style>
+                          <a:lnRef idx="1">
+                            <a:schemeClr val="accent1"/>
+                          </a:lnRef>
+                          <a:fillRef idx="2">
+                            <a:schemeClr val="accent1"/>
+                          </a:fillRef>
+                          <a:effectRef idx="1">
+                            <a:schemeClr val="accent1"/>
+                          </a:effectRef>
+                          <a:fontRef idx="minor">
+                            <a:schemeClr val="dk1"/>
+                          </a:fontRef>
+                        </wps:style>
+                        <wps:txbx>
+                          <w:txbxContent>
+                            <w:p>
+                              <w:pPr>
+                                <w:pStyle w:val="NormalWeb"/>
+                                <w:spacing w:before="0" w:beforeAutospacing="0" w:after="160" w:afterAutospacing="0" w:line="254" w:lineRule="auto"/>
+                                <w:jc w:val="center"/>
+                                <w:rPr>
+                                  <w:rFonts w:eastAsia="Calibri" w:cs="Cordia New"/>
+                                  <w:b/>
+                                  <w:bCs/>
+                                  <w:sz w:val="22"/>
+                                  <w:szCs w:val="22"/>
+                                </w:rPr>
+                              </w:pPr>
+                              <w:r>
+                                <w:rPr>
+                                  <w:rFonts w:eastAsia="Calibri" w:cs="Cordia New"/>
+                                  <w:b/>
+                                  <w:bCs/>
+                                  <w:sz w:val="22"/>
+                                  <w:szCs w:val="22"/>
+                                </w:rPr>
+                                <w:t>Database</w:t>
+                              </w:r>
+                            </w:p>
+                            <w:p>
+                              <w:pPr>
+                                <w:pStyle w:val="NormalWeb"/>
+                                <w:spacing w:before="0" w:beforeAutospacing="0" w:after="160" w:afterAutospacing="0" w:line="254" w:lineRule="auto"/>
+                                <w:jc w:val="center"/>
+                              </w:pPr>
+                              <w:r>
+                                <w:rPr>
+                                  <w:rFonts w:eastAsia="Calibri" w:cs="Cordia New"/>
+                                  <w:sz w:val="22"/>
+                                  <w:szCs w:val="22"/>
+                                </w:rPr>
+                                <w:t>MySQL</w:t>
+                              </w:r>
+                            </w:p>
+                          </w:txbxContent>
+                        </wps:txbx>
+                        <wps:bodyPr rot="0" spcFirstLastPara="0" vert="horz" wrap="square" lIns="91440" tIns="45720" rIns="91440" bIns="45720" numCol="1" spcCol="0" rtlCol="0" fromWordArt="0" anchor="ctr" anchorCtr="0" forceAA="0" compatLnSpc="1">
+                          <a:prstTxWarp prst="textNoShape">
+                            <a:avLst/>
+                          </a:prstTxWarp>
+                          <a:noAutofit/>
+                        </wps:bodyPr>
+                      </wps:wsp>
+                      <wps:wsp>
+                        <wps:cNvPr id="9" name="Straight Arrow Connector 9"/>
+                        <wps:cNvCnPr>
+                          <a:stCxn id="6" idx="3"/>
+                          <a:endCxn id="5" idx="1"/>
+                        </wps:cNvCnPr>
+                        <wps:spPr>
+                          <a:xfrm flipV="1">
+                            <a:off x="1411839" y="762897"/>
+                            <a:ext cx="640858" cy="101"/>
+                          </a:xfrm>
+                          <a:prstGeom prst="straightConnector1">
+                            <a:avLst/>
+                          </a:prstGeom>
+                          <a:ln>
+                            <a:headEnd type="triangle"/>
+                            <a:tailEnd type="triangle"/>
+                          </a:ln>
+                        </wps:spPr>
+                        <wps:style>
+                          <a:lnRef idx="1">
+                            <a:schemeClr val="accent1"/>
+                          </a:lnRef>
+                          <a:fillRef idx="0">
+                            <a:schemeClr val="accent1"/>
+                          </a:fillRef>
+                          <a:effectRef idx="0">
+                            <a:schemeClr val="accent1"/>
+                          </a:effectRef>
+                          <a:fontRef idx="minor">
+                            <a:schemeClr val="tx1"/>
+                          </a:fontRef>
+                        </wps:style>
+                        <wps:bodyPr/>
+                      </wps:wsp>
+                      <wps:wsp>
+                        <wps:cNvPr id="10" name="Straight Arrow Connector 10"/>
+                        <wps:cNvCnPr>
+                          <a:stCxn id="8" idx="1"/>
+                          <a:endCxn id="5" idx="3"/>
+                        </wps:cNvCnPr>
+                        <wps:spPr>
+                          <a:xfrm flipH="1">
+                            <a:off x="3713222" y="761457"/>
+                            <a:ext cx="658395" cy="1440"/>
+                          </a:xfrm>
+                          <a:prstGeom prst="straightConnector1">
+                            <a:avLst/>
+                          </a:prstGeom>
+                          <a:ln>
+                            <a:headEnd type="triangle"/>
+                            <a:tailEnd type="triangle"/>
+                          </a:ln>
+                        </wps:spPr>
+                        <wps:style>
+                          <a:lnRef idx="1">
+                            <a:schemeClr val="accent1"/>
+                          </a:lnRef>
+                          <a:fillRef idx="0">
+                            <a:schemeClr val="accent1"/>
+                          </a:fillRef>
+                          <a:effectRef idx="0">
+                            <a:schemeClr val="accent1"/>
+                          </a:effectRef>
+                          <a:fontRef idx="minor">
+                            <a:schemeClr val="tx1"/>
+                          </a:fontRef>
+                        </wps:style>
+                        <wps:bodyPr/>
+                      </wps:wsp>
+                      <wps:wsp>
+                        <wps:cNvPr id="11" name="Text Box 11"/>
+                        <wps:cNvSpPr txBox="1"/>
+                        <wps:spPr>
+                          <a:xfrm>
+                            <a:off x="1280167" y="1514019"/>
+                            <a:ext cx="1569863" cy="1755876"/>
+                          </a:xfrm>
+                          <a:prstGeom prst="rect">
+                            <a:avLst/>
+                          </a:prstGeom>
+                          <a:solidFill>
+                            <a:schemeClr val="lt1"/>
+                          </a:solidFill>
+                          <a:ln w="6350">
+                            <a:solidFill>
+                              <a:prstClr val="black"/>
+                            </a:solidFill>
+                          </a:ln>
+                          <a:effectLst/>
+                        </wps:spPr>
+                        <wps:style>
+                          <a:lnRef idx="0">
+                            <a:schemeClr val="accent1"/>
+                          </a:lnRef>
+                          <a:fillRef idx="0">
+                            <a:schemeClr val="accent1"/>
+                          </a:fillRef>
+                          <a:effectRef idx="0">
+                            <a:schemeClr val="accent1"/>
+                          </a:effectRef>
+                          <a:fontRef idx="minor">
+                            <a:schemeClr val="dk1"/>
+                          </a:fontRef>
+                        </wps:style>
+                        <wps:txbx>
+                          <w:txbxContent>
+                            <w:p>
+                              <w:pPr>
+                                <w:spacing w:after="0"/>
+                                <w:rPr>
+                                  <w:b/>
+                                  <w:bCs/>
+                                  <w:u w:val="single"/>
+                                </w:rPr>
+                              </w:pPr>
+                              <w:r>
+                                <w:rPr>
+                                  <w:b/>
+                                  <w:bCs/>
+                                  <w:u w:val="single"/>
+                                </w:rPr>
+                                <w:t>JavaScript</w:t>
+                              </w:r>
+                            </w:p>
+                            <w:p>
+                              <w:pPr>
+                                <w:spacing w:after="0"/>
+                              </w:pPr>
+                              <w:r>
+                                <w:t>jQuery.js</w:t>
+                              </w:r>
+                            </w:p>
+                            <w:p>
+                              <w:pPr>
+                                <w:spacing w:after="0"/>
+                              </w:pPr>
+                              <w:proofErr w:type="gramStart"/>
+                              <w:r>
+                                <w:t>jQuery</w:t>
+                              </w:r>
+                              <w:proofErr w:type="gramEnd"/>
+                              <w:r>
+                                <w:t xml:space="preserve"> Validation.js</w:t>
+                              </w:r>
+                            </w:p>
+                            <w:p>
+                              <w:pPr>
+                                <w:spacing w:after="0"/>
+                              </w:pPr>
+                              <w:r>
+                                <w:t>lodash.js</w:t>
+                              </w:r>
+                            </w:p>
+                            <w:p>
+                              <w:pPr>
+                                <w:spacing w:after="0"/>
+                              </w:pPr>
+                              <w:r>
+                                <w:t>Moment.js</w:t>
+                              </w:r>
+                            </w:p>
+                            <w:p>
+                              <w:pPr>
+                                <w:spacing w:after="0"/>
+                              </w:pPr>
+                              <w:r>
+                                <w:t>Pikaday.js</w:t>
+                              </w:r>
+                            </w:p>
+                            <w:p>
+                              <w:pPr>
+                                <w:spacing w:after="0"/>
+                                <w:rPr>
+                                  <w:b/>
+                                  <w:bCs/>
+                                  <w:u w:val="single"/>
+                                </w:rPr>
+                              </w:pPr>
+                              <w:r>
+                                <w:rPr>
+                                  <w:b/>
+                                  <w:bCs/>
+                                  <w:u w:val="single"/>
+                                </w:rPr>
+                                <w:t>CSS</w:t>
+                              </w:r>
+                            </w:p>
+                            <w:p>
+                              <w:pPr>
+                                <w:spacing w:after="0"/>
+                              </w:pPr>
+                              <w:proofErr w:type="spellStart"/>
+                              <w:r>
+                                <w:t>BootStrap</w:t>
+                              </w:r>
+                              <w:proofErr w:type="spellEnd"/>
+                            </w:p>
+                            <w:p>
+                              <w:pPr>
+                                <w:spacing w:after="0"/>
+                              </w:pPr>
+                              <w:r>
+                                <w:t>Font-Awesome</w:t>
+                              </w:r>
+                            </w:p>
+                            <w:p>
+                              <w:pPr>
+                                <w:spacing w:after="0"/>
+                              </w:pPr>
+                            </w:p>
+                          </w:txbxContent>
+                        </wps:txbx>
+                        <wps:bodyPr rot="0" spcFirstLastPara="0" vertOverflow="overflow" horzOverflow="overflow" vert="horz" wrap="square" lIns="91440" tIns="45720" rIns="91440" bIns="45720" numCol="1" spcCol="0" rtlCol="0" fromWordArt="0" anchor="t" anchorCtr="0" forceAA="0" compatLnSpc="1">
+                          <a:prstTxWarp prst="textNoShape">
+                            <a:avLst/>
+                          </a:prstTxWarp>
+                          <a:noAutofit/>
+                        </wps:bodyPr>
+                      </wps:wsp>
+                      <wps:wsp>
+                        <wps:cNvPr id="12" name="Text Box 11"/>
+                        <wps:cNvSpPr txBox="1"/>
+                        <wps:spPr>
+                          <a:xfrm>
+                            <a:off x="3069510" y="1511088"/>
+                            <a:ext cx="1569720" cy="1758579"/>
+                          </a:xfrm>
+                          <a:prstGeom prst="rect">
+                            <a:avLst/>
+                          </a:prstGeom>
+                          <a:solidFill>
+                            <a:schemeClr val="lt1"/>
+                          </a:solidFill>
+                          <a:ln w="6350">
+                            <a:solidFill>
+                              <a:prstClr val="black"/>
+                            </a:solidFill>
+                          </a:ln>
+                          <a:effectLst/>
+                        </wps:spPr>
+                        <wps:style>
+                          <a:lnRef idx="0">
+                            <a:schemeClr val="accent1"/>
+                          </a:lnRef>
+                          <a:fillRef idx="0">
+                            <a:schemeClr val="accent1"/>
+                          </a:fillRef>
+                          <a:effectRef idx="0">
+                            <a:schemeClr val="accent1"/>
+                          </a:effectRef>
+                          <a:fontRef idx="minor">
+                            <a:schemeClr val="dk1"/>
+                          </a:fontRef>
+                        </wps:style>
+                        <wps:txbx>
+                          <w:txbxContent>
+                            <w:p>
+                              <w:pPr>
+                                <w:pStyle w:val="NormalWeb"/>
+                                <w:spacing w:before="0" w:beforeAutospacing="0" w:after="0" w:afterAutospacing="0" w:line="256" w:lineRule="auto"/>
+                                <w:rPr>
+                                  <w:b/>
+                                  <w:bCs/>
+                                </w:rPr>
+                              </w:pPr>
+                              <w:r>
+                                <w:rPr>
+                                  <w:rFonts w:eastAsia="Calibri" w:cs="Cordia New"/>
+                                  <w:b/>
+                                  <w:bCs/>
+                                  <w:sz w:val="22"/>
+                                  <w:szCs w:val="22"/>
+                                </w:rPr>
+                                <w:t>Platform</w:t>
+                              </w:r>
+                            </w:p>
+                            <w:p>
+                              <w:pPr>
+                                <w:pStyle w:val="NormalWeb"/>
+                                <w:spacing w:before="0" w:beforeAutospacing="0" w:after="0" w:afterAutospacing="0" w:line="256" w:lineRule="auto"/>
+                              </w:pPr>
+                              <w:r>
+                                <w:rPr>
+                                  <w:rFonts w:eastAsia="Calibri" w:cs="Cordia New"/>
+                                  <w:sz w:val="22"/>
+                                  <w:szCs w:val="22"/>
+                                </w:rPr>
+                                <w:t>Windows 8.1</w:t>
+                              </w:r>
+                            </w:p>
+                            <w:p>
+                              <w:pPr>
+                                <w:pStyle w:val="NormalWeb"/>
+                                <w:spacing w:before="0" w:beforeAutospacing="0" w:after="0" w:afterAutospacing="0" w:line="256" w:lineRule="auto"/>
+                              </w:pPr>
+                              <w:r>
+                                <w:rPr>
+                                  <w:rFonts w:eastAsia="Calibri" w:cs="Cordia New"/>
+                                  <w:sz w:val="22"/>
+                                  <w:szCs w:val="22"/>
+                                </w:rPr>
+                                <w:t>Microsoft Excel 2010</w:t>
+                              </w:r>
+                            </w:p>
+                            <w:p>
+                              <w:pPr>
+                                <w:pStyle w:val="NormalWeb"/>
+                                <w:spacing w:before="0" w:beforeAutospacing="0" w:after="0" w:afterAutospacing="0" w:line="256" w:lineRule="auto"/>
+                                <w:rPr>
+                                  <w:rFonts w:eastAsia="Calibri" w:cs="Cordia New"/>
+                                  <w:sz w:val="22"/>
+                                  <w:szCs w:val="22"/>
+                                </w:rPr>
+                              </w:pPr>
+                              <w:r>
+                                <w:rPr>
+                                  <w:rFonts w:eastAsia="Calibri" w:cs="Cordia New"/>
+                                  <w:sz w:val="22"/>
+                                  <w:szCs w:val="22"/>
+                                </w:rPr>
+                                <w:t> </w:t>
+                              </w:r>
+                            </w:p>
+                            <w:p>
+                              <w:pPr>
+                                <w:pStyle w:val="NormalWeb"/>
+                                <w:spacing w:before="0" w:beforeAutospacing="0" w:after="0" w:afterAutospacing="0" w:line="256" w:lineRule="auto"/>
+                              </w:pPr>
+                              <w:r>
+                                <w:rPr>
+                                  <w:rFonts w:eastAsia="Calibri" w:cs="Cordia New"/>
+                                  <w:sz w:val="22"/>
+                                  <w:szCs w:val="22"/>
+                                </w:rPr>
+                                <w:t xml:space="preserve">Note that </w:t>
+                              </w:r>
+                              <w:r>
+                                <w:rPr>
+                                  <w:rFonts w:eastAsia="Calibri" w:cs="Cordia New"/>
+                                  <w:sz w:val="22"/>
+                                  <w:szCs w:val="22"/>
+                                </w:rPr>
+                                <w:t xml:space="preserve">current system is using </w:t>
+                              </w:r>
+                              <w:r>
+                                <w:rPr>
+                                  <w:rFonts w:eastAsia="Calibri" w:cs="Cordia New"/>
+                                  <w:b/>
+                                  <w:bCs/>
+                                  <w:sz w:val="22"/>
+                                  <w:szCs w:val="22"/>
+                                </w:rPr>
+                                <w:t>PyPiWin32</w:t>
+                              </w:r>
+                              <w:r>
+                                <w:rPr>
+                                  <w:rFonts w:eastAsia="Calibri" w:cs="Cordia New"/>
+                                  <w:sz w:val="22"/>
+                                  <w:szCs w:val="22"/>
+                                </w:rPr>
+                                <w:t xml:space="preserve"> module to request MS Excel to generate PDF file.</w:t>
+                              </w:r>
+                            </w:p>
+                            <w:p>
+                              <w:pPr>
+                                <w:pStyle w:val="NormalWeb"/>
+                                <w:spacing w:before="0" w:beforeAutospacing="0" w:after="0" w:afterAutospacing="0" w:line="256" w:lineRule="auto"/>
+                              </w:pPr>
+                              <w:r>
+                                <w:rPr>
+                                  <w:rFonts w:eastAsia="Calibri" w:cs="Cordia New"/>
+                                  <w:sz w:val="22"/>
+                                  <w:szCs w:val="22"/>
+                                </w:rPr>
+                                <w:t> </w:t>
+                              </w:r>
+                            </w:p>
+                          </w:txbxContent>
+                        </wps:txbx>
+                        <wps:bodyPr rot="0" spcFirstLastPara="0" vert="horz" wrap="square" lIns="91440" tIns="45720" rIns="91440" bIns="45720" numCol="1" spcCol="0" rtlCol="0" fromWordArt="0" anchor="t" anchorCtr="0" forceAA="0" compatLnSpc="1">
+                          <a:prstTxWarp prst="textNoShape">
+                            <a:avLst/>
+                          </a:prstTxWarp>
+                          <a:noAutofit/>
+                        </wps:bodyPr>
+                      </wps:wsp>
+                    </wpc:wpc>
+                  </a:graphicData>
+                </a:graphic>
+              </wp:inline>
+            </w:drawing>
+          </mc:Choice>
+          <mc:Fallback>
+            <w:pict>
+              <v:group id="Canvas 4" o:spid="_x0000_s1026" editas="canvas" style="width:457.35pt;height:396.85pt;mso-position-horizontal-relative:char;mso-position-vertical-relative:line" coordsize="58077,50399" o:gfxdata="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">
+                <v:shapetype id="_x0000_t75" coordsize="21600,21600" o:spt="75" o:preferrelative="t" path="m@4@5l@4@11@9@11@9@5xe" filled="f" stroked="f">
+                  <v:stroke joinstyle="miter"/>
+                  <v:formulas>
+                    <v:f eqn="if lineDrawn pixelLineWidth 0"/>
+                    <v:f eqn="sum @0 1 0"/>
+                    <v:f eqn="sum 0 0 @1"/>
+                    <v:f eqn="prod @2 1 2"/>
+                    <v:f eqn="prod @3 21600 pixelWidth"/>
+                    <v:f eqn="prod @3 21600 pixelHeight"/>
+                    <v:f eqn="sum @0 0 1"/>
+                    <v:f eqn="prod @6 1 2"/>
+                    <v:f eqn="prod @7 21600 pixelWidth"/>
+                    <v:f eqn="sum @8 21600 0"/>
+                    <v:f eqn="prod @7 21600 pixelHeight"/>
+                    <v:f eqn="sum @10 21600 0"/>
+                  </v:formulas>
+                  <v:path o:extrusionok="f" gradientshapeok="t" o:connecttype="rect"/>
+                  <o:lock v:ext="edit" aspectratio="t"/>
+                </v:shapetype>
+                <v:shape id="_x0000_s1027" type="#_x0000_t75" style="position:absolute;width:58077;height:50399;visibility:visible;mso-wrap-style:square">
+                  <v:fill o:detectmouseclick="t"/>
+                  <v:path o:connecttype="none"/>
+                </v:shape>
+                <v:roundrect id="Rounded Rectangle 5" o:spid="_x0000_s1028" style="position:absolute;left:20526;top:1651;width:16606;height:11955;visibility:visible;mso-wrap-style:square;v-text-anchor:middle" arcsize="10923f" o:gfxdata="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" fillcolor="#f3a875 [2165]" strokecolor="#ed7d31 [3205]" strokeweight=".5pt">
+                  <v:fill color2="#f09558 [2613]" rotate="t" colors="0 #f7bda4;.5 #f5b195;1 #f8a581" focus="100%" type="gradient">
+                    <o:fill v:ext="view" type="gradientUnscaled"/>
+                  </v:fill>
+                  <v:stroke joinstyle="miter"/>
+                  <v:textbox>
+                    <w:txbxContent>
+                      <w:p>
+                        <w:pPr>
+                          <w:pStyle w:val="NormalWeb"/>
+                          <w:spacing w:before="0" w:beforeAutospacing="0" w:after="160" w:afterAutospacing="0" w:line="256" w:lineRule="auto"/>
+                          <w:jc w:val="center"/>
+                          <w:rPr>
+                            <w:rFonts w:eastAsia="Calibri" w:cs="Cordia New"/>
+                            <w:b/>
+                            <w:bCs/>
+                            <w:sz w:val="22"/>
+                            <w:szCs w:val="22"/>
+                          </w:rPr>
+                        </w:pPr>
+                        <w:r>
+                          <w:rPr>
+                            <w:rFonts w:eastAsia="Calibri" w:cs="Cordia New"/>
+                            <w:b/>
+                            <w:bCs/>
+                            <w:sz w:val="22"/>
+                            <w:szCs w:val="22"/>
+                          </w:rPr>
+                          <w:t>App Logic &amp; Display</w:t>
+                        </w:r>
+                      </w:p>
+                      <w:p>
+                        <w:pPr>
+                          <w:pStyle w:val="NormalWeb"/>
+                          <w:spacing w:before="0" w:beforeAutospacing="0" w:after="160" w:afterAutospacing="0" w:line="256" w:lineRule="auto"/>
+                          <w:jc w:val="center"/>
+                        </w:pPr>
+                        <w:r>
+                          <w:rPr>
+                            <w:rFonts w:eastAsia="Calibri" w:cs="Cordia New"/>
+                            <w:sz w:val="22"/>
+                            <w:szCs w:val="22"/>
+                          </w:rPr>
+                          <w:t>Django Web Framework</w:t>
+                        </w:r>
+                      </w:p>
+                      <w:p>
+                        <w:pPr>
+                          <w:pStyle w:val="NormalWeb"/>
+                          <w:spacing w:before="0" w:beforeAutospacing="0" w:after="160" w:afterAutospacing="0" w:line="256" w:lineRule="auto"/>
+                          <w:jc w:val="center"/>
+                        </w:pPr>
+                        <w:r>
+                          <w:rPr>
+                            <w:rFonts w:eastAsia="Calibri" w:cs="Cordia New"/>
+                            <w:sz w:val="22"/>
+                            <w:szCs w:val="22"/>
+                          </w:rPr>
+                          <w:t>(Python 2.7)</w:t>
+                        </w:r>
+                      </w:p>
+                    </w:txbxContent>
+                  </v:textbox>
+                </v:roundrect>
+                <v:roundrect id="Rounded Rectangle 6" o:spid="_x0000_s1029" style="position:absolute;left:4726;top:6189;width:9392;height:2881;visibility:visible;mso-wrap-style:square;v-text-anchor:middle" arcsize="10923f" o:gfxdata="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" fillcolor="#ffd555 [2167]" strokecolor="#ffc000 [3207]" strokeweight=".5pt">
+                  <v:fill color2="#ffcc31 [2615]" rotate="t" colors="0 #ffdd9c;.5 #ffd78e;1 #ffd479" focus="100%" type="gradient">
+                    <o:fill v:ext="view" type="gradientUnscaled"/>
+                  </v:fill>
+                  <v:stroke joinstyle="miter"/>
+                  <v:textbox>
+                    <w:txbxContent>
+                      <w:p>
+                        <w:pPr>
+                          <w:pStyle w:val="NormalWeb"/>
+                          <w:spacing w:before="0" w:beforeAutospacing="0" w:after="160" w:afterAutospacing="0" w:line="254" w:lineRule="auto"/>
+                          <w:jc w:val="center"/>
+                          <w:rPr>
+                            <w:b/>
+                            <w:bCs/>
+                          </w:rPr>
+                        </w:pPr>
+                        <w:r>
+                          <w:rPr>
+                            <w:rFonts w:eastAsia="Calibri" w:cs="Cordia New"/>
+                            <w:b/>
+                            <w:bCs/>
+                            <w:sz w:val="22"/>
+                            <w:szCs w:val="22"/>
+                          </w:rPr>
+                          <w:t>Client</w:t>
+                        </w:r>
+                      </w:p>
+                    </w:txbxContent>
+                  </v:textbox>
+                </v:roundrect>
+                <v:roundrect id="Rounded Rectangle 8" o:spid="_x0000_s1030" style="position:absolute;left:43716;top:4287;width:10123;height:6654;visibility:visible;mso-wrap-style:square;v-text-anchor:middle" arcsize="10923f" o:gfxdata="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" fillcolor="#91bce3 [2164]" strokecolor="#5b9bd5 [3204]" strokeweight=".5pt">
+                  <v:fill color2="#7aaddd [2612]" rotate="t" colors="0 #b1cbe9;.5 #a3c1e5;1 #92b9e4" focus="100%" type="gradient">
+                    <o:fill v:ext="view" type="gradientUnscaled"/>
+                  </v:fill>
+                  <v:stroke joinstyle="miter"/>
+                  <v:textbox>
+                    <w:txbxContent>
+                      <w:p>
+                        <w:pPr>
+                          <w:pStyle w:val="NormalWeb"/>
+                          <w:spacing w:before="0" w:beforeAutospacing="0" w:after="160" w:afterAutospacing="0" w:line="254" w:lineRule="auto"/>
+                          <w:jc w:val="center"/>
+                          <w:rPr>
+                            <w:rFonts w:eastAsia="Calibri" w:cs="Cordia New"/>
+                            <w:b/>
+                            <w:bCs/>
+                            <w:sz w:val="22"/>
+                            <w:szCs w:val="22"/>
+                          </w:rPr>
+                        </w:pPr>
+                        <w:r>
+                          <w:rPr>
+                            <w:rFonts w:eastAsia="Calibri" w:cs="Cordia New"/>
+                            <w:b/>
+                            <w:bCs/>
+                            <w:sz w:val="22"/>
+                            <w:szCs w:val="22"/>
+                          </w:rPr>
+                          <w:t>Database</w:t>
+                        </w:r>
+                      </w:p>
+                      <w:p>
+                        <w:pPr>
+                          <w:pStyle w:val="NormalWeb"/>
+                          <w:spacing w:before="0" w:beforeAutospacing="0" w:after="160" w:afterAutospacing="0" w:line="254" w:lineRule="auto"/>
+                          <w:jc w:val="center"/>
+                        </w:pPr>
+                        <w:r>
+                          <w:rPr>
+                            <w:rFonts w:eastAsia="Calibri" w:cs="Cordia New"/>
+                            <w:sz w:val="22"/>
+                            <w:szCs w:val="22"/>
+                          </w:rPr>
+                          <w:t>MySQL</w:t>
+                        </w:r>
+                      </w:p>
+                    </w:txbxContent>
+                  </v:textbox>
+                </v:roundrect>
+                <v:shapetype id="_x0000_t32" coordsize="21600,21600" o:spt="32" o:oned="t" path="m,l21600,21600e" filled="f">
+                  <v:path arrowok="t" fillok="f" o:connecttype="none"/>
+                  <o:lock v:ext="edit" shapetype="t"/>
+                </v:shapetype>
+                <v:shape id="Straight Arrow Connector 9" o:spid="_x0000_s1031" type="#_x0000_t32" style="position:absolute;left:14118;top:7628;width:6408;height:1;flip:y;visibility:visible;mso-wrap-style:square" o:connectortype="straight" o:gfxdata="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" strokecolor="#5b9bd5 [3204]" strokeweight=".5pt">
+                  <v:stroke startarrow="block" endarrow="block" joinstyle="miter"/>
+                </v:shape>
+                <v:shape id="Straight Arrow Connector 10" o:spid="_x0000_s1032" type="#_x0000_t32" style="position:absolute;left:37132;top:7614;width:6584;height:14;flip:x;visibility:visible;mso-wrap-style:square" o:connectortype="straight" o:gfxdata="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" strokecolor="#5b9bd5 [3204]" strokeweight=".5pt">
+                  <v:stroke startarrow="block" endarrow="block" joinstyle="miter"/>
+                </v:shape>
+                <v:shapetype id="_x0000_t202" coordsize="21600,21600" o:spt="202" path="m,l,21600r21600,l21600,xe">
+                  <v:stroke joinstyle="miter"/>
+                  <v:path gradientshapeok="t" o:connecttype="rect"/>
+                </v:shapetype>
+                <v:shape id="Text Box 11" o:spid="_x0000_s1033" type="#_x0000_t202" style="position:absolute;left:12801;top:15140;width:15699;height:17558;visibility:visible;mso-wrap-style:square;v-text-anchor:top" o:gfxdata="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" fillcolor="white [3201]" strokeweight=".5pt">
+                  <v:textbox>
+                    <w:txbxContent>
+                      <w:p>
+                        <w:pPr>
+                          <w:spacing w:after="0"/>
+                          <w:rPr>
+                            <w:b/>
+                            <w:bCs/>
+                            <w:u w:val="single"/>
+                          </w:rPr>
+                        </w:pPr>
+                        <w:r>
+                          <w:rPr>
+                            <w:b/>
+                            <w:bCs/>
+                            <w:u w:val="single"/>
+                          </w:rPr>
+                          <w:t>JavaScript</w:t>
+                        </w:r>
+                      </w:p>
+                      <w:p>
+                        <w:pPr>
+                          <w:spacing w:after="0"/>
+                        </w:pPr>
+                        <w:r>
+                          <w:t>jQuery.js</w:t>
+                        </w:r>
+                      </w:p>
+                      <w:p>
+                        <w:pPr>
+                          <w:spacing w:after="0"/>
+                        </w:pPr>
+                        <w:proofErr w:type="gramStart"/>
+                        <w:r>
+                          <w:t>jQuery</w:t>
+                        </w:r>
+                        <w:proofErr w:type="gramEnd"/>
+                        <w:r>
+                          <w:t xml:space="preserve"> Validation.js</w:t>
+                        </w:r>
+                      </w:p>
+                      <w:p>
+                        <w:pPr>
+                          <w:spacing w:after="0"/>
+                        </w:pPr>
+                        <w:r>
+                          <w:t>lodash.js</w:t>
+                        </w:r>
+                      </w:p>
+                      <w:p>
+                        <w:pPr>
+                          <w:spacing w:after="0"/>
+                        </w:pPr>
+                        <w:r>
+                          <w:t>Moment.js</w:t>
+                        </w:r>
+                      </w:p>
+                      <w:p>
+                        <w:pPr>
+                          <w:spacing w:after="0"/>
+                        </w:pPr>
+                        <w:r>
+                          <w:t>Pikaday.js</w:t>
+                        </w:r>
+                      </w:p>
+                      <w:p>
+                        <w:pPr>
+                          <w:spacing w:after="0"/>
+                          <w:rPr>
+                            <w:b/>
+                            <w:bCs/>
+                            <w:u w:val="single"/>
+                          </w:rPr>
+                        </w:pPr>
+                        <w:r>
+                          <w:rPr>
+                            <w:b/>
+                            <w:bCs/>
+                            <w:u w:val="single"/>
+                          </w:rPr>
+                          <w:t>CSS</w:t>
+                        </w:r>
+                      </w:p>
+                      <w:p>
+                        <w:pPr>
+                          <w:spacing w:after="0"/>
+                        </w:pPr>
+                        <w:proofErr w:type="spellStart"/>
+                        <w:r>
+                          <w:t>BootStrap</w:t>
+                        </w:r>
+                        <w:proofErr w:type="spellEnd"/>
+                      </w:p>
+                      <w:p>
+                        <w:pPr>
+                          <w:spacing w:after="0"/>
+                        </w:pPr>
+                        <w:r>
+                          <w:t>Font-Awesome</w:t>
+                        </w:r>
+                      </w:p>
+                      <w:p>
+                        <w:pPr>
+                          <w:spacing w:after="0"/>
+                        </w:pPr>
+                      </w:p>
+                    </w:txbxContent>
+                  </v:textbox>
+                </v:shape>
+                <v:shape id="Text Box 11" o:spid="_x0000_s1034" type="#_x0000_t202" style="position:absolute;left:30695;top:15110;width:15697;height:17586;visibility:visible;mso-wrap-style:square;v-text-anchor:top" o:gfxdata="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" fillcolor="white [3201]" strokeweight=".5pt">
+                  <v:textbox>
+                    <w:txbxContent>
+                      <w:p>
+                        <w:pPr>
+                          <w:pStyle w:val="NormalWeb"/>
+                          <w:spacing w:before="0" w:beforeAutospacing="0" w:after="0" w:afterAutospacing="0" w:line="256" w:lineRule="auto"/>
+                          <w:rPr>
+                            <w:b/>
+                            <w:bCs/>
+                          </w:rPr>
+                        </w:pPr>
+                        <w:r>
+                          <w:rPr>
+                            <w:rFonts w:eastAsia="Calibri" w:cs="Cordia New"/>
+                            <w:b/>
+                            <w:bCs/>
+                            <w:sz w:val="22"/>
+                            <w:szCs w:val="22"/>
+                          </w:rPr>
+                          <w:t>Platform</w:t>
+                        </w:r>
+                      </w:p>
+                      <w:p>
+                        <w:pPr>
+                          <w:pStyle w:val="NormalWeb"/>
+                          <w:spacing w:before="0" w:beforeAutospacing="0" w:after="0" w:afterAutospacing="0" w:line="256" w:lineRule="auto"/>
+                        </w:pPr>
+                        <w:r>
+                          <w:rPr>
+                            <w:rFonts w:eastAsia="Calibri" w:cs="Cordia New"/>
+                            <w:sz w:val="22"/>
+                            <w:szCs w:val="22"/>
+                          </w:rPr>
+                          <w:t>Windows 8.1</w:t>
+                        </w:r>
+                      </w:p>
+                      <w:p>
+                        <w:pPr>
+                          <w:pStyle w:val="NormalWeb"/>
+                          <w:spacing w:before="0" w:beforeAutospacing="0" w:after="0" w:afterAutospacing="0" w:line="256" w:lineRule="auto"/>
+                        </w:pPr>
+                        <w:r>
+                          <w:rPr>
+                            <w:rFonts w:eastAsia="Calibri" w:cs="Cordia New"/>
+                            <w:sz w:val="22"/>
+                            <w:szCs w:val="22"/>
+                          </w:rPr>
+                          <w:t>Microsoft Excel 2010</w:t>
+                        </w:r>
+                      </w:p>
+                      <w:p>
+                        <w:pPr>
+                          <w:pStyle w:val="NormalWeb"/>
+                          <w:spacing w:before="0" w:beforeAutospacing="0" w:after="0" w:afterAutospacing="0" w:line="256" w:lineRule="auto"/>
+                          <w:rPr>
+                            <w:rFonts w:eastAsia="Calibri" w:cs="Cordia New"/>
+                            <w:sz w:val="22"/>
+                            <w:szCs w:val="22"/>
+                          </w:rPr>
+                        </w:pPr>
+                        <w:r>
+                          <w:rPr>
+                            <w:rFonts w:eastAsia="Calibri" w:cs="Cordia New"/>
+                            <w:sz w:val="22"/>
+                            <w:szCs w:val="22"/>
+                          </w:rPr>
+                          <w:t> </w:t>
+                        </w:r>
+                      </w:p>
+                      <w:p>
+                        <w:pPr>
+                          <w:pStyle w:val="NormalWeb"/>
+                          <w:spacing w:before="0" w:beforeAutospacing="0" w:after="0" w:afterAutospacing="0" w:line="256" w:lineRule="auto"/>
+                        </w:pPr>
+                        <w:r>
+                          <w:rPr>
+                            <w:rFonts w:eastAsia="Calibri" w:cs="Cordia New"/>
+                            <w:sz w:val="22"/>
+                            <w:szCs w:val="22"/>
+                          </w:rPr>
+                          <w:t xml:space="preserve">Note that </w:t>
+                        </w:r>
+                        <w:r>
+                          <w:rPr>
+                            <w:rFonts w:eastAsia="Calibri" w:cs="Cordia New"/>
+                            <w:sz w:val="22"/>
+                            <w:szCs w:val="22"/>
+                          </w:rPr>
+                          <w:t xml:space="preserve">current system is using </w:t>
+                        </w:r>
+                        <w:r>
+                          <w:rPr>
+                            <w:rFonts w:eastAsia="Calibri" w:cs="Cordia New"/>
+                            <w:b/>
+                            <w:bCs/>
+                            <w:sz w:val="22"/>
+                            <w:szCs w:val="22"/>
+                          </w:rPr>
+                          <w:t>PyPiWin32</w:t>
+                        </w:r>
+                        <w:r>
+                          <w:rPr>
+                            <w:rFonts w:eastAsia="Calibri" w:cs="Cordia New"/>
+                            <w:sz w:val="22"/>
+                            <w:szCs w:val="22"/>
+                          </w:rPr>
+                          <w:t xml:space="preserve"> module to request MS Excel to generate PDF file.</w:t>
+                        </w:r>
+                      </w:p>
+                      <w:p>
+                        <w:pPr>
+                          <w:pStyle w:val="NormalWeb"/>
+                          <w:spacing w:before="0" w:beforeAutospacing="0" w:after="0" w:afterAutospacing="0" w:line="256" w:lineRule="auto"/>
+                        </w:pPr>
+                        <w:r>
+                          <w:rPr>
+                            <w:rFonts w:eastAsia="Calibri" w:cs="Cordia New"/>
+                            <w:sz w:val="22"/>
+                            <w:szCs w:val="22"/>
+                          </w:rPr>
+                          <w:t> </w:t>
+                        </w:r>
+                      </w:p>
+                    </w:txbxContent>
+                  </v:textbox>
+                </v:shape>
+                <w10:anchorlock/>
+              </v:group>
+            </w:pict>
+          </mc:Fallback>
+        </mc:AlternateContent>
+      </w:r>
+    </w:p>
+    <w:p>
+      <w:pPr>
+        <w:rPr>
+          <w:sz w:val="24"/>
+          <w:szCs w:val="24"/>
+        </w:rPr>
+      </w:pPr>
+      <w:r>
+        <w:rPr>
+          <w:sz w:val="24"/>
+          <w:szCs w:val="24"/>
+        </w:rPr>
+        <w:br w:type="page"/>
+      </w:r>
+    </w:p>
+    <w:p>
+      <w:pPr>
+        <w:jc w:val="center"/>
+        <w:rPr>
+          <w:b/>
           <w:sz w:val="28"/>
           <w:szCs w:val="24"/>
           <w:u w:val="single"/>
@@ -305,14 +1416,7 @@
           <w:sz w:val="24"/>
           <w:szCs w:val="24"/>
         </w:rPr>
-        <w:t xml:space="preserve"> directory you will notice that the whole thing</w:t>
-      </w:r>
-      <w:r>
-        <w:rPr>
-          <w:sz w:val="24"/>
-          <w:szCs w:val="24"/>
-        </w:rPr>
-        <w:t xml:space="preserve"> is divided into multiple apps, namely: accounting, accounts, base, </w:t>
+        <w:t xml:space="preserve"> directory you will notice that the whole thing is divided into multiple apps, namely: accounting, accounts, base, </w:t>
       </w:r>
       <w:proofErr w:type="spellStart"/>
       <w:r>
@@ -383,90 +1487,53 @@
           <w:sz w:val="24"/>
           <w:szCs w:val="24"/>
         </w:rPr>
-        <w:t xml:space="preserve">Accounting: This takes care of accounting </w:t>
-      </w:r>
-      <w:r>
-        <w:rPr>
-          <w:sz w:val="24"/>
-          <w:szCs w:val="24"/>
-        </w:rPr>
-        <w:t>of claims. It includes</w:t>
-      </w:r>
-      <w:r>
-        <w:rPr>
-          <w:sz w:val="24"/>
-          <w:szCs w:val="24"/>
-        </w:rPr>
-        <w:t xml:space="preserve"> models like </w:t>
-      </w:r>
-      <w:r>
-        <w:rPr>
-          <w:sz w:val="24"/>
-          <w:szCs w:val="24"/>
-        </w:rPr>
-        <w:t>claims</w:t>
-      </w:r>
-      <w:r>
-        <w:rPr>
-          <w:sz w:val="24"/>
-          <w:szCs w:val="24"/>
-        </w:rPr>
-        <w:t>, payments, apply and create.</w:t>
-      </w:r>
-      <w:bookmarkStart w:id="0" w:name="_GoBack"/>
-      <w:bookmarkEnd w:id="0"/>
-    </w:p>
-    <w:p>
-      <w:pPr>
-        <w:rPr>
-          <w:sz w:val="24"/>
-          <w:szCs w:val="24"/>
-        </w:rPr>
-      </w:pPr>
-    </w:p>
-    <w:p>
-      <w:pPr>
-        <w:rPr>
-          <w:sz w:val="24"/>
-          <w:szCs w:val="24"/>
-        </w:rPr>
-      </w:pPr>
-      <w:r>
-        <w:rPr>
-          <w:sz w:val="24"/>
-          <w:szCs w:val="24"/>
-        </w:rPr>
-        <w:t xml:space="preserve">Accounts: This take care of the </w:t>
-      </w:r>
-      <w:r>
-        <w:rPr>
-          <w:sz w:val="24"/>
-          <w:szCs w:val="24"/>
-        </w:rPr>
-        <w:t>login system for users.</w:t>
-      </w:r>
-    </w:p>
-    <w:p>
-      <w:pPr>
-        <w:rPr>
-          <w:sz w:val="24"/>
-          <w:szCs w:val="24"/>
-        </w:rPr>
-      </w:pPr>
-    </w:p>
-    <w:p>
-      <w:pPr>
-        <w:rPr>
-          <w:sz w:val="24"/>
-          <w:szCs w:val="24"/>
-        </w:rPr>
-      </w:pPr>
-      <w:r>
-        <w:rPr>
-          <w:sz w:val="24"/>
-          <w:szCs w:val="24"/>
-        </w:rPr>
-        <w:t>Base: A base model to be used in other models</w:t>
+        <w:t>Accounting: This takes care of accounting of claims. It includes models like claims, payments, apply and create.</w:t>
+      </w:r>
+    </w:p>
+    <w:p>
+      <w:pPr>
+        <w:rPr>
+          <w:sz w:val="24"/>
+          <w:szCs w:val="24"/>
+        </w:rPr>
+      </w:pPr>
+    </w:p>
+    <w:p>
+      <w:pPr>
+        <w:rPr>
+          <w:sz w:val="24"/>
+          <w:szCs w:val="24"/>
+        </w:rPr>
+      </w:pPr>
+      <w:r>
+        <w:rPr>
+          <w:sz w:val="24"/>
+          <w:szCs w:val="24"/>
+        </w:rPr>
+        <w:t>Accounts: This take care of the login system for users.</w:t>
+      </w:r>
+    </w:p>
+    <w:p>
+      <w:pPr>
+        <w:rPr>
+          <w:sz w:val="24"/>
+          <w:szCs w:val="24"/>
+        </w:rPr>
+      </w:pPr>
+    </w:p>
+    <w:p>
+      <w:pPr>
+        <w:rPr>
+          <w:sz w:val="24"/>
+          <w:szCs w:val="24"/>
+        </w:rPr>
+      </w:pPr>
+      <w:r>
+        <w:rPr>
+          <w:sz w:val="24"/>
+          <w:szCs w:val="24"/>
+        </w:rPr>
+        <w:t>Base: A base model to be used by other models.</w:t>
       </w:r>
     </w:p>
     <w:p>
@@ -499,29 +1566,6 @@
           <w:szCs w:val="24"/>
         </w:rPr>
         <w:t>: The main app which contains setting.py</w:t>
-      </w:r>
-    </w:p>
-    <w:p>
-      <w:pPr>
-        <w:rPr>
-          <w:sz w:val="24"/>
-          <w:szCs w:val="24"/>
-        </w:rPr>
-      </w:pPr>
-    </w:p>
-    <w:p>
-      <w:pPr>
-        <w:rPr>
-          <w:sz w:val="24"/>
-          <w:szCs w:val="24"/>
-        </w:rPr>
-      </w:pPr>
-      <w:r>
-        <w:rPr>
-          <w:sz w:val="24"/>
-          <w:szCs w:val="24"/>
-        </w:rPr>
-        <w:t>Claims: Handles claim creation and generation.</w:t>
       </w:r>
     </w:p>
     <w:p>
@@ -626,21 +1670,7 @@
           <w:sz w:val="24"/>
           <w:szCs w:val="24"/>
         </w:rPr>
-        <w:t>: Contains models for the datab</w:t>
-      </w:r>
-      <w:r>
-        <w:rPr>
-          <w:sz w:val="24"/>
-          <w:szCs w:val="24"/>
-        </w:rPr>
-        <w:t>a</w:t>
-      </w:r>
-      <w:r>
-        <w:rPr>
-          <w:sz w:val="24"/>
-          <w:szCs w:val="24"/>
-        </w:rPr>
-        <w:t>se like personal information and diagnostic code. It also contains views.py for claim generation.</w:t>
+        <w:t>: Contains models for the database like personal information and diagnostic code. It also contains views.py for claim generation.</w:t>
       </w:r>
     </w:p>
     <w:p>
@@ -677,31 +1707,31 @@
     <w:p>
       <w:pPr>
         <w:rPr>
-          <w:b/>
-          <w:sz w:val="24"/>
-          <w:szCs w:val="24"/>
-        </w:rPr>
-      </w:pPr>
-      <w:r>
-        <w:rPr>
-          <w:sz w:val="24"/>
-          <w:szCs w:val="24"/>
-        </w:rPr>
-        <w:t xml:space="preserve">Report: Contains stuff relating </w:t>
-      </w:r>
-      <w:r>
-        <w:rPr>
-          <w:sz w:val="24"/>
-          <w:szCs w:val="24"/>
-        </w:rPr>
-        <w:t xml:space="preserve">to </w:t>
-      </w:r>
-      <w:r>
-        <w:rPr>
-          <w:sz w:val="24"/>
-          <w:szCs w:val="24"/>
-        </w:rPr>
-        <w:t>report generation, like transaction reports.</w:t>
+          <w:sz w:val="24"/>
+          <w:szCs w:val="24"/>
+        </w:rPr>
+      </w:pPr>
+      <w:r>
+        <w:rPr>
+          <w:sz w:val="24"/>
+          <w:szCs w:val="24"/>
+        </w:rPr>
+        <w:t>Report: Contains stuff relating to report generation, like transaction reports.</w:t>
+      </w:r>
+    </w:p>
+    <w:p>
+      <w:pPr>
+        <w:rPr>
+          <w:sz w:val="24"/>
+          <w:szCs w:val="24"/>
+        </w:rPr>
+      </w:pPr>
+      <w:r>
+        <w:rPr>
+          <w:sz w:val="24"/>
+          <w:szCs w:val="24"/>
+        </w:rPr>
+        <w:br w:type="page"/>
       </w:r>
     </w:p>
     <w:p>
@@ -808,8 +1838,8 @@
             <v:path o:extrusionok="f" gradientshapeok="t" o:connecttype="rect"/>
             <o:lock v:ext="edit" aspectratio="t"/>
           </v:shapetype>
-          <v:shape id="_x0000_i1025" type="#_x0000_t75" style="width:467.25pt;height:532.5pt">
-            <v:imagedata r:id="rId5" o:title="Blank Flowchart - New Page (1)"/>
+          <v:shape id="_x0000_i1025" type="#_x0000_t75" style="width:468.3pt;height:532.8pt">
+            <v:imagedata r:id="rId6" o:title="Blank Flowchart - New Page (1)"/>
           </v:shape>
         </w:pict>
       </w:r>
@@ -1207,14 +2237,20 @@
           <w:sz w:val="24"/>
           <w:szCs w:val="24"/>
         </w:rPr>
-        <w:t xml:space="preserve">. These saved claims can be retrieved from the claim history page of a patient. </w:t>
+        <w:t>. These saved claims can be retrieved from the c</w:t>
+      </w:r>
+      <w:r>
+        <w:rPr>
+          <w:sz w:val="24"/>
+          <w:szCs w:val="24"/>
+        </w:rPr>
+        <w:t>laim history page of a patient.</w:t>
       </w:r>
     </w:p>
     <w:p>
       <w:pPr>
         <w:ind w:left="360"/>
         <w:rPr>
-          <w:b/>
           <w:sz w:val="24"/>
           <w:szCs w:val="24"/>
         </w:rPr>
@@ -1224,47 +2260,288 @@
       <w:pPr>
         <w:ind w:left="360"/>
         <w:rPr>
-          <w:b/>
-          <w:sz w:val="24"/>
-          <w:szCs w:val="24"/>
-        </w:rPr>
-      </w:pPr>
+          <w:sz w:val="24"/>
+          <w:szCs w:val="24"/>
+        </w:rPr>
+      </w:pPr>
+      <w:r>
+        <w:rPr>
+          <w:sz w:val="24"/>
+          <w:szCs w:val="24"/>
+        </w:rPr>
+        <w:t>In claim form, patient is a person who receives services.  Insured is a person who hold the right to reimburse expense from insurance company.  Both patient and Insured are “</w:t>
+      </w:r>
+      <w:proofErr w:type="spellStart"/>
+      <w:r>
+        <w:rPr>
+          <w:b/>
+          <w:bCs/>
+          <w:sz w:val="24"/>
+          <w:szCs w:val="24"/>
+        </w:rPr>
+        <w:t>Personal_Information</w:t>
+      </w:r>
+      <w:proofErr w:type="spellEnd"/>
+      <w:r>
+        <w:rPr>
+          <w:sz w:val="24"/>
+          <w:szCs w:val="24"/>
+        </w:rPr>
+        <w:t>” model.  Insurance company information will be captured by “</w:t>
+      </w:r>
+      <w:r>
+        <w:rPr>
+          <w:b/>
+          <w:bCs/>
+          <w:sz w:val="24"/>
+          <w:szCs w:val="24"/>
+        </w:rPr>
+        <w:t>Payer</w:t>
+      </w:r>
+      <w:r>
+        <w:rPr>
+          <w:sz w:val="24"/>
+          <w:szCs w:val="24"/>
+        </w:rPr>
+        <w:t>” model.</w:t>
+      </w:r>
     </w:p>
     <w:p>
       <w:pPr>
         <w:ind w:left="360"/>
         <w:rPr>
-          <w:b/>
-          <w:sz w:val="24"/>
-          <w:szCs w:val="24"/>
-        </w:rPr>
-      </w:pPr>
+          <w:sz w:val="24"/>
+          <w:szCs w:val="24"/>
+        </w:rPr>
+      </w:pPr>
+      <w:r>
+        <w:rPr>
+          <w:sz w:val="24"/>
+          <w:szCs w:val="24"/>
+        </w:rPr>
+        <w:t>One person can hold many insurances.  “</w:t>
+      </w:r>
+      <w:proofErr w:type="spellStart"/>
+      <w:r>
+        <w:rPr>
+          <w:b/>
+          <w:bCs/>
+          <w:sz w:val="24"/>
+          <w:szCs w:val="24"/>
+        </w:rPr>
+        <w:t>Insurance_Information</w:t>
+      </w:r>
+      <w:proofErr w:type="spellEnd"/>
+      <w:r>
+        <w:rPr>
+          <w:sz w:val="24"/>
+          <w:szCs w:val="24"/>
+        </w:rPr>
+        <w:t>” model will capture relation between a person and a company.</w:t>
+      </w:r>
     </w:p>
     <w:p>
       <w:pPr>
         <w:ind w:left="360"/>
         <w:rPr>
-          <w:b/>
-          <w:sz w:val="24"/>
-          <w:szCs w:val="24"/>
-        </w:rPr>
-      </w:pPr>
+          <w:sz w:val="24"/>
+          <w:szCs w:val="24"/>
+        </w:rPr>
+      </w:pPr>
+      <w:r>
+        <w:rPr>
+          <w:sz w:val="24"/>
+          <w:szCs w:val="24"/>
+        </w:rPr>
+        <w:t>Referring Provider is a doctor who refer</w:t>
+      </w:r>
+      <w:r>
+        <w:rPr>
+          <w:sz w:val="24"/>
+          <w:szCs w:val="24"/>
+        </w:rPr>
+        <w:t>s patient to another doctor who actually perform services</w:t>
+      </w:r>
+      <w:r>
+        <w:rPr>
+          <w:sz w:val="24"/>
+          <w:szCs w:val="24"/>
+        </w:rPr>
+        <w:t>.  This is captured by “</w:t>
+      </w:r>
+      <w:proofErr w:type="spellStart"/>
+      <w:r>
+        <w:rPr>
+          <w:b/>
+          <w:bCs/>
+          <w:sz w:val="24"/>
+          <w:szCs w:val="24"/>
+        </w:rPr>
+        <w:t>ReferringProvider</w:t>
+      </w:r>
+      <w:proofErr w:type="spellEnd"/>
+      <w:r>
+        <w:rPr>
+          <w:sz w:val="24"/>
+          <w:szCs w:val="24"/>
+        </w:rPr>
+        <w:t>” model.</w:t>
+      </w:r>
     </w:p>
     <w:p>
       <w:pPr>
         <w:ind w:left="360"/>
         <w:rPr>
-          <w:b/>
-          <w:sz w:val="24"/>
-          <w:szCs w:val="24"/>
-        </w:rPr>
-      </w:pPr>
+          <w:sz w:val="24"/>
+          <w:szCs w:val="24"/>
+        </w:rPr>
+      </w:pPr>
+      <w:r>
+        <w:rPr>
+          <w:sz w:val="24"/>
+          <w:szCs w:val="24"/>
+        </w:rPr>
+        <w:t>For “</w:t>
+      </w:r>
+      <w:r>
+        <w:rPr>
+          <w:b/>
+          <w:bCs/>
+          <w:sz w:val="24"/>
+          <w:szCs w:val="24"/>
+        </w:rPr>
+        <w:t>Provider</w:t>
+      </w:r>
+      <w:r>
+        <w:rPr>
+          <w:sz w:val="24"/>
+          <w:szCs w:val="24"/>
+        </w:rPr>
+        <w:t>” model, there are three types of provider on the claim, differentiated by field “</w:t>
+      </w:r>
+      <w:r>
+        <w:rPr>
+          <w:b/>
+          <w:bCs/>
+          <w:sz w:val="24"/>
+          <w:szCs w:val="24"/>
+        </w:rPr>
+        <w:t>role</w:t>
+      </w:r>
+      <w:r>
+        <w:rPr>
+          <w:sz w:val="24"/>
+          <w:szCs w:val="24"/>
+        </w:rPr>
+        <w:t>”.</w:t>
+      </w:r>
+    </w:p>
+    <w:p>
+      <w:pPr>
+        <w:pStyle w:val="ListParagraph"/>
+        <w:numPr>
+          <w:ilvl w:val="0"/>
+          <w:numId w:val="19"/>
+        </w:numPr>
+        <w:rPr>
+          <w:sz w:val="24"/>
+          <w:szCs w:val="24"/>
+        </w:rPr>
+      </w:pPr>
+      <w:r>
+        <w:rPr>
+          <w:sz w:val="24"/>
+          <w:szCs w:val="24"/>
+        </w:rPr>
+        <w:t>Billing</w:t>
+      </w:r>
+      <w:r>
+        <w:rPr>
+          <w:sz w:val="24"/>
+          <w:szCs w:val="24"/>
+        </w:rPr>
+        <w:t xml:space="preserve"> </w:t>
+      </w:r>
+      <w:r>
+        <w:rPr>
+          <w:sz w:val="24"/>
+          <w:szCs w:val="24"/>
+        </w:rPr>
+        <w:t>– is a company who perform billing procedure.  Normally, this is Xenon Health self.</w:t>
+      </w:r>
+    </w:p>
+    <w:p>
+      <w:pPr>
+        <w:pStyle w:val="ListParagraph"/>
+        <w:numPr>
+          <w:ilvl w:val="0"/>
+          <w:numId w:val="19"/>
+        </w:numPr>
+        <w:rPr>
+          <w:sz w:val="24"/>
+          <w:szCs w:val="24"/>
+        </w:rPr>
+      </w:pPr>
+      <w:r>
+        <w:rPr>
+          <w:sz w:val="24"/>
+          <w:szCs w:val="24"/>
+        </w:rPr>
+        <w:t>Location</w:t>
+      </w:r>
+      <w:r>
+        <w:rPr>
+          <w:sz w:val="24"/>
+          <w:szCs w:val="24"/>
+        </w:rPr>
+        <w:t xml:space="preserve"> </w:t>
+      </w:r>
+      <w:r>
+        <w:rPr>
+          <w:sz w:val="24"/>
+          <w:szCs w:val="24"/>
+        </w:rPr>
+        <w:t>– is a location of facility where services has been conducted.</w:t>
+      </w:r>
+    </w:p>
+    <w:p>
+      <w:pPr>
+        <w:pStyle w:val="ListParagraph"/>
+        <w:numPr>
+          <w:ilvl w:val="0"/>
+          <w:numId w:val="19"/>
+        </w:numPr>
+        <w:rPr>
+          <w:sz w:val="24"/>
+          <w:szCs w:val="24"/>
+        </w:rPr>
+      </w:pPr>
+      <w:r>
+        <w:rPr>
+          <w:sz w:val="24"/>
+          <w:szCs w:val="24"/>
+        </w:rPr>
+        <w:t>Rendering</w:t>
+      </w:r>
+      <w:r>
+        <w:rPr>
+          <w:sz w:val="24"/>
+          <w:szCs w:val="24"/>
+        </w:rPr>
+        <w:t xml:space="preserve"> </w:t>
+      </w:r>
+      <w:r>
+        <w:rPr>
+          <w:sz w:val="24"/>
+          <w:szCs w:val="24"/>
+        </w:rPr>
+        <w:t>– is a doctor who perform the service for patients.</w:t>
+      </w:r>
     </w:p>
     <w:p>
       <w:pPr>
         <w:ind w:left="360"/>
         <w:rPr>
-          <w:b/>
           <w:sz w:val="24"/>
           <w:szCs w:val="24"/>
         </w:rPr>
@@ -1274,91 +2551,236 @@
       <w:pPr>
         <w:ind w:left="360"/>
         <w:rPr>
-          <w:b/>
-          <w:sz w:val="24"/>
-          <w:szCs w:val="24"/>
-        </w:rPr>
-      </w:pPr>
+          <w:sz w:val="24"/>
+          <w:szCs w:val="24"/>
+        </w:rPr>
+      </w:pPr>
+      <w:r>
+        <w:rPr>
+          <w:sz w:val="24"/>
+          <w:szCs w:val="24"/>
+        </w:rPr>
+        <w:t>Diagnosis code is the code to describe what kind of injury patient has, captured by “</w:t>
+      </w:r>
+      <w:r>
+        <w:rPr>
+          <w:b/>
+          <w:bCs/>
+          <w:sz w:val="24"/>
+          <w:szCs w:val="24"/>
+        </w:rPr>
+        <w:t>dx</w:t>
+      </w:r>
+      <w:r>
+        <w:rPr>
+          <w:sz w:val="24"/>
+          <w:szCs w:val="24"/>
+        </w:rPr>
+        <w:t>” model</w:t>
+      </w:r>
     </w:p>
     <w:p>
       <w:pPr>
         <w:ind w:left="360"/>
         <w:rPr>
-          <w:b/>
-          <w:sz w:val="24"/>
-          <w:szCs w:val="24"/>
-        </w:rPr>
-      </w:pPr>
+          <w:bCs/>
+          <w:sz w:val="24"/>
+          <w:szCs w:val="24"/>
+        </w:rPr>
+      </w:pPr>
+      <w:r>
+        <w:rPr>
+          <w:bCs/>
+          <w:sz w:val="24"/>
+          <w:szCs w:val="24"/>
+        </w:rPr>
+        <w:t>Procedure is a line to describe services the doctor has done for that claim.  There can be up to 6 proc</w:t>
+      </w:r>
+      <w:r>
+        <w:rPr>
+          <w:bCs/>
+          <w:sz w:val="24"/>
+          <w:szCs w:val="24"/>
+        </w:rPr>
+        <w:t>edures per claim.  Each line has</w:t>
+      </w:r>
     </w:p>
     <w:p>
       <w:pPr>
         <w:ind w:left="360"/>
         <w:rPr>
-          <w:b/>
-          <w:sz w:val="24"/>
-          <w:szCs w:val="24"/>
-        </w:rPr>
-      </w:pPr>
+          <w:bCs/>
+          <w:sz w:val="24"/>
+          <w:szCs w:val="24"/>
+        </w:rPr>
+      </w:pPr>
+      <w:r>
+        <w:rPr>
+          <w:bCs/>
+          <w:sz w:val="24"/>
+          <w:szCs w:val="24"/>
+        </w:rPr>
+        <w:t xml:space="preserve">Date of service – the date that service has been done.  From date to </w:t>
+      </w:r>
+      <w:proofErr w:type="spellStart"/>
+      <w:proofErr w:type="gramStart"/>
+      <w:r>
+        <w:rPr>
+          <w:bCs/>
+          <w:sz w:val="24"/>
+          <w:szCs w:val="24"/>
+        </w:rPr>
+        <w:t>To</w:t>
+      </w:r>
+      <w:proofErr w:type="spellEnd"/>
+      <w:proofErr w:type="gramEnd"/>
+      <w:r>
+        <w:rPr>
+          <w:bCs/>
+          <w:sz w:val="24"/>
+          <w:szCs w:val="24"/>
+        </w:rPr>
+        <w:t xml:space="preserve"> date will always be the same day for the current system.</w:t>
+      </w:r>
     </w:p>
     <w:p>
       <w:pPr>
         <w:ind w:left="360"/>
         <w:rPr>
-          <w:b/>
-          <w:sz w:val="24"/>
-          <w:szCs w:val="24"/>
-        </w:rPr>
-      </w:pPr>
+          <w:bCs/>
+          <w:sz w:val="24"/>
+          <w:szCs w:val="24"/>
+        </w:rPr>
+      </w:pPr>
+      <w:r>
+        <w:rPr>
+          <w:bCs/>
+          <w:sz w:val="24"/>
+          <w:szCs w:val="24"/>
+        </w:rPr>
+        <w:t>Place of service – This will be the code determined by location provider</w:t>
+      </w:r>
     </w:p>
     <w:p>
       <w:pPr>
         <w:ind w:left="360"/>
         <w:rPr>
-          <w:b/>
-          <w:sz w:val="24"/>
-          <w:szCs w:val="24"/>
-        </w:rPr>
-      </w:pPr>
+          <w:sz w:val="24"/>
+          <w:szCs w:val="24"/>
+        </w:rPr>
+      </w:pPr>
+      <w:r>
+        <w:rPr>
+          <w:sz w:val="24"/>
+          <w:szCs w:val="24"/>
+        </w:rPr>
+        <w:t>CPT is the code of treatments.  This is captured by “</w:t>
+      </w:r>
+      <w:r>
+        <w:rPr>
+          <w:b/>
+          <w:bCs/>
+          <w:sz w:val="24"/>
+          <w:szCs w:val="24"/>
+        </w:rPr>
+        <w:t>CPT</w:t>
+      </w:r>
+      <w:r>
+        <w:rPr>
+          <w:sz w:val="24"/>
+          <w:szCs w:val="24"/>
+        </w:rPr>
+        <w:t>” model</w:t>
+      </w:r>
     </w:p>
     <w:p>
       <w:pPr>
         <w:ind w:left="360"/>
         <w:rPr>
-          <w:b/>
-          <w:sz w:val="24"/>
-          <w:szCs w:val="24"/>
-        </w:rPr>
-      </w:pPr>
+          <w:bCs/>
+          <w:sz w:val="24"/>
+          <w:szCs w:val="24"/>
+        </w:rPr>
+      </w:pPr>
+      <w:r>
+        <w:rPr>
+          <w:bCs/>
+          <w:sz w:val="24"/>
+          <w:szCs w:val="24"/>
+        </w:rPr>
+        <w:t>Modifier – is indicated by CPT</w:t>
+      </w:r>
     </w:p>
     <w:p>
       <w:pPr>
         <w:ind w:left="360"/>
         <w:rPr>
-          <w:b/>
-          <w:sz w:val="24"/>
-          <w:szCs w:val="24"/>
-        </w:rPr>
-      </w:pPr>
+          <w:bCs/>
+          <w:sz w:val="24"/>
+          <w:szCs w:val="24"/>
+        </w:rPr>
+      </w:pPr>
+      <w:r>
+        <w:rPr>
+          <w:bCs/>
+          <w:sz w:val="24"/>
+          <w:szCs w:val="24"/>
+        </w:rPr>
+        <w:lastRenderedPageBreak/>
+        <w:t>Diagnosis Pointer – is to indicate what kind of injury for that treatment.  The code must be presented in Diagnosis section.</w:t>
+      </w:r>
     </w:p>
     <w:p>
       <w:pPr>
         <w:ind w:left="360"/>
         <w:rPr>
-          <w:b/>
-          <w:sz w:val="24"/>
-          <w:szCs w:val="24"/>
-        </w:rPr>
-      </w:pPr>
+          <w:bCs/>
+          <w:sz w:val="24"/>
+          <w:szCs w:val="24"/>
+        </w:rPr>
+      </w:pPr>
+      <w:r>
+        <w:rPr>
+          <w:bCs/>
+          <w:sz w:val="24"/>
+          <w:szCs w:val="24"/>
+        </w:rPr>
+        <w:t>Charge – is the amount that patient is charged</w:t>
+      </w:r>
     </w:p>
     <w:p>
       <w:pPr>
         <w:ind w:left="360"/>
         <w:rPr>
-          <w:b/>
-          <w:sz w:val="24"/>
-          <w:szCs w:val="24"/>
-        </w:rPr>
-      </w:pPr>
+          <w:bCs/>
+          <w:sz w:val="24"/>
+          <w:szCs w:val="24"/>
+        </w:rPr>
+      </w:pPr>
+      <w:r>
+        <w:rPr>
+          <w:bCs/>
+          <w:sz w:val="24"/>
+          <w:szCs w:val="24"/>
+        </w:rPr>
+        <w:t xml:space="preserve">Rendering Provider ID – ID of doctor who perform the service.  This will be the same for all lines </w:t>
+      </w:r>
+      <w:r>
+        <w:rPr>
+          <w:bCs/>
+          <w:sz w:val="24"/>
+          <w:szCs w:val="24"/>
+        </w:rPr>
+        <w:t>in</w:t>
+      </w:r>
+      <w:r>
+        <w:rPr>
+          <w:bCs/>
+          <w:sz w:val="24"/>
+          <w:szCs w:val="24"/>
+        </w:rPr>
+        <w:t xml:space="preserve"> current system.</w:t>
+      </w:r>
     </w:p>
     <w:p>
       <w:pPr>
@@ -1369,6 +2791,782 @@
           <w:szCs w:val="24"/>
         </w:rPr>
       </w:pPr>
+      <w:r>
+        <w:rPr>
+          <w:b/>
+          <w:noProof/>
+          <w:sz w:val="24"/>
+          <w:szCs w:val="24"/>
+          <w:lang w:bidi="th-TH"/>
+        </w:rPr>
+        <mc:AlternateContent>
+          <mc:Choice Requires="wpc">
+            <w:drawing>
+              <wp:inline distT="0" distB="0" distL="0" distR="0">
+                <wp:extent cx="5486400" cy="5997778"/>
+                <wp:effectExtent l="0" t="0" r="0" b="0"/>
+                <wp:docPr id="14" name="Canvas 14"/>
+                <wp:cNvGraphicFramePr>
+                  <a:graphicFrameLocks xmlns:a="http://schemas.openxmlformats.org/drawingml/2006/main" noChangeAspect="1"/>
+                </wp:cNvGraphicFramePr>
+                <a:graphic xmlns:a="http://schemas.openxmlformats.org/drawingml/2006/main">
+                  <a:graphicData uri="http://schemas.microsoft.com/office/word/2010/wordprocessingCanvas">
+                    <wpc:wpc>
+                      <wpc:bg/>
+                      <wpc:whole/>
+                      <pic:pic xmlns:pic="http://schemas.openxmlformats.org/drawingml/2006/picture">
+                        <pic:nvPicPr>
+                          <pic:cNvPr id="15" name="Picture 15"/>
+                          <pic:cNvPicPr/>
+                        </pic:nvPicPr>
+                        <pic:blipFill>
+                          <a:blip r:embed="rId7" cstate="print">
+                            <a:extLst>
+                              <a:ext uri="{28A0092B-C50C-407E-A947-70E740481C1C}">
+                                <a14:useLocalDpi xmlns:a14="http://schemas.microsoft.com/office/drawing/2010/main" val="0"/>
+                              </a:ext>
+                            </a:extLst>
+                          </a:blip>
+                          <a:stretch>
+                            <a:fillRect/>
+                          </a:stretch>
+                        </pic:blipFill>
+                        <pic:spPr>
+                          <a:xfrm>
+                            <a:off x="534011" y="3"/>
+                            <a:ext cx="4491533" cy="5812392"/>
+                          </a:xfrm>
+                          <a:prstGeom prst="rect">
+                            <a:avLst/>
+                          </a:prstGeom>
+                        </pic:spPr>
+                      </pic:pic>
+                      <wps:wsp>
+                        <wps:cNvPr id="16" name="Rounded Rectangle 16"/>
+                        <wps:cNvSpPr/>
+                        <wps:spPr>
+                          <a:xfrm>
+                            <a:off x="760782" y="745988"/>
+                            <a:ext cx="1389887" cy="1009664"/>
+                          </a:xfrm>
+                          <a:prstGeom prst="roundRect">
+                            <a:avLst/>
+                          </a:prstGeom>
+                          <a:solidFill>
+                            <a:schemeClr val="bg1">
+                              <a:alpha val="50000"/>
+                            </a:schemeClr>
+                          </a:solidFill>
+                        </wps:spPr>
+                        <wps:style>
+                          <a:lnRef idx="2">
+                            <a:schemeClr val="accent6"/>
+                          </a:lnRef>
+                          <a:fillRef idx="1">
+                            <a:schemeClr val="lt1"/>
+                          </a:fillRef>
+                          <a:effectRef idx="0">
+                            <a:schemeClr val="accent6"/>
+                          </a:effectRef>
+                          <a:fontRef idx="minor">
+                            <a:schemeClr val="dk1"/>
+                          </a:fontRef>
+                        </wps:style>
+                        <wps:txbx>
+                          <w:txbxContent>
+                            <w:p>
+                              <w:pPr>
+                                <w:jc w:val="center"/>
+                                <w:rPr>
+                                  <w:rFonts w:ascii="Times New Roman" w:hAnsi="Times New Roman" w:cs="Times New Roman"/>
+                                </w:rPr>
+                              </w:pPr>
+                              <w:r>
+                                <w:rPr>
+                                  <w:rFonts w:ascii="Times New Roman" w:hAnsi="Times New Roman" w:cs="Times New Roman"/>
+                                </w:rPr>
+                                <w:t>Patient</w:t>
+                              </w:r>
+                            </w:p>
+                          </w:txbxContent>
+                        </wps:txbx>
+                        <wps:bodyPr rot="0" spcFirstLastPara="0" vertOverflow="overflow" horzOverflow="overflow" vert="horz" wrap="square" lIns="91440" tIns="45720" rIns="91440" bIns="45720" numCol="1" spcCol="0" rtlCol="0" fromWordArt="0" anchor="ctr" anchorCtr="0" forceAA="0" compatLnSpc="1">
+                          <a:prstTxWarp prst="textNoShape">
+                            <a:avLst/>
+                          </a:prstTxWarp>
+                          <a:noAutofit/>
+                        </wps:bodyPr>
+                      </wps:wsp>
+                      <wps:wsp>
+                        <wps:cNvPr id="17" name="Rounded Rectangle 17"/>
+                        <wps:cNvSpPr/>
+                        <wps:spPr>
+                          <a:xfrm>
+                            <a:off x="3340166" y="745899"/>
+                            <a:ext cx="1389380" cy="1009015"/>
+                          </a:xfrm>
+                          <a:prstGeom prst="roundRect">
+                            <a:avLst/>
+                          </a:prstGeom>
+                          <a:solidFill>
+                            <a:schemeClr val="bg1">
+                              <a:alpha val="50000"/>
+                            </a:schemeClr>
+                          </a:solidFill>
+                        </wps:spPr>
+                        <wps:style>
+                          <a:lnRef idx="2">
+                            <a:schemeClr val="accent6"/>
+                          </a:lnRef>
+                          <a:fillRef idx="1">
+                            <a:schemeClr val="lt1"/>
+                          </a:fillRef>
+                          <a:effectRef idx="0">
+                            <a:schemeClr val="accent6"/>
+                          </a:effectRef>
+                          <a:fontRef idx="minor">
+                            <a:schemeClr val="dk1"/>
+                          </a:fontRef>
+                        </wps:style>
+                        <wps:txbx>
+                          <w:txbxContent>
+                            <w:p>
+                              <w:pPr>
+                                <w:jc w:val="center"/>
+                              </w:pPr>
+                              <w:r>
+                                <w:t>Insured</w:t>
+                              </w:r>
+                            </w:p>
+                          </w:txbxContent>
+                        </wps:txbx>
+                        <wps:bodyPr rot="0" spcFirstLastPara="0" vert="horz" wrap="square" lIns="91440" tIns="45720" rIns="91440" bIns="45720" numCol="1" spcCol="0" rtlCol="0" fromWordArt="0" anchor="ctr" anchorCtr="0" forceAA="0" compatLnSpc="1">
+                          <a:prstTxWarp prst="textNoShape">
+                            <a:avLst/>
+                          </a:prstTxWarp>
+                          <a:noAutofit/>
+                        </wps:bodyPr>
+                      </wps:wsp>
+                      <wps:wsp>
+                        <wps:cNvPr id="18" name="Rounded Rectangle 18"/>
+                        <wps:cNvSpPr/>
+                        <wps:spPr>
+                          <a:xfrm>
+                            <a:off x="3318221" y="179949"/>
+                            <a:ext cx="1389380" cy="427218"/>
+                          </a:xfrm>
+                          <a:prstGeom prst="roundRect">
+                            <a:avLst/>
+                          </a:prstGeom>
+                          <a:solidFill>
+                            <a:schemeClr val="bg1">
+                              <a:alpha val="50000"/>
+                            </a:schemeClr>
+                          </a:solidFill>
+                        </wps:spPr>
+                        <wps:style>
+                          <a:lnRef idx="2">
+                            <a:schemeClr val="accent6"/>
+                          </a:lnRef>
+                          <a:fillRef idx="1">
+                            <a:schemeClr val="lt1"/>
+                          </a:fillRef>
+                          <a:effectRef idx="0">
+                            <a:schemeClr val="accent6"/>
+                          </a:effectRef>
+                          <a:fontRef idx="minor">
+                            <a:schemeClr val="dk1"/>
+                          </a:fontRef>
+                        </wps:style>
+                        <wps:txbx>
+                          <w:txbxContent>
+                            <w:p>
+                              <w:pPr>
+                                <w:pStyle w:val="NormalWeb"/>
+                                <w:spacing w:before="0" w:beforeAutospacing="0" w:after="160" w:afterAutospacing="0" w:line="256" w:lineRule="auto"/>
+                                <w:jc w:val="center"/>
+                              </w:pPr>
+                              <w:r>
+                                <w:rPr>
+                                  <w:rFonts w:eastAsia="Calibri" w:cs="Cordia New"/>
+                                  <w:sz w:val="22"/>
+                                  <w:szCs w:val="22"/>
+                                </w:rPr>
+                                <w:t>Insurance (Payer)</w:t>
+                              </w:r>
+                            </w:p>
+                          </w:txbxContent>
+                        </wps:txbx>
+                        <wps:bodyPr rot="0" spcFirstLastPara="0" vert="horz" wrap="square" lIns="91440" tIns="45720" rIns="91440" bIns="45720" numCol="1" spcCol="0" rtlCol="0" fromWordArt="0" anchor="ctr" anchorCtr="0" forceAA="0" compatLnSpc="1">
+                          <a:prstTxWarp prst="textNoShape">
+                            <a:avLst/>
+                          </a:prstTxWarp>
+                          <a:noAutofit/>
+                        </wps:bodyPr>
+                      </wps:wsp>
+                      <wps:wsp>
+                        <wps:cNvPr id="19" name="Rounded Rectangle 19"/>
+                        <wps:cNvSpPr/>
+                        <wps:spPr>
+                          <a:xfrm>
+                            <a:off x="760781" y="3391043"/>
+                            <a:ext cx="2450591" cy="288508"/>
+                          </a:xfrm>
+                          <a:prstGeom prst="roundRect">
+                            <a:avLst/>
+                          </a:prstGeom>
+                          <a:solidFill>
+                            <a:schemeClr val="bg1">
+                              <a:alpha val="50000"/>
+                            </a:schemeClr>
+                          </a:solidFill>
+                        </wps:spPr>
+                        <wps:style>
+                          <a:lnRef idx="2">
+                            <a:schemeClr val="accent6"/>
+                          </a:lnRef>
+                          <a:fillRef idx="1">
+                            <a:schemeClr val="lt1"/>
+                          </a:fillRef>
+                          <a:effectRef idx="0">
+                            <a:schemeClr val="accent6"/>
+                          </a:effectRef>
+                          <a:fontRef idx="minor">
+                            <a:schemeClr val="dk1"/>
+                          </a:fontRef>
+                        </wps:style>
+                        <wps:txbx>
+                          <w:txbxContent>
+                            <w:p>
+                              <w:pPr>
+                                <w:pStyle w:val="NormalWeb"/>
+                                <w:spacing w:before="0" w:beforeAutospacing="0" w:after="160" w:afterAutospacing="0" w:line="254" w:lineRule="auto"/>
+                                <w:jc w:val="center"/>
+                              </w:pPr>
+                              <w:r>
+                                <w:rPr>
+                                  <w:rFonts w:eastAsia="Calibri" w:cs="Cordia New"/>
+                                  <w:sz w:val="22"/>
+                                  <w:szCs w:val="22"/>
+                                </w:rPr>
+                                <w:t>Diagnosis</w:t>
+                              </w:r>
+                            </w:p>
+                          </w:txbxContent>
+                        </wps:txbx>
+                        <wps:bodyPr rot="0" spcFirstLastPara="0" vert="horz" wrap="square" lIns="91440" tIns="45720" rIns="91440" bIns="45720" numCol="1" spcCol="0" rtlCol="0" fromWordArt="0" anchor="ctr" anchorCtr="0" forceAA="0" compatLnSpc="1">
+                          <a:prstTxWarp prst="textNoShape">
+                            <a:avLst/>
+                          </a:prstTxWarp>
+                          <a:noAutofit/>
+                        </wps:bodyPr>
+                      </wps:wsp>
+                      <wps:wsp>
+                        <wps:cNvPr id="20" name="Rounded Rectangle 20"/>
+                        <wps:cNvSpPr/>
+                        <wps:spPr>
+                          <a:xfrm>
+                            <a:off x="753592" y="2966497"/>
+                            <a:ext cx="2450465" cy="274142"/>
+                          </a:xfrm>
+                          <a:prstGeom prst="roundRect">
+                            <a:avLst/>
+                          </a:prstGeom>
+                          <a:solidFill>
+                            <a:schemeClr val="bg1">
+                              <a:alpha val="50000"/>
+                            </a:schemeClr>
+                          </a:solidFill>
+                        </wps:spPr>
+                        <wps:style>
+                          <a:lnRef idx="2">
+                            <a:schemeClr val="accent6"/>
+                          </a:lnRef>
+                          <a:fillRef idx="1">
+                            <a:schemeClr val="lt1"/>
+                          </a:fillRef>
+                          <a:effectRef idx="0">
+                            <a:schemeClr val="accent6"/>
+                          </a:effectRef>
+                          <a:fontRef idx="minor">
+                            <a:schemeClr val="dk1"/>
+                          </a:fontRef>
+                        </wps:style>
+                        <wps:txbx>
+                          <w:txbxContent>
+                            <w:p>
+                              <w:pPr>
+                                <w:pStyle w:val="NormalWeb"/>
+                                <w:spacing w:before="0" w:beforeAutospacing="0" w:after="160" w:afterAutospacing="0" w:line="252" w:lineRule="auto"/>
+                                <w:jc w:val="center"/>
+                              </w:pPr>
+                              <w:r>
+                                <w:rPr>
+                                  <w:rFonts w:eastAsia="Calibri" w:cs="Cordia New"/>
+                                  <w:sz w:val="22"/>
+                                  <w:szCs w:val="22"/>
+                                </w:rPr>
+                                <w:t>Referring Provider</w:t>
+                              </w:r>
+                            </w:p>
+                          </w:txbxContent>
+                        </wps:txbx>
+                        <wps:bodyPr rot="0" spcFirstLastPara="0" vert="horz" wrap="square" lIns="91440" tIns="45720" rIns="91440" bIns="45720" numCol="1" spcCol="0" rtlCol="0" fromWordArt="0" anchor="ctr" anchorCtr="0" forceAA="0" compatLnSpc="1">
+                          <a:prstTxWarp prst="textNoShape">
+                            <a:avLst/>
+                          </a:prstTxWarp>
+                          <a:noAutofit/>
+                        </wps:bodyPr>
+                      </wps:wsp>
+                      <wps:wsp>
+                        <wps:cNvPr id="21" name="Rounded Rectangle 21"/>
+                        <wps:cNvSpPr/>
+                        <wps:spPr>
+                          <a:xfrm>
+                            <a:off x="753592" y="3917691"/>
+                            <a:ext cx="4052495" cy="998127"/>
+                          </a:xfrm>
+                          <a:prstGeom prst="roundRect">
+                            <a:avLst/>
+                          </a:prstGeom>
+                          <a:solidFill>
+                            <a:schemeClr val="bg1">
+                              <a:alpha val="50000"/>
+                            </a:schemeClr>
+                          </a:solidFill>
+                        </wps:spPr>
+                        <wps:style>
+                          <a:lnRef idx="2">
+                            <a:schemeClr val="accent6"/>
+                          </a:lnRef>
+                          <a:fillRef idx="1">
+                            <a:schemeClr val="lt1"/>
+                          </a:fillRef>
+                          <a:effectRef idx="0">
+                            <a:schemeClr val="accent6"/>
+                          </a:effectRef>
+                          <a:fontRef idx="minor">
+                            <a:schemeClr val="dk1"/>
+                          </a:fontRef>
+                        </wps:style>
+                        <wps:txbx>
+                          <w:txbxContent>
+                            <w:p>
+                              <w:pPr>
+                                <w:pStyle w:val="NormalWeb"/>
+                                <w:spacing w:before="0" w:beforeAutospacing="0" w:after="160" w:afterAutospacing="0" w:line="252" w:lineRule="auto"/>
+                                <w:jc w:val="center"/>
+                              </w:pPr>
+                              <w:r>
+                                <w:rPr>
+                                  <w:rFonts w:eastAsia="Calibri" w:cs="Cordia New"/>
+                                  <w:sz w:val="22"/>
+                                  <w:szCs w:val="22"/>
+                                </w:rPr>
+                                <w:t>Procedure (CPT)</w:t>
+                              </w:r>
+                            </w:p>
+                          </w:txbxContent>
+                        </wps:txbx>
+                        <wps:bodyPr rot="0" spcFirstLastPara="0" vert="horz" wrap="square" lIns="91440" tIns="45720" rIns="91440" bIns="45720" numCol="1" spcCol="0" rtlCol="0" fromWordArt="0" anchor="ctr" anchorCtr="0" forceAA="0" compatLnSpc="1">
+                          <a:prstTxWarp prst="textNoShape">
+                            <a:avLst/>
+                          </a:prstTxWarp>
+                          <a:noAutofit/>
+                        </wps:bodyPr>
+                      </wps:wsp>
+                      <wps:wsp>
+                        <wps:cNvPr id="23" name="Rounded Rectangle 23"/>
+                        <wps:cNvSpPr/>
+                        <wps:spPr>
+                          <a:xfrm>
+                            <a:off x="714011" y="5123620"/>
+                            <a:ext cx="1085530" cy="487143"/>
+                          </a:xfrm>
+                          <a:prstGeom prst="roundRect">
+                            <a:avLst/>
+                          </a:prstGeom>
+                          <a:solidFill>
+                            <a:schemeClr val="bg1">
+                              <a:alpha val="50000"/>
+                            </a:schemeClr>
+                          </a:solidFill>
+                        </wps:spPr>
+                        <wps:style>
+                          <a:lnRef idx="2">
+                            <a:schemeClr val="accent6"/>
+                          </a:lnRef>
+                          <a:fillRef idx="1">
+                            <a:schemeClr val="lt1"/>
+                          </a:fillRef>
+                          <a:effectRef idx="0">
+                            <a:schemeClr val="accent6"/>
+                          </a:effectRef>
+                          <a:fontRef idx="minor">
+                            <a:schemeClr val="dk1"/>
+                          </a:fontRef>
+                        </wps:style>
+                        <wps:txbx>
+                          <w:txbxContent>
+                            <w:p>
+                              <w:pPr>
+                                <w:pStyle w:val="NormalWeb"/>
+                                <w:spacing w:before="0" w:beforeAutospacing="0" w:after="160" w:afterAutospacing="0" w:line="252" w:lineRule="auto"/>
+                                <w:jc w:val="center"/>
+                              </w:pPr>
+                              <w:r>
+                                <w:rPr>
+                                  <w:rFonts w:eastAsia="Calibri" w:cs="Cordia New"/>
+                                  <w:sz w:val="22"/>
+                                  <w:szCs w:val="22"/>
+                                </w:rPr>
+                                <w:t>Rendering Provider</w:t>
+                              </w:r>
+                            </w:p>
+                          </w:txbxContent>
+                        </wps:txbx>
+                        <wps:bodyPr rot="0" spcFirstLastPara="0" vert="horz" wrap="square" lIns="91440" tIns="45720" rIns="91440" bIns="45720" numCol="1" spcCol="0" rtlCol="0" fromWordArt="0" anchor="ctr" anchorCtr="0" forceAA="0" compatLnSpc="1">
+                          <a:prstTxWarp prst="textNoShape">
+                            <a:avLst/>
+                          </a:prstTxWarp>
+                          <a:noAutofit/>
+                        </wps:bodyPr>
+                      </wps:wsp>
+                      <wps:wsp>
+                        <wps:cNvPr id="24" name="Rounded Rectangle 24"/>
+                        <wps:cNvSpPr/>
+                        <wps:spPr>
+                          <a:xfrm>
+                            <a:off x="1942964" y="5124592"/>
+                            <a:ext cx="1261093" cy="487045"/>
+                          </a:xfrm>
+                          <a:prstGeom prst="roundRect">
+                            <a:avLst/>
+                          </a:prstGeom>
+                          <a:solidFill>
+                            <a:schemeClr val="bg1">
+                              <a:alpha val="50000"/>
+                            </a:schemeClr>
+                          </a:solidFill>
+                        </wps:spPr>
+                        <wps:style>
+                          <a:lnRef idx="2">
+                            <a:schemeClr val="accent6"/>
+                          </a:lnRef>
+                          <a:fillRef idx="1">
+                            <a:schemeClr val="lt1"/>
+                          </a:fillRef>
+                          <a:effectRef idx="0">
+                            <a:schemeClr val="accent6"/>
+                          </a:effectRef>
+                          <a:fontRef idx="minor">
+                            <a:schemeClr val="dk1"/>
+                          </a:fontRef>
+                        </wps:style>
+                        <wps:txbx>
+                          <w:txbxContent>
+                            <w:p>
+                              <w:pPr>
+                                <w:pStyle w:val="NormalWeb"/>
+                                <w:spacing w:before="0" w:beforeAutospacing="0" w:after="160" w:afterAutospacing="0" w:line="252" w:lineRule="auto"/>
+                                <w:jc w:val="center"/>
+                              </w:pPr>
+                              <w:r>
+                                <w:rPr>
+                                  <w:rFonts w:eastAsia="Calibri" w:cs="Cordia New"/>
+                                  <w:sz w:val="22"/>
+                                  <w:szCs w:val="22"/>
+                                </w:rPr>
+                                <w:t>Location Provider</w:t>
+                              </w:r>
+                            </w:p>
+                          </w:txbxContent>
+                        </wps:txbx>
+                        <wps:bodyPr rot="0" spcFirstLastPara="0" vert="horz" wrap="square" lIns="91440" tIns="45720" rIns="91440" bIns="45720" numCol="1" spcCol="0" rtlCol="0" fromWordArt="0" anchor="ctr" anchorCtr="0" forceAA="0" compatLnSpc="1">
+                          <a:prstTxWarp prst="textNoShape">
+                            <a:avLst/>
+                          </a:prstTxWarp>
+                          <a:noAutofit/>
+                        </wps:bodyPr>
+                      </wps:wsp>
+                      <wps:wsp>
+                        <wps:cNvPr id="25" name="Rounded Rectangle 25"/>
+                        <wps:cNvSpPr/>
+                        <wps:spPr>
+                          <a:xfrm>
+                            <a:off x="3303590" y="5131908"/>
+                            <a:ext cx="1502497" cy="487045"/>
+                          </a:xfrm>
+                          <a:prstGeom prst="roundRect">
+                            <a:avLst/>
+                          </a:prstGeom>
+                          <a:solidFill>
+                            <a:schemeClr val="bg1">
+                              <a:alpha val="50000"/>
+                            </a:schemeClr>
+                          </a:solidFill>
+                        </wps:spPr>
+                        <wps:style>
+                          <a:lnRef idx="2">
+                            <a:schemeClr val="accent6"/>
+                          </a:lnRef>
+                          <a:fillRef idx="1">
+                            <a:schemeClr val="lt1"/>
+                          </a:fillRef>
+                          <a:effectRef idx="0">
+                            <a:schemeClr val="accent6"/>
+                          </a:effectRef>
+                          <a:fontRef idx="minor">
+                            <a:schemeClr val="dk1"/>
+                          </a:fontRef>
+                        </wps:style>
+                        <wps:txbx>
+                          <w:txbxContent>
+                            <w:p>
+                              <w:pPr>
+                                <w:pStyle w:val="NormalWeb"/>
+                                <w:spacing w:before="0" w:beforeAutospacing="0" w:after="160" w:afterAutospacing="0" w:line="252" w:lineRule="auto"/>
+                                <w:jc w:val="center"/>
+                              </w:pPr>
+                              <w:r>
+                                <w:rPr>
+                                  <w:rFonts w:eastAsia="Calibri" w:cs="Cordia New"/>
+                                  <w:sz w:val="22"/>
+                                  <w:szCs w:val="22"/>
+                                </w:rPr>
+                                <w:t>Billing Provider</w:t>
+                              </w:r>
+                            </w:p>
+                          </w:txbxContent>
+                        </wps:txbx>
+                        <wps:bodyPr rot="0" spcFirstLastPara="0" vert="horz" wrap="square" lIns="91440" tIns="45720" rIns="91440" bIns="45720" numCol="1" spcCol="0" rtlCol="0" fromWordArt="0" anchor="ctr" anchorCtr="0" forceAA="0" compatLnSpc="1">
+                          <a:prstTxWarp prst="textNoShape">
+                            <a:avLst/>
+                          </a:prstTxWarp>
+                          <a:noAutofit/>
+                        </wps:bodyPr>
+                      </wps:wsp>
+                    </wpc:wpc>
+                  </a:graphicData>
+                </a:graphic>
+              </wp:inline>
+            </w:drawing>
+          </mc:Choice>
+          <mc:Fallback>
+            <w:pict>
+              <v:group id="Canvas 14" o:spid="_x0000_s1035" editas="canvas" style="width:6in;height:472.25pt;mso-position-horizontal-relative:char;mso-position-vertical-relative:line" coordsize="54864,59975" o:gfxdata="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">
+                <v:shape id="_x0000_s1036" type="#_x0000_t75" style="position:absolute;width:54864;height:59975;visibility:visible;mso-wrap-style:square">
+                  <v:fill o:detectmouseclick="t"/>
+                  <v:path o:connecttype="none"/>
+                </v:shape>
+                <v:shape id="Picture 15" o:spid="_x0000_s1037" type="#_x0000_t75" style="position:absolute;left:5340;width:44915;height:58123;visibility:visible;mso-wrap-style:square" o:gfxdata="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">
+                  <v:imagedata r:id="rId8" o:title=""/>
+                </v:shape>
+                <v:roundrect id="Rounded Rectangle 16" o:spid="_x0000_s1038" style="position:absolute;left:7607;top:7459;width:13899;height:10097;visibility:visible;mso-wrap-style:square;v-text-anchor:middle" arcsize="10923f" o:gfxdata="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" fillcolor="white [3212]" strokecolor="#70ad47 [3209]" strokeweight="1pt">
+                  <v:fill opacity="32896f"/>
+                  <v:stroke joinstyle="miter"/>
+                  <v:textbox>
+                    <w:txbxContent>
+                      <w:p>
+                        <w:pPr>
+                          <w:jc w:val="center"/>
+                          <w:rPr>
+                            <w:rFonts w:ascii="Times New Roman" w:hAnsi="Times New Roman" w:cs="Times New Roman"/>
+                          </w:rPr>
+                        </w:pPr>
+                        <w:r>
+                          <w:rPr>
+                            <w:rFonts w:ascii="Times New Roman" w:hAnsi="Times New Roman" w:cs="Times New Roman"/>
+                          </w:rPr>
+                          <w:t>Patient</w:t>
+                        </w:r>
+                      </w:p>
+                    </w:txbxContent>
+                  </v:textbox>
+                </v:roundrect>
+                <v:roundrect id="Rounded Rectangle 17" o:spid="_x0000_s1039" style="position:absolute;left:33401;top:7458;width:13894;height:10091;visibility:visible;mso-wrap-style:square;v-text-anchor:middle" arcsize="10923f" o:gfxdata="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" fillcolor="white [3212]" strokecolor="#70ad47 [3209]" strokeweight="1pt">
+                  <v:fill opacity="32896f"/>
+                  <v:stroke joinstyle="miter"/>
+                  <v:textbox>
+                    <w:txbxContent>
+                      <w:p>
+                        <w:pPr>
+                          <w:jc w:val="center"/>
+                        </w:pPr>
+                        <w:r>
+                          <w:t>Insured</w:t>
+                        </w:r>
+                      </w:p>
+                    </w:txbxContent>
+                  </v:textbox>
+                </v:roundrect>
+                <v:roundrect id="Rounded Rectangle 18" o:spid="_x0000_s1040" style="position:absolute;left:33182;top:1799;width:13894;height:4272;visibility:visible;mso-wrap-style:square;v-text-anchor:middle" arcsize="10923f" o:gfxdata="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" fillcolor="white [3212]" strokecolor="#70ad47 [3209]" strokeweight="1pt">
+                  <v:fill opacity="32896f"/>
+                  <v:stroke joinstyle="miter"/>
+                  <v:textbox>
+                    <w:txbxContent>
+                      <w:p>
+                        <w:pPr>
+                          <w:pStyle w:val="NormalWeb"/>
+                          <w:spacing w:before="0" w:beforeAutospacing="0" w:after="160" w:afterAutospacing="0" w:line="256" w:lineRule="auto"/>
+                          <w:jc w:val="center"/>
+                        </w:pPr>
+                        <w:r>
+                          <w:rPr>
+                            <w:rFonts w:eastAsia="Calibri" w:cs="Cordia New"/>
+                            <w:sz w:val="22"/>
+                            <w:szCs w:val="22"/>
+                          </w:rPr>
+                          <w:t>Insurance (Payer)</w:t>
+                        </w:r>
+                      </w:p>
+                    </w:txbxContent>
+                  </v:textbox>
+                </v:roundrect>
+                <v:roundrect id="Rounded Rectangle 19" o:spid="_x0000_s1041" style="position:absolute;left:7607;top:33910;width:24506;height:2885;visibility:visible;mso-wrap-style:square;v-text-anchor:middle" arcsize="10923f" o:gfxdata="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" fillcolor="white [3212]" strokecolor="#70ad47 [3209]" strokeweight="1pt">
+                  <v:fill opacity="32896f"/>
+                  <v:stroke joinstyle="miter"/>
+                  <v:textbox>
+                    <w:txbxContent>
+                      <w:p>
+                        <w:pPr>
+                          <w:pStyle w:val="NormalWeb"/>
+                          <w:spacing w:before="0" w:beforeAutospacing="0" w:after="160" w:afterAutospacing="0" w:line="254" w:lineRule="auto"/>
+                          <w:jc w:val="center"/>
+                        </w:pPr>
+                        <w:r>
+                          <w:rPr>
+                            <w:rFonts w:eastAsia="Calibri" w:cs="Cordia New"/>
+                            <w:sz w:val="22"/>
+                            <w:szCs w:val="22"/>
+                          </w:rPr>
+                          <w:t>Diagnosis</w:t>
+                        </w:r>
+                      </w:p>
+                    </w:txbxContent>
+                  </v:textbox>
+                </v:roundrect>
+                <v:roundrect id="Rounded Rectangle 20" o:spid="_x0000_s1042" style="position:absolute;left:7535;top:29664;width:24505;height:2742;visibility:visible;mso-wrap-style:square;v-text-anchor:middle" arcsize="10923f" o:gfxdata="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" fillcolor="white [3212]" strokecolor="#70ad47 [3209]" strokeweight="1pt">
+                  <v:fill opacity="32896f"/>
+                  <v:stroke joinstyle="miter"/>
+                  <v:textbox>
+                    <w:txbxContent>
+                      <w:p>
+                        <w:pPr>
+                          <w:pStyle w:val="NormalWeb"/>
+                          <w:spacing w:before="0" w:beforeAutospacing="0" w:after="160" w:afterAutospacing="0" w:line="252" w:lineRule="auto"/>
+                          <w:jc w:val="center"/>
+                        </w:pPr>
+                        <w:r>
+                          <w:rPr>
+                            <w:rFonts w:eastAsia="Calibri" w:cs="Cordia New"/>
+                            <w:sz w:val="22"/>
+                            <w:szCs w:val="22"/>
+                          </w:rPr>
+                          <w:t>Referring Provider</w:t>
+                        </w:r>
+                      </w:p>
+                    </w:txbxContent>
+                  </v:textbox>
+                </v:roundrect>
+                <v:roundrect id="Rounded Rectangle 21" o:spid="_x0000_s1043" style="position:absolute;left:7535;top:39176;width:40525;height:9982;visibility:visible;mso-wrap-style:square;v-text-anchor:middle" arcsize="10923f" o:gfxdata="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" fillcolor="white [3212]" strokecolor="#70ad47 [3209]" strokeweight="1pt">
+                  <v:fill opacity="32896f"/>
+                  <v:stroke joinstyle="miter"/>
+                  <v:textbox>
+                    <w:txbxContent>
+                      <w:p>
+                        <w:pPr>
+                          <w:pStyle w:val="NormalWeb"/>
+                          <w:spacing w:before="0" w:beforeAutospacing="0" w:after="160" w:afterAutospacing="0" w:line="252" w:lineRule="auto"/>
+                          <w:jc w:val="center"/>
+                        </w:pPr>
+                        <w:r>
+                          <w:rPr>
+                            <w:rFonts w:eastAsia="Calibri" w:cs="Cordia New"/>
+                            <w:sz w:val="22"/>
+                            <w:szCs w:val="22"/>
+                          </w:rPr>
+                          <w:t>Procedure (CPT)</w:t>
+                        </w:r>
+                      </w:p>
+                    </w:txbxContent>
+                  </v:textbox>
+                </v:roundrect>
+                <v:roundrect id="Rounded Rectangle 23" o:spid="_x0000_s1044" style="position:absolute;left:7140;top:51236;width:10855;height:4871;visibility:visible;mso-wrap-style:square;v-text-anchor:middle" arcsize="10923f" o:gfxdata="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" fillcolor="white [3212]" strokecolor="#70ad47 [3209]" strokeweight="1pt">
+                  <v:fill opacity="32896f"/>
+                  <v:stroke joinstyle="miter"/>
+                  <v:textbox>
+                    <w:txbxContent>
+                      <w:p>
+                        <w:pPr>
+                          <w:pStyle w:val="NormalWeb"/>
+                          <w:spacing w:before="0" w:beforeAutospacing="0" w:after="160" w:afterAutospacing="0" w:line="252" w:lineRule="auto"/>
+                          <w:jc w:val="center"/>
+                        </w:pPr>
+                        <w:r>
+                          <w:rPr>
+                            <w:rFonts w:eastAsia="Calibri" w:cs="Cordia New"/>
+                            <w:sz w:val="22"/>
+                            <w:szCs w:val="22"/>
+                          </w:rPr>
+                          <w:t>Rendering Provider</w:t>
+                        </w:r>
+                      </w:p>
+                    </w:txbxContent>
+                  </v:textbox>
+                </v:roundrect>
+                <v:roundrect id="Rounded Rectangle 24" o:spid="_x0000_s1045" style="position:absolute;left:19429;top:51245;width:12611;height:4871;visibility:visible;mso-wrap-style:square;v-text-anchor:middle" arcsize="10923f" o:gfxdata="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" fillcolor="white [3212]" strokecolor="#70ad47 [3209]" strokeweight="1pt">
+                  <v:fill opacity="32896f"/>
+                  <v:stroke joinstyle="miter"/>
+                  <v:textbox>
+                    <w:txbxContent>
+                      <w:p>
+                        <w:pPr>
+                          <w:pStyle w:val="NormalWeb"/>
+                          <w:spacing w:before="0" w:beforeAutospacing="0" w:after="160" w:afterAutospacing="0" w:line="252" w:lineRule="auto"/>
+                          <w:jc w:val="center"/>
+                        </w:pPr>
+                        <w:r>
+                          <w:rPr>
+                            <w:rFonts w:eastAsia="Calibri" w:cs="Cordia New"/>
+                            <w:sz w:val="22"/>
+                            <w:szCs w:val="22"/>
+                          </w:rPr>
+                          <w:t>Location Provider</w:t>
+                        </w:r>
+                      </w:p>
+                    </w:txbxContent>
+                  </v:textbox>
+                </v:roundrect>
+                <v:roundrect id="Rounded Rectangle 25" o:spid="_x0000_s1046" style="position:absolute;left:33035;top:51319;width:15025;height:4870;visibility:visible;mso-wrap-style:square;v-text-anchor:middle" arcsize="10923f" o:gfxdata="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" fillcolor="white [3212]" strokecolor="#70ad47 [3209]" strokeweight="1pt">
+                  <v:fill opacity="32896f"/>
+                  <v:stroke joinstyle="miter"/>
+                  <v:textbox>
+                    <w:txbxContent>
+                      <w:p>
+                        <w:pPr>
+                          <w:pStyle w:val="NormalWeb"/>
+                          <w:spacing w:before="0" w:beforeAutospacing="0" w:after="160" w:afterAutospacing="0" w:line="252" w:lineRule="auto"/>
+                          <w:jc w:val="center"/>
+                        </w:pPr>
+                        <w:r>
+                          <w:rPr>
+                            <w:rFonts w:eastAsia="Calibri" w:cs="Cordia New"/>
+                            <w:sz w:val="22"/>
+                            <w:szCs w:val="22"/>
+                          </w:rPr>
+                          <w:t>Billing Provider</w:t>
+                        </w:r>
+                      </w:p>
+                    </w:txbxContent>
+                  </v:textbox>
+                </v:roundrect>
+                <w10:anchorlock/>
+              </v:group>
+            </w:pict>
+          </mc:Fallback>
+        </mc:AlternateContent>
+      </w:r>
     </w:p>
     <w:p>
       <w:pPr>
@@ -1382,6 +3580,249 @@
     </w:p>
     <w:p>
       <w:pPr>
+        <w:rPr>
+          <w:b/>
+          <w:sz w:val="24"/>
+          <w:szCs w:val="24"/>
+        </w:rPr>
+      </w:pPr>
+      <w:r>
+        <w:rPr>
+          <w:b/>
+          <w:sz w:val="24"/>
+          <w:szCs w:val="24"/>
+        </w:rPr>
+        <w:br w:type="page"/>
+      </w:r>
+    </w:p>
+    <w:p>
+      <w:pPr>
+        <w:rPr>
+          <w:b/>
+          <w:sz w:val="24"/>
+          <w:szCs w:val="24"/>
+        </w:rPr>
+      </w:pPr>
+      <w:r>
+        <w:rPr>
+          <w:b/>
+          <w:sz w:val="24"/>
+          <w:szCs w:val="24"/>
+        </w:rPr>
+        <w:lastRenderedPageBreak/>
+        <w:t>Payment:</w:t>
+      </w:r>
+    </w:p>
+    <w:p>
+      <w:pPr>
+        <w:rPr>
+          <w:bCs/>
+          <w:sz w:val="24"/>
+          <w:szCs w:val="24"/>
+        </w:rPr>
+      </w:pPr>
+      <w:r>
+        <w:rPr>
+          <w:bCs/>
+          <w:sz w:val="24"/>
+          <w:szCs w:val="24"/>
+        </w:rPr>
+        <w:t xml:space="preserve">When Xenon Health file a claim to an insurance company, the company doesn’t give us money in exact amount for just that claim.  They rather pay a big pile in certain period of time.  Xenon Health will </w:t>
+      </w:r>
+      <w:r>
+        <w:rPr>
+          <w:bCs/>
+          <w:sz w:val="24"/>
+          <w:szCs w:val="24"/>
+        </w:rPr>
+        <w:t>manage and distribute the money for unpaid claims ourselves.  “</w:t>
+      </w:r>
+      <w:r>
+        <w:rPr>
+          <w:b/>
+          <w:sz w:val="24"/>
+          <w:szCs w:val="24"/>
+        </w:rPr>
+        <w:t>Payment</w:t>
+      </w:r>
+      <w:r>
+        <w:rPr>
+          <w:bCs/>
+          <w:sz w:val="24"/>
+          <w:szCs w:val="24"/>
+        </w:rPr>
+        <w:t>” model will capture just amount of money, payer (insurance company), and some other information.  There will be no information about claim in this model since it is not directly related.</w:t>
+      </w:r>
+    </w:p>
+    <w:p>
+      <w:pPr>
+        <w:rPr>
+          <w:bCs/>
+          <w:sz w:val="24"/>
+          <w:szCs w:val="24"/>
+        </w:rPr>
+      </w:pPr>
+    </w:p>
+    <w:p>
+      <w:pPr>
+        <w:rPr>
+          <w:bCs/>
+          <w:sz w:val="24"/>
+          <w:szCs w:val="24"/>
+        </w:rPr>
+      </w:pPr>
+      <w:r>
+        <w:rPr>
+          <w:bCs/>
+          <w:sz w:val="24"/>
+          <w:szCs w:val="24"/>
+        </w:rPr>
+        <w:t>For each claim record, we have “</w:t>
+      </w:r>
+      <w:r>
+        <w:rPr>
+          <w:b/>
+          <w:sz w:val="24"/>
+          <w:szCs w:val="24"/>
+        </w:rPr>
+        <w:t>Procedure</w:t>
+      </w:r>
+      <w:r>
+        <w:rPr>
+          <w:bCs/>
+          <w:sz w:val="24"/>
+          <w:szCs w:val="24"/>
+        </w:rPr>
+        <w:t>” model to capture each line because it is required for generating report to show balance for each procedure.  Charge on every procedure is supposed to be paid by payer.  However, it is possible and common that payer will not pay total amount but rather pay some and leave the rest to patient.  This is why we have “</w:t>
+      </w:r>
+      <w:r>
+        <w:rPr>
+          <w:b/>
+          <w:sz w:val="24"/>
+          <w:szCs w:val="24"/>
+        </w:rPr>
+        <w:t>Charge</w:t>
+      </w:r>
+      <w:r>
+        <w:rPr>
+          <w:bCs/>
+          <w:sz w:val="24"/>
+          <w:szCs w:val="24"/>
+        </w:rPr>
+        <w:t>” model to keep track of remaining balance needed to be paid by insurance and patient.  Charge for insurance is normally linked to procedure as one to one.  But there can be several charges for patient for a procedure.  With the current relation between procedure and charge, we are able to keep track of balance for each kind and show it on statement report.</w:t>
+      </w:r>
+    </w:p>
+    <w:p>
+      <w:pPr>
+        <w:rPr>
+          <w:bCs/>
+          <w:sz w:val="24"/>
+          <w:szCs w:val="24"/>
+        </w:rPr>
+      </w:pPr>
+    </w:p>
+    <w:p>
+      <w:pPr>
+        <w:rPr>
+          <w:bCs/>
+          <w:sz w:val="24"/>
+          <w:szCs w:val="24"/>
+        </w:rPr>
+      </w:pPr>
+      <w:r>
+        <w:rPr>
+          <w:bCs/>
+          <w:sz w:val="24"/>
+          <w:szCs w:val="24"/>
+        </w:rPr>
+        <w:t xml:space="preserve">Note that there are two types of payment which are payment from insurance and from patient as well.  </w:t>
+      </w:r>
+      <w:r>
+        <w:rPr>
+          <w:bCs/>
+          <w:sz w:val="24"/>
+          <w:szCs w:val="24"/>
+        </w:rPr>
+        <w:t>Only payment from insurance can be used to cover charges of insurance.  The same goes to patient.</w:t>
+      </w:r>
+    </w:p>
+    <w:p>
+      <w:pPr>
+        <w:rPr>
+          <w:bCs/>
+          <w:sz w:val="24"/>
+          <w:szCs w:val="24"/>
+        </w:rPr>
+      </w:pPr>
+    </w:p>
+    <w:p>
+      <w:pPr>
+        <w:rPr>
+          <w:bCs/>
+          <w:sz w:val="24"/>
+          <w:szCs w:val="24"/>
+        </w:rPr>
+      </w:pPr>
+      <w:r>
+        <w:rPr>
+          <w:bCs/>
+          <w:sz w:val="24"/>
+          <w:szCs w:val="24"/>
+        </w:rPr>
+        <w:t>“</w:t>
+      </w:r>
+      <w:r>
+        <w:rPr>
+          <w:b/>
+          <w:sz w:val="24"/>
+          <w:szCs w:val="24"/>
+        </w:rPr>
+        <w:t>Apply</w:t>
+      </w:r>
+      <w:r>
+        <w:rPr>
+          <w:bCs/>
+          <w:sz w:val="24"/>
+          <w:szCs w:val="24"/>
+        </w:rPr>
+        <w:t>” model will capture amount of money from payment to charge.  Note that it is not necessary that charge appearing on that claim needs to be paid in exact amount.  For example, the company is charge $100.  The insurance may say they will pay only $70</w:t>
+      </w:r>
+      <w:r>
+        <w:rPr>
+          <w:bCs/>
+          <w:sz w:val="24"/>
+          <w:szCs w:val="24"/>
+        </w:rPr>
+        <w:t xml:space="preserve"> and patient is not supposed to pay anything as well</w:t>
+      </w:r>
+      <w:r>
+        <w:rPr>
+          <w:bCs/>
+          <w:sz w:val="24"/>
+          <w:szCs w:val="24"/>
+        </w:rPr>
+        <w:t>.  This is where we use “adjustment” field to modify balance.  In this case, apply record will has $70 in amount and $30 in adjustment which makes balance zero.</w:t>
+      </w:r>
+    </w:p>
+    <w:p>
+      <w:pPr>
+        <w:rPr>
+          <w:b/>
+          <w:sz w:val="24"/>
+          <w:szCs w:val="24"/>
+        </w:rPr>
+      </w:pPr>
+      <w:r>
+        <w:rPr>
+          <w:b/>
+          <w:sz w:val="24"/>
+          <w:szCs w:val="24"/>
+        </w:rPr>
+        <w:br w:type="page"/>
+      </w:r>
+    </w:p>
+    <w:p>
+      <w:pPr>
         <w:ind w:left="360"/>
         <w:rPr>
           <w:b/>
@@ -1389,108 +3830,59 @@
           <w:szCs w:val="24"/>
         </w:rPr>
       </w:pPr>
+      <w:r>
+        <w:rPr>
+          <w:b/>
+          <w:sz w:val="24"/>
+          <w:szCs w:val="24"/>
+        </w:rPr>
+        <w:lastRenderedPageBreak/>
+        <w:t xml:space="preserve">Admin Page (/admin/): </w:t>
+      </w:r>
     </w:p>
     <w:p>
       <w:pPr>
         <w:ind w:left="360"/>
         <w:rPr>
-          <w:b/>
-          <w:sz w:val="24"/>
-          <w:szCs w:val="24"/>
-        </w:rPr>
-      </w:pPr>
+          <w:sz w:val="24"/>
+          <w:szCs w:val="24"/>
+        </w:rPr>
+      </w:pPr>
+      <w:r>
+        <w:rPr>
+          <w:sz w:val="24"/>
+          <w:szCs w:val="24"/>
+        </w:rPr>
+        <w:t>The billing system is split into two parts:</w:t>
+      </w:r>
     </w:p>
     <w:p>
       <w:pPr>
         <w:ind w:left="360"/>
         <w:rPr>
-          <w:b/>
-          <w:sz w:val="24"/>
-          <w:szCs w:val="24"/>
-        </w:rPr>
-      </w:pPr>
+          <w:sz w:val="24"/>
+          <w:szCs w:val="24"/>
+        </w:rPr>
+      </w:pPr>
+      <w:r>
+        <w:rPr>
+          <w:sz w:val="24"/>
+          <w:szCs w:val="24"/>
+        </w:rPr>
+        <w:t xml:space="preserve">One is the front end that is accessible to the whole of billing team (through valid logins) </w:t>
+      </w:r>
+      <w:r>
+        <w:rPr>
+          <w:sz w:val="24"/>
+          <w:szCs w:val="24"/>
+        </w:rPr>
+        <w:t xml:space="preserve">that will allow them to add patient, guarantor, insurance and claim information. </w:t>
+      </w:r>
     </w:p>
     <w:p>
       <w:pPr>
         <w:ind w:left="360"/>
         <w:rPr>
-          <w:b/>
-          <w:sz w:val="24"/>
-          <w:szCs w:val="24"/>
-        </w:rPr>
-      </w:pPr>
-    </w:p>
-    <w:p>
-      <w:pPr>
-        <w:ind w:left="360"/>
-        <w:rPr>
-          <w:b/>
-          <w:sz w:val="24"/>
-          <w:szCs w:val="24"/>
-        </w:rPr>
-      </w:pPr>
-    </w:p>
-    <w:p>
-      <w:pPr>
-        <w:ind w:left="360"/>
-        <w:rPr>
-          <w:b/>
-          <w:sz w:val="24"/>
-          <w:szCs w:val="24"/>
-        </w:rPr>
-      </w:pPr>
-      <w:r>
-        <w:rPr>
-          <w:b/>
-          <w:sz w:val="24"/>
-          <w:szCs w:val="24"/>
-        </w:rPr>
-        <w:t xml:space="preserve">Admin Page (/admin/): </w:t>
-      </w:r>
-    </w:p>
-    <w:p>
-      <w:pPr>
-        <w:ind w:left="360"/>
-        <w:rPr>
-          <w:sz w:val="24"/>
-          <w:szCs w:val="24"/>
-        </w:rPr>
-      </w:pPr>
-      <w:r>
-        <w:rPr>
-          <w:sz w:val="24"/>
-          <w:szCs w:val="24"/>
-        </w:rPr>
-        <w:t>The billing system is split into two parts:</w:t>
-      </w:r>
-    </w:p>
-    <w:p>
-      <w:pPr>
-        <w:ind w:left="360"/>
-        <w:rPr>
-          <w:sz w:val="24"/>
-          <w:szCs w:val="24"/>
-        </w:rPr>
-      </w:pPr>
-      <w:r>
-        <w:rPr>
-          <w:sz w:val="24"/>
-          <w:szCs w:val="24"/>
-        </w:rPr>
-        <w:t xml:space="preserve">One is the front end that is accessible to the whole of billing team (through valid logins) </w:t>
-      </w:r>
-      <w:r>
-        <w:rPr>
-          <w:sz w:val="24"/>
-          <w:szCs w:val="24"/>
-        </w:rPr>
-        <w:t xml:space="preserve">that will allow them to add patient, guarantor, insurance and claim information. </w:t>
-      </w:r>
-    </w:p>
-    <w:p>
-      <w:pPr>
-        <w:ind w:left="360"/>
-        <w:rPr>
           <w:sz w:val="24"/>
           <w:szCs w:val="24"/>
         </w:rPr>
@@ -1527,6 +3919,7 @@
     <w:p>
       <w:pPr>
         <w:rPr>
+          <w:b/>
           <w:sz w:val="24"/>
           <w:szCs w:val="24"/>
         </w:rPr>
@@ -1538,6 +3931,762 @@
         </w:rPr>
         <w:br w:type="page"/>
       </w:r>
+      <w:r>
+        <w:rPr>
+          <w:b/>
+          <w:sz w:val="24"/>
+          <w:szCs w:val="24"/>
+        </w:rPr>
+        <w:lastRenderedPageBreak/>
+        <w:t>Report Generation</w:t>
+      </w:r>
+      <w:r>
+        <w:rPr>
+          <w:b/>
+          <w:sz w:val="24"/>
+          <w:szCs w:val="24"/>
+        </w:rPr>
+        <w:t>:</w:t>
+      </w:r>
+    </w:p>
+    <w:p>
+      <w:pPr>
+        <w:rPr>
+          <w:sz w:val="24"/>
+          <w:szCs w:val="24"/>
+        </w:rPr>
+      </w:pPr>
+    </w:p>
+    <w:p>
+      <w:pPr>
+        <w:rPr>
+          <w:sz w:val="24"/>
+          <w:szCs w:val="24"/>
+        </w:rPr>
+      </w:pPr>
+      <w:r>
+        <w:rPr>
+          <w:sz w:val="24"/>
+          <w:szCs w:val="24"/>
+        </w:rPr>
+        <w:t>The reports that are talked about in the flowchart are:</w:t>
+      </w:r>
+    </w:p>
+    <w:p>
+      <w:pPr>
+        <w:pStyle w:val="ListParagraph"/>
+        <w:numPr>
+          <w:ilvl w:val="0"/>
+          <w:numId w:val="18"/>
+        </w:numPr>
+        <w:rPr>
+          <w:b/>
+          <w:sz w:val="24"/>
+          <w:szCs w:val="24"/>
+          <w:u w:val="single"/>
+        </w:rPr>
+      </w:pPr>
+      <w:r>
+        <w:rPr>
+          <w:sz w:val="24"/>
+          <w:szCs w:val="24"/>
+          <w:u w:val="single"/>
+        </w:rPr>
+        <w:t>Report generation with payment</w:t>
+      </w:r>
+    </w:p>
+    <w:p>
+      <w:pPr>
+        <w:pStyle w:val="ListParagraph"/>
+        <w:numPr>
+          <w:ilvl w:val="1"/>
+          <w:numId w:val="18"/>
+        </w:numPr>
+        <w:rPr>
+          <w:b/>
+          <w:sz w:val="24"/>
+          <w:szCs w:val="24"/>
+        </w:rPr>
+      </w:pPr>
+      <w:r>
+        <w:rPr>
+          <w:sz w:val="24"/>
+          <w:szCs w:val="24"/>
+        </w:rPr>
+        <w:t xml:space="preserve">This report includes a summary of payments made to and from patients on per person basis. This generated report should look like the one shown below. </w:t>
+      </w:r>
+    </w:p>
+    <w:p>
+      <w:pPr>
+        <w:rPr>
+          <w:b/>
+          <w:sz w:val="24"/>
+          <w:szCs w:val="24"/>
+        </w:rPr>
+      </w:pPr>
+      <w:r>
+        <w:rPr>
+          <w:noProof/>
+          <w:lang w:bidi="th-TH"/>
+        </w:rPr>
+        <w:drawing>
+          <wp:inline distT="0" distB="0" distL="0" distR="0" wp14:anchorId="5DA144CC" wp14:editId="0ED92319">
+            <wp:extent cx="6480302" cy="2476500"/>
+            <wp:effectExtent l="0" t="0" r="0" b="0"/>
+            <wp:docPr id="1" name="Picture 1"/>
+            <wp:cNvGraphicFramePr>
+              <a:graphicFrameLocks xmlns:a="http://schemas.openxmlformats.org/drawingml/2006/main" noChangeAspect="1"/>
+            </wp:cNvGraphicFramePr>
+            <a:graphic xmlns:a="http://schemas.openxmlformats.org/drawingml/2006/main">
+              <a:graphicData uri="http://schemas.openxmlformats.org/drawingml/2006/picture">
+                <pic:pic xmlns:pic="http://schemas.openxmlformats.org/drawingml/2006/picture">
+                  <pic:nvPicPr>
+                    <pic:cNvPr id="1" name=""/>
+                    <pic:cNvPicPr/>
+                  </pic:nvPicPr>
+                  <pic:blipFill>
+                    <a:blip r:embed="rId9"/>
+                    <a:stretch>
+                      <a:fillRect/>
+                    </a:stretch>
+                  </pic:blipFill>
+                  <pic:spPr>
+                    <a:xfrm>
+                      <a:off x="0" y="0"/>
+                      <a:ext cx="6482162" cy="2477211"/>
+                    </a:xfrm>
+                    <a:prstGeom prst="rect">
+                      <a:avLst/>
+                    </a:prstGeom>
+                  </pic:spPr>
+                </pic:pic>
+              </a:graphicData>
+            </a:graphic>
+          </wp:inline>
+        </w:drawing>
+      </w:r>
+    </w:p>
+    <w:p>
+      <w:pPr>
+        <w:pStyle w:val="ListParagraph"/>
+        <w:numPr>
+          <w:ilvl w:val="1"/>
+          <w:numId w:val="18"/>
+        </w:numPr>
+        <w:rPr>
+          <w:b/>
+          <w:sz w:val="24"/>
+          <w:szCs w:val="24"/>
+        </w:rPr>
+      </w:pPr>
+      <w:r>
+        <w:rPr>
+          <w:sz w:val="24"/>
+          <w:szCs w:val="24"/>
+        </w:rPr>
+        <w:t>The TX code can include:</w:t>
+      </w:r>
+    </w:p>
+    <w:p>
+      <w:pPr>
+        <w:pStyle w:val="ListParagraph"/>
+        <w:numPr>
+          <w:ilvl w:val="2"/>
+          <w:numId w:val="18"/>
+        </w:numPr>
+        <w:rPr>
+          <w:b/>
+          <w:sz w:val="24"/>
+          <w:szCs w:val="24"/>
+        </w:rPr>
+      </w:pPr>
+      <w:r>
+        <w:rPr>
+          <w:sz w:val="24"/>
+          <w:szCs w:val="24"/>
+        </w:rPr>
+        <w:t>CPT code</w:t>
+      </w:r>
+    </w:p>
+    <w:p>
+      <w:pPr>
+        <w:pStyle w:val="ListParagraph"/>
+        <w:numPr>
+          <w:ilvl w:val="2"/>
+          <w:numId w:val="18"/>
+        </w:numPr>
+        <w:rPr>
+          <w:b/>
+          <w:sz w:val="24"/>
+          <w:szCs w:val="24"/>
+        </w:rPr>
+      </w:pPr>
+      <w:r>
+        <w:rPr>
+          <w:sz w:val="24"/>
+          <w:szCs w:val="24"/>
+        </w:rPr>
+        <w:t>Ins. Paid (the amount paid by the insurance company)</w:t>
+      </w:r>
+    </w:p>
+    <w:p>
+      <w:pPr>
+        <w:pStyle w:val="ListParagraph"/>
+        <w:numPr>
+          <w:ilvl w:val="2"/>
+          <w:numId w:val="18"/>
+        </w:numPr>
+        <w:rPr>
+          <w:b/>
+          <w:sz w:val="24"/>
+          <w:szCs w:val="24"/>
+        </w:rPr>
+      </w:pPr>
+      <w:r>
+        <w:rPr>
+          <w:sz w:val="24"/>
+          <w:szCs w:val="24"/>
+        </w:rPr>
+        <w:t>Ins. Adjustment: Amount adjusted for the insurance company</w:t>
+      </w:r>
+    </w:p>
+    <w:p>
+      <w:pPr>
+        <w:pStyle w:val="ListParagraph"/>
+        <w:numPr>
+          <w:ilvl w:val="2"/>
+          <w:numId w:val="18"/>
+        </w:numPr>
+        <w:rPr>
+          <w:b/>
+          <w:sz w:val="24"/>
+          <w:szCs w:val="24"/>
+        </w:rPr>
+      </w:pPr>
+      <w:r>
+        <w:rPr>
+          <w:sz w:val="24"/>
+          <w:szCs w:val="24"/>
+        </w:rPr>
+        <w:t>Co-pay: If any co-pa has to paid by the patient it will show up here</w:t>
+      </w:r>
+    </w:p>
+    <w:p>
+      <w:pPr>
+        <w:pStyle w:val="ListParagraph"/>
+        <w:numPr>
+          <w:ilvl w:val="2"/>
+          <w:numId w:val="18"/>
+        </w:numPr>
+        <w:rPr>
+          <w:b/>
+          <w:sz w:val="24"/>
+          <w:szCs w:val="24"/>
+        </w:rPr>
+      </w:pPr>
+      <w:r>
+        <w:rPr>
+          <w:sz w:val="24"/>
+          <w:szCs w:val="24"/>
+        </w:rPr>
+        <w:t>Deductible: If any deductible has to be paid by the patient it will be shown here</w:t>
+      </w:r>
+    </w:p>
+    <w:p>
+      <w:pPr>
+        <w:pStyle w:val="ListParagraph"/>
+        <w:numPr>
+          <w:ilvl w:val="2"/>
+          <w:numId w:val="18"/>
+        </w:numPr>
+        <w:rPr>
+          <w:b/>
+          <w:sz w:val="24"/>
+          <w:szCs w:val="24"/>
+        </w:rPr>
+      </w:pPr>
+      <w:r>
+        <w:rPr>
+          <w:sz w:val="24"/>
+          <w:szCs w:val="24"/>
+        </w:rPr>
+        <w:t>Other: IF any other extra amount has to be paid by the patient it will be shown here</w:t>
+      </w:r>
+    </w:p>
+    <w:p>
+      <w:pPr>
+        <w:pStyle w:val="ListParagraph"/>
+        <w:numPr>
+          <w:ilvl w:val="2"/>
+          <w:numId w:val="18"/>
+        </w:numPr>
+        <w:rPr>
+          <w:b/>
+          <w:sz w:val="24"/>
+          <w:szCs w:val="24"/>
+        </w:rPr>
+      </w:pPr>
+      <w:r>
+        <w:rPr>
+          <w:sz w:val="24"/>
+          <w:szCs w:val="24"/>
+        </w:rPr>
+        <w:t xml:space="preserve">Pat. Balance: The balance amount due for a patient </w:t>
+      </w:r>
+    </w:p>
+    <w:p>
+      <w:pPr>
+        <w:pStyle w:val="ListParagraph"/>
+        <w:numPr>
+          <w:ilvl w:val="2"/>
+          <w:numId w:val="18"/>
+        </w:numPr>
+        <w:rPr>
+          <w:b/>
+          <w:sz w:val="24"/>
+          <w:szCs w:val="24"/>
+        </w:rPr>
+      </w:pPr>
+      <w:r>
+        <w:rPr>
+          <w:sz w:val="24"/>
+          <w:szCs w:val="24"/>
+        </w:rPr>
+        <w:t>Note: Co-pay, deductible, other and pat. Balance will only be shown when the patient has been charged for it. (as you can see, the above screen shot doesn’t show pat information)</w:t>
+      </w:r>
+    </w:p>
+    <w:p>
+      <w:pPr>
+        <w:pStyle w:val="ListParagraph"/>
+        <w:numPr>
+          <w:ilvl w:val="1"/>
+          <w:numId w:val="18"/>
+        </w:numPr>
+        <w:rPr>
+          <w:b/>
+          <w:sz w:val="24"/>
+          <w:szCs w:val="24"/>
+        </w:rPr>
+      </w:pPr>
+      <w:r>
+        <w:rPr>
+          <w:sz w:val="24"/>
+          <w:szCs w:val="24"/>
+        </w:rPr>
+        <w:t xml:space="preserve">The end of report also includes a summary about charges, payments and adjustments. </w:t>
+      </w:r>
+    </w:p>
+    <w:p>
+      <w:pPr>
+        <w:pStyle w:val="ListParagraph"/>
+        <w:numPr>
+          <w:ilvl w:val="0"/>
+          <w:numId w:val="18"/>
+        </w:numPr>
+        <w:rPr>
+          <w:b/>
+          <w:sz w:val="24"/>
+          <w:szCs w:val="24"/>
+          <w:u w:val="single"/>
+        </w:rPr>
+      </w:pPr>
+      <w:r>
+        <w:rPr>
+          <w:sz w:val="24"/>
+          <w:szCs w:val="24"/>
+          <w:u w:val="single"/>
+        </w:rPr>
+        <w:t>Report generation without payment</w:t>
+      </w:r>
+    </w:p>
+    <w:p>
+      <w:pPr>
+        <w:pStyle w:val="ListParagraph"/>
+        <w:numPr>
+          <w:ilvl w:val="1"/>
+          <w:numId w:val="18"/>
+        </w:numPr>
+        <w:rPr>
+          <w:b/>
+          <w:sz w:val="24"/>
+          <w:szCs w:val="24"/>
+          <w:u w:val="single"/>
+        </w:rPr>
+      </w:pPr>
+      <w:r>
+        <w:rPr>
+          <w:sz w:val="24"/>
+          <w:szCs w:val="24"/>
+        </w:rPr>
+        <w:t xml:space="preserve">This report is almost is the same report with the payments; in this report we don’t process payment details, and we concentrate more on the procedure codes and units associated with a claim transaction. </w:t>
+      </w:r>
+    </w:p>
+    <w:p>
+      <w:pPr>
+        <w:pStyle w:val="ListParagraph"/>
+        <w:numPr>
+          <w:ilvl w:val="1"/>
+          <w:numId w:val="18"/>
+        </w:numPr>
+        <w:rPr>
+          <w:b/>
+          <w:sz w:val="24"/>
+          <w:szCs w:val="24"/>
+          <w:u w:val="single"/>
+        </w:rPr>
+      </w:pPr>
+      <w:r>
+        <w:rPr>
+          <w:sz w:val="24"/>
+          <w:szCs w:val="24"/>
+        </w:rPr>
+        <w:lastRenderedPageBreak/>
+        <w:t>As you can see in the screenshot this report is arranged per claim and whereas the report with payments is arranged per person.</w:t>
+      </w:r>
+    </w:p>
+    <w:p>
+      <w:pPr>
+        <w:rPr>
+          <w:sz w:val="24"/>
+          <w:szCs w:val="24"/>
+          <w:u w:val="single"/>
+        </w:rPr>
+      </w:pPr>
+      <w:r>
+        <w:rPr>
+          <w:noProof/>
+          <w:lang w:bidi="th-TH"/>
+        </w:rPr>
+        <w:drawing>
+          <wp:inline distT="0" distB="0" distL="0" distR="0" wp14:anchorId="3B243985" wp14:editId="77BF6912">
+            <wp:extent cx="5943600" cy="949960"/>
+            <wp:effectExtent l="0" t="0" r="0" b="2540"/>
+            <wp:docPr id="3" name="Picture 3"/>
+            <wp:cNvGraphicFramePr>
+              <a:graphicFrameLocks xmlns:a="http://schemas.openxmlformats.org/drawingml/2006/main" noChangeAspect="1"/>
+            </wp:cNvGraphicFramePr>
+            <a:graphic xmlns:a="http://schemas.openxmlformats.org/drawingml/2006/main">
+              <a:graphicData uri="http://schemas.openxmlformats.org/drawingml/2006/picture">
+                <pic:pic xmlns:pic="http://schemas.openxmlformats.org/drawingml/2006/picture">
+                  <pic:nvPicPr>
+                    <pic:cNvPr id="1" name=""/>
+                    <pic:cNvPicPr/>
+                  </pic:nvPicPr>
+                  <pic:blipFill>
+                    <a:blip r:embed="rId10"/>
+                    <a:stretch>
+                      <a:fillRect/>
+                    </a:stretch>
+                  </pic:blipFill>
+                  <pic:spPr>
+                    <a:xfrm>
+                      <a:off x="0" y="0"/>
+                      <a:ext cx="5943600" cy="949960"/>
+                    </a:xfrm>
+                    <a:prstGeom prst="rect">
+                      <a:avLst/>
+                    </a:prstGeom>
+                  </pic:spPr>
+                </pic:pic>
+              </a:graphicData>
+            </a:graphic>
+          </wp:inline>
+        </w:drawing>
+      </w:r>
+    </w:p>
+    <w:p>
+      <w:pPr>
+        <w:pStyle w:val="ListParagraph"/>
+        <w:numPr>
+          <w:ilvl w:val="1"/>
+          <w:numId w:val="20"/>
+        </w:numPr>
+        <w:rPr>
+          <w:sz w:val="24"/>
+          <w:szCs w:val="24"/>
+        </w:rPr>
+      </w:pPr>
+      <w:r>
+        <w:rPr>
+          <w:sz w:val="24"/>
+          <w:szCs w:val="24"/>
+        </w:rPr>
+        <w:t>This report includes a short summary after every claim and there is no cumulative summary in the end of the file.</w:t>
+      </w:r>
+    </w:p>
+    <w:p>
+      <w:pPr>
+        <w:rPr>
+          <w:b/>
+          <w:sz w:val="24"/>
+          <w:szCs w:val="24"/>
+        </w:rPr>
+      </w:pPr>
+      <w:r>
+        <w:rPr>
+          <w:sz w:val="24"/>
+          <w:szCs w:val="24"/>
+        </w:rPr>
+        <w:br w:type="page"/>
+      </w:r>
+      <w:r>
+        <w:rPr>
+          <w:b/>
+          <w:sz w:val="24"/>
+          <w:szCs w:val="24"/>
+        </w:rPr>
+        <w:lastRenderedPageBreak/>
+        <w:t>Statement generation:</w:t>
+      </w:r>
+    </w:p>
+    <w:p>
+      <w:pPr>
+        <w:rPr>
+          <w:sz w:val="24"/>
+          <w:szCs w:val="24"/>
+        </w:rPr>
+      </w:pPr>
+    </w:p>
+    <w:p>
+      <w:pPr>
+        <w:rPr>
+          <w:sz w:val="24"/>
+          <w:szCs w:val="24"/>
+        </w:rPr>
+      </w:pPr>
+      <w:r>
+        <w:rPr>
+          <w:sz w:val="24"/>
+          <w:szCs w:val="24"/>
+        </w:rPr>
+        <w:t>This part of reports is to generate statements for patients. These statements look like the one shown below. In short, it is a bill for the patient showing all amounts that are due.</w:t>
+      </w:r>
+    </w:p>
+    <w:p>
+      <w:pPr>
+        <w:rPr>
+          <w:sz w:val="24"/>
+          <w:szCs w:val="24"/>
+        </w:rPr>
+      </w:pPr>
+      <w:r>
+        <w:rPr>
+          <w:noProof/>
+          <w:sz w:val="24"/>
+          <w:szCs w:val="24"/>
+          <w:lang w:bidi="th-TH"/>
+        </w:rPr>
+        <w:drawing>
+          <wp:inline distT="0" distB="0" distL="0" distR="0" wp14:anchorId="285233E7" wp14:editId="749DF1DE">
+            <wp:extent cx="5105400" cy="6606988"/>
+            <wp:effectExtent l="0" t="0" r="0" b="3810"/>
+            <wp:docPr id="26" name="Picture 26" descr="C:\Users\Utsav\Downloads\0502_211303_p_4-page-001.jpg"/>
+            <wp:cNvGraphicFramePr>
+              <a:graphicFrameLocks xmlns:a="http://schemas.openxmlformats.org/drawingml/2006/main" noChangeAspect="1"/>
+            </wp:cNvGraphicFramePr>
+            <a:graphic xmlns:a="http://schemas.openxmlformats.org/drawingml/2006/main">
+              <a:graphicData uri="http://schemas.openxmlformats.org/drawingml/2006/picture">
+                <pic:pic xmlns:pic="http://schemas.openxmlformats.org/drawingml/2006/picture">
+                  <pic:nvPicPr>
+                    <pic:cNvPr id="0" name="Picture 2" descr="C:\Users\Utsav\Downloads\0502_211303_p_4-page-001.jpg"/>
+                    <pic:cNvPicPr>
+                      <a:picLocks noChangeAspect="1" noChangeArrowheads="1"/>
+                    </pic:cNvPicPr>
+                  </pic:nvPicPr>
+                  <pic:blipFill>
+                    <a:blip r:embed="rId11" cstate="print">
+                      <a:extLst>
+                        <a:ext uri="{28A0092B-C50C-407E-A947-70E740481C1C}">
+                          <a14:useLocalDpi xmlns:a14="http://schemas.microsoft.com/office/drawing/2010/main" val="0"/>
+                        </a:ext>
+                      </a:extLst>
+                    </a:blip>
+                    <a:srcRect/>
+                    <a:stretch>
+                      <a:fillRect/>
+                    </a:stretch>
+                  </pic:blipFill>
+                  <pic:spPr bwMode="auto">
+                    <a:xfrm>
+                      <a:off x="0" y="0"/>
+                      <a:ext cx="5108194" cy="6610603"/>
+                    </a:xfrm>
+                    <a:prstGeom prst="rect">
+                      <a:avLst/>
+                    </a:prstGeom>
+                    <a:noFill/>
+                    <a:ln>
+                      <a:noFill/>
+                    </a:ln>
+                  </pic:spPr>
+                </pic:pic>
+              </a:graphicData>
+            </a:graphic>
+          </wp:inline>
+        </w:drawing>
+      </w:r>
+    </w:p>
+    <w:p>
+      <w:pPr>
+        <w:rPr>
+          <w:sz w:val="24"/>
+          <w:szCs w:val="24"/>
+        </w:rPr>
+      </w:pPr>
+      <w:r>
+        <w:rPr>
+          <w:sz w:val="24"/>
+          <w:szCs w:val="24"/>
+        </w:rPr>
+        <w:t xml:space="preserve">Statement generation can be accessed from the dashboard and from individual patient records (patient dashboard -&gt; patient id). </w:t>
+      </w:r>
+    </w:p>
+    <w:p>
+      <w:pPr>
+        <w:rPr>
+          <w:sz w:val="24"/>
+          <w:szCs w:val="24"/>
+        </w:rPr>
+      </w:pPr>
+      <w:r>
+        <w:rPr>
+          <w:sz w:val="24"/>
+          <w:szCs w:val="24"/>
+        </w:rPr>
+        <w:lastRenderedPageBreak/>
+        <w:t>The key features of statement generation are:</w:t>
+      </w:r>
+    </w:p>
+    <w:p>
+      <w:pPr>
+        <w:pStyle w:val="ListParagraph"/>
+        <w:numPr>
+          <w:ilvl w:val="0"/>
+          <w:numId w:val="21"/>
+        </w:numPr>
+        <w:rPr>
+          <w:b/>
+          <w:sz w:val="24"/>
+          <w:szCs w:val="24"/>
+        </w:rPr>
+      </w:pPr>
+      <w:r>
+        <w:rPr>
+          <w:sz w:val="24"/>
+          <w:szCs w:val="24"/>
+        </w:rPr>
+        <w:t xml:space="preserve">Date, CPT code, description of service, charges, adjustments (if any), ins </w:t>
+      </w:r>
+      <w:proofErr w:type="spellStart"/>
+      <w:r>
+        <w:rPr>
+          <w:sz w:val="24"/>
+          <w:szCs w:val="24"/>
+        </w:rPr>
+        <w:t>paymnt</w:t>
+      </w:r>
+      <w:proofErr w:type="spellEnd"/>
+      <w:r>
+        <w:rPr>
+          <w:sz w:val="24"/>
+          <w:szCs w:val="24"/>
+        </w:rPr>
+        <w:t xml:space="preserve">, pat responsible, pay </w:t>
+      </w:r>
+      <w:proofErr w:type="spellStart"/>
+      <w:r>
+        <w:rPr>
+          <w:sz w:val="24"/>
+          <w:szCs w:val="24"/>
+        </w:rPr>
+        <w:t>pymnt</w:t>
+      </w:r>
+      <w:proofErr w:type="spellEnd"/>
+      <w:r>
+        <w:rPr>
+          <w:sz w:val="24"/>
+          <w:szCs w:val="24"/>
+        </w:rPr>
+        <w:t xml:space="preserve"> and balance.</w:t>
+      </w:r>
+    </w:p>
+    <w:p>
+      <w:pPr>
+        <w:pStyle w:val="ListParagraph"/>
+        <w:numPr>
+          <w:ilvl w:val="0"/>
+          <w:numId w:val="21"/>
+        </w:numPr>
+        <w:rPr>
+          <w:b/>
+          <w:sz w:val="24"/>
+          <w:szCs w:val="24"/>
+        </w:rPr>
+      </w:pPr>
+      <w:r>
+        <w:rPr>
+          <w:sz w:val="24"/>
+          <w:szCs w:val="24"/>
+        </w:rPr>
+        <w:t>Each report includes a billing provider, rendering provider, patient information, balance range, personalized message, and of course, billing amounts.</w:t>
+      </w:r>
+    </w:p>
+    <w:p>
+      <w:pPr>
+        <w:pStyle w:val="ListParagraph"/>
+        <w:numPr>
+          <w:ilvl w:val="1"/>
+          <w:numId w:val="21"/>
+        </w:numPr>
+        <w:rPr>
+          <w:b/>
+          <w:sz w:val="24"/>
+          <w:szCs w:val="24"/>
+        </w:rPr>
+      </w:pPr>
+      <w:r>
+        <w:rPr>
+          <w:sz w:val="24"/>
+          <w:szCs w:val="24"/>
+        </w:rPr>
+        <w:t>All these can actually be filtered if they are searched from the statement report generation page (the link on dashboard).</w:t>
+      </w:r>
+    </w:p>
+    <w:p>
+      <w:pPr>
+        <w:pStyle w:val="ListParagraph"/>
+        <w:numPr>
+          <w:ilvl w:val="0"/>
+          <w:numId w:val="21"/>
+        </w:numPr>
+        <w:rPr>
+          <w:b/>
+          <w:sz w:val="24"/>
+          <w:szCs w:val="24"/>
+        </w:rPr>
+      </w:pPr>
+      <w:r>
+        <w:rPr>
+          <w:sz w:val="24"/>
+          <w:szCs w:val="24"/>
+        </w:rPr>
+        <w:t>The statements reports are always saved from in the statement history list (found from the link on the dashboard).</w:t>
+      </w:r>
+      <w:r>
+        <w:rPr>
+          <w:sz w:val="24"/>
+          <w:szCs w:val="24"/>
+        </w:rPr>
+        <w:br w:type="page"/>
+      </w:r>
+    </w:p>
+    <w:p>
+      <w:pPr>
+        <w:rPr>
+          <w:sz w:val="24"/>
+          <w:szCs w:val="24"/>
+        </w:rPr>
+      </w:pPr>
     </w:p>
     <w:p>
       <w:pPr>
@@ -1554,7 +4703,6 @@
           <w:sz w:val="24"/>
           <w:szCs w:val="24"/>
         </w:rPr>
-        <w:lastRenderedPageBreak/>
         <w:t>IMPORTANT COMMANDS</w:t>
       </w:r>
     </w:p>
@@ -1671,7 +4819,7 @@
           <w:szCs w:val="24"/>
         </w:rPr>
       </w:pPr>
-      <w:hyperlink r:id="rId6" w:history="1">
+      <w:hyperlink r:id="rId12" w:history="1">
         <w:r>
           <w:rPr>
             <w:rStyle w:val="Hyperlink"/>
@@ -1825,7 +4973,14 @@
           <w:sz w:val="24"/>
           <w:szCs w:val="24"/>
         </w:rPr>
-        <w:t>Username: admin</w:t>
+        <w:t xml:space="preserve">Username: </w:t>
+      </w:r>
+      <w:r>
+        <w:rPr>
+          <w:sz w:val="24"/>
+          <w:szCs w:val="24"/>
+        </w:rPr>
+        <w:t>admin@xenonhealth.com</w:t>
       </w:r>
     </w:p>
     <w:p>
@@ -1991,8 +5146,24 @@
           <w:sz w:val="24"/>
           <w:szCs w:val="24"/>
         </w:rPr>
-        <w:t>Login for health fusion:</w:t>
-      </w:r>
+        <w:t>Login for health fusion (</w:t>
+      </w:r>
+      <w:r>
+        <w:rPr>
+          <w:sz w:val="24"/>
+          <w:szCs w:val="24"/>
+        </w:rPr>
+        <w:t>https://login.healthfusion.com/</w:t>
+      </w:r>
+      <w:r>
+        <w:rPr>
+          <w:sz w:val="24"/>
+          <w:szCs w:val="24"/>
+        </w:rPr>
+        <w:t>):</w:t>
+      </w:r>
+      <w:bookmarkStart w:id="0" w:name="_GoBack"/>
+      <w:bookmarkEnd w:id="0"/>
     </w:p>
     <w:p>
       <w:pPr>
@@ -2147,25 +5318,6 @@
     </w:p>
     <w:p>
       <w:pPr>
-        <w:jc w:val="both"/>
-        <w:rPr>
-          <w:b/>
-          <w:sz w:val="24"/>
-          <w:szCs w:val="24"/>
-        </w:rPr>
-      </w:pPr>
-    </w:p>
-    <w:p>
-      <w:pPr>
-        <w:rPr>
-          <w:b/>
-          <w:sz w:val="24"/>
-          <w:szCs w:val="24"/>
-        </w:rPr>
-      </w:pPr>
-    </w:p>
-    <w:p>
-      <w:pPr>
         <w:jc w:val="center"/>
         <w:rPr>
           <w:b/>
@@ -2179,6 +5331,7 @@
           <w:sz w:val="24"/>
           <w:szCs w:val="24"/>
         </w:rPr>
+        <w:lastRenderedPageBreak/>
         <w:t>INSTALLATIONS</w:t>
       </w:r>
     </w:p>
@@ -2206,7 +5359,7 @@
           <w:szCs w:val="24"/>
         </w:rPr>
       </w:pPr>
-      <w:hyperlink r:id="rId7" w:history="1">
+      <w:hyperlink r:id="rId13" w:history="1">
         <w:r>
           <w:rPr>
             <w:rStyle w:val="Hyperlink"/>
@@ -2224,6 +5377,72 @@
           <w:szCs w:val="24"/>
         </w:rPr>
       </w:pPr>
+      <w:r>
+        <w:rPr>
+          <w:sz w:val="24"/>
+          <w:szCs w:val="24"/>
+        </w:rPr>
+        <w:t>PDFTK:</w:t>
+      </w:r>
+    </w:p>
+    <w:p>
+      <w:pPr>
+        <w:rPr>
+          <w:sz w:val="24"/>
+          <w:szCs w:val="24"/>
+        </w:rPr>
+      </w:pPr>
+      <w:hyperlink r:id="rId14" w:history="1">
+        <w:r>
+          <w:rPr>
+            <w:rStyle w:val="Hyperlink"/>
+            <w:sz w:val="24"/>
+            <w:szCs w:val="24"/>
+          </w:rPr>
+          <w:t>https://www.pdflabs.com/tools/pdftk-the-pdf-toolkit/pdftk_free-2.02-win-setup.exe</w:t>
+        </w:r>
+      </w:hyperlink>
+    </w:p>
+    <w:p>
+      <w:pPr>
+        <w:rPr>
+          <w:sz w:val="24"/>
+          <w:szCs w:val="24"/>
+        </w:rPr>
+      </w:pPr>
+      <w:r>
+        <w:rPr>
+          <w:sz w:val="24"/>
+          <w:szCs w:val="24"/>
+        </w:rPr>
+        <w:t>MySQL:</w:t>
+      </w:r>
+    </w:p>
+    <w:p>
+      <w:pPr>
+        <w:rPr>
+          <w:sz w:val="24"/>
+          <w:szCs w:val="24"/>
+        </w:rPr>
+      </w:pPr>
+      <w:hyperlink r:id="rId15" w:history="1">
+        <w:r>
+          <w:rPr>
+            <w:rStyle w:val="Hyperlink"/>
+            <w:sz w:val="24"/>
+            <w:szCs w:val="24"/>
+          </w:rPr>
+          <w:t>http://dev.mysql.com/downloads/mysql/</w:t>
+        </w:r>
+      </w:hyperlink>
+    </w:p>
+    <w:p>
+      <w:pPr>
+        <w:rPr>
+          <w:sz w:val="24"/>
+          <w:szCs w:val="24"/>
+        </w:rPr>
+      </w:pPr>
     </w:p>
     <w:p>
       <w:pPr>
@@ -2357,47 +5576,32 @@
         <w:rPr>
           <w:sz w:val="24"/>
           <w:szCs w:val="24"/>
-        </w:rPr>
-      </w:pPr>
-      <w:r>
-        <w:rPr>
-          <w:sz w:val="24"/>
-          <w:szCs w:val="24"/>
+          <w:u w:val="single"/>
+        </w:rPr>
+      </w:pPr>
+      <w:r>
+        <w:rPr>
+          <w:sz w:val="24"/>
+          <w:szCs w:val="24"/>
+          <w:u w:val="single"/>
         </w:rPr>
         <w:t xml:space="preserve">Installing </w:t>
       </w:r>
-      <w:proofErr w:type="spellStart"/>
-      <w:r>
-        <w:rPr>
-          <w:sz w:val="24"/>
-          <w:szCs w:val="24"/>
-        </w:rPr>
-        <w:t>Setuptools</w:t>
-      </w:r>
-      <w:proofErr w:type="spellEnd"/>
-      <w:r>
-        <w:rPr>
-          <w:sz w:val="24"/>
-          <w:szCs w:val="24"/>
-        </w:rPr>
-        <w:t xml:space="preserve"> and PIP</w:t>
-      </w:r>
-    </w:p>
-    <w:p>
-      <w:pPr>
+      <w:r>
         <w:rPr>
           <w:sz w:val="24"/>
           <w:szCs w:val="24"/>
           <w:u w:val="single"/>
         </w:rPr>
-      </w:pPr>
+        <w:t>third party modules</w:t>
+      </w:r>
       <w:r>
         <w:rPr>
           <w:sz w:val="24"/>
           <w:szCs w:val="24"/>
           <w:u w:val="single"/>
         </w:rPr>
-        <w:t>Requirements:</w:t>
+        <w:t>:</w:t>
       </w:r>
     </w:p>
     <w:p>
@@ -2416,7 +5620,28 @@
           <w:sz w:val="24"/>
           <w:szCs w:val="24"/>
         </w:rPr>
-        <w:t>The requirements for this project are in requirements.txt file in the root directory. Use this to install all requirements</w:t>
+        <w:t>List of</w:t>
+      </w:r>
+      <w:r>
+        <w:rPr>
+          <w:sz w:val="24"/>
+          <w:szCs w:val="24"/>
+        </w:rPr>
+        <w:t xml:space="preserve"> </w:t>
+      </w:r>
+      <w:r>
+        <w:rPr>
+          <w:sz w:val="24"/>
+          <w:szCs w:val="24"/>
+        </w:rPr>
+        <w:t>modules</w:t>
+      </w:r>
+      <w:r>
+        <w:rPr>
+          <w:sz w:val="24"/>
+          <w:szCs w:val="24"/>
+        </w:rPr>
+        <w:t xml:space="preserve"> for this project are in requirements.txt file in the root directory. Use this to install all requirements</w:t>
       </w:r>
       <w:r>
         <w:rPr>
@@ -2446,12 +5671,21 @@
           <w:sz w:val="24"/>
           <w:szCs w:val="24"/>
         </w:rPr>
-        <w:t>.</w:t>
-      </w:r>
-    </w:p>
-    <w:p>
-      <w:pPr>
-        <w:rPr>
+        <w:t xml:space="preserve"> with</w:t>
+      </w:r>
+      <w:r>
+        <w:rPr>
+          <w:sz w:val="24"/>
+          <w:szCs w:val="24"/>
+        </w:rPr>
+        <w:t xml:space="preserve"> below command line while you are in root of project directory</w:t>
+      </w:r>
+    </w:p>
+    <w:p>
+      <w:pPr>
+        <w:rPr>
+          <w:b/>
+          <w:bCs/>
           <w:sz w:val="24"/>
           <w:szCs w:val="24"/>
         </w:rPr>
@@ -2459,6 +5693,8 @@
       <w:proofErr w:type="gramStart"/>
       <w:r>
         <w:rPr>
+          <w:b/>
+          <w:bCs/>
           <w:sz w:val="24"/>
           <w:szCs w:val="24"/>
         </w:rPr>
@@ -2467,6 +5703,8 @@
       <w:proofErr w:type="gramEnd"/>
       <w:r>
         <w:rPr>
+          <w:b/>
+          <w:bCs/>
           <w:sz w:val="24"/>
           <w:szCs w:val="24"/>
         </w:rPr>
@@ -2593,14 +5831,6 @@
     </w:p>
     <w:p>
       <w:pPr>
-        <w:rPr>
-          <w:sz w:val="24"/>
-          <w:szCs w:val="24"/>
-        </w:rPr>
-      </w:pPr>
-    </w:p>
-    <w:p>
-      <w:pPr>
         <w:jc w:val="center"/>
         <w:rPr>
           <w:b/>
@@ -2614,6 +5844,7 @@
           <w:sz w:val="24"/>
           <w:szCs w:val="24"/>
         </w:rPr>
+        <w:lastRenderedPageBreak/>
         <w:t>REFERENCES</w:t>
       </w:r>
     </w:p>
@@ -2639,7 +5870,7 @@
           <w:szCs w:val="24"/>
         </w:rPr>
       </w:pPr>
-      <w:hyperlink r:id="rId8" w:history="1">
+      <w:hyperlink r:id="rId16" w:history="1">
         <w:r>
           <w:rPr>
             <w:rStyle w:val="Hyperlink"/>
@@ -2702,7 +5933,7 @@
           <w:szCs w:val="24"/>
         </w:rPr>
       </w:pPr>
-      <w:hyperlink r:id="rId9" w:history="1">
+      <w:hyperlink r:id="rId17" w:history="1">
         <w:r>
           <w:rPr>
             <w:rStyle w:val="Hyperlink"/>
@@ -2737,7 +5968,7 @@
       </w:r>
     </w:p>
     <w:p>
-      <w:hyperlink r:id="rId10" w:history="1">
+      <w:hyperlink r:id="rId18" w:history="1">
         <w:r>
           <w:rPr>
             <w:rStyle w:val="Hyperlink"/>
@@ -2753,7 +5984,7 @@
           <w:szCs w:val="24"/>
         </w:rPr>
       </w:pPr>
-      <w:hyperlink r:id="rId11" w:history="1">
+      <w:hyperlink r:id="rId19" w:history="1">
         <w:r>
           <w:rPr>
             <w:rStyle w:val="Hyperlink"/>
@@ -2783,6 +6014,119 @@
 <file path=word/numbering.xml><?xml version="1.0" encoding="utf-8"?>
 <w:numbering xmlns:wpc="http://schemas.microsoft.com/office/word/2010/wordprocessingCanvas" xmlns:mc="http://schemas.openxmlformats.org/markup-compatibility/2006" xmlns:o="urn:schemas-microsoft-com:office:office" xmlns:r="http://schemas.openxmlformats.org/officeDocument/2006/relationships" xmlns:m="http://schemas.openxmlformats.org/officeDocument/2006/math" xmlns:v="urn:schemas-microsoft-com:vml" xmlns:wp14="http://schemas.microsoft.com/office/word/2010/wordprocessingDrawing" xmlns:wp="http://schemas.openxmlformats.org/drawingml/2006/wordprocessingDrawing" xmlns:w10="urn:schemas-microsoft-com:office:word" xmlns:w="http://schemas.openxmlformats.org/wordprocessingml/2006/main" xmlns:w14="http://schemas.microsoft.com/office/word/2010/wordml" xmlns:w15="http://schemas.microsoft.com/office/word/2012/wordml" xmlns:wpg="http://schemas.microsoft.com/office/word/2010/wordprocessingGroup" xmlns:wpi="http://schemas.microsoft.com/office/word/2010/wordprocessingInk" xmlns:wne="http://schemas.microsoft.com/office/word/2006/wordml" xmlns:wps="http://schemas.microsoft.com/office/word/2010/wordprocessingShape" mc:Ignorable="w14 w15 wp14">
   <w:abstractNum w:abstractNumId="0" w15:restartNumberingAfterBreak="0">
+    <w:nsid w:val="03534798"/>
+    <w:multiLevelType w:val="hybridMultilevel"/>
+    <w:tmpl w:val="8F78506C"/>
+    <w:lvl w:ilvl="0" w:tplc="04090001">
+      <w:start w:val="1"/>
+      <w:numFmt w:val="bullet"/>
+      <w:lvlText w:val=""/>
+      <w:lvlJc w:val="left"/>
+      <w:pPr>
+        <w:ind w:left="1080" w:hanging="360"/>
+      </w:pPr>
+      <w:rPr>
+        <w:rFonts w:ascii="Symbol" w:hAnsi="Symbol" w:hint="default"/>
+      </w:rPr>
+    </w:lvl>
+    <w:lvl w:ilvl="1" w:tplc="04090003">
+      <w:start w:val="1"/>
+      <w:numFmt w:val="bullet"/>
+      <w:lvlText w:val="o"/>
+      <w:lvlJc w:val="left"/>
+      <w:pPr>
+        <w:ind w:left="1800" w:hanging="360"/>
+      </w:pPr>
+      <w:rPr>
+        <w:rFonts w:ascii="Courier New" w:hAnsi="Courier New" w:cs="Courier New" w:hint="default"/>
+      </w:rPr>
+    </w:lvl>
+    <w:lvl w:ilvl="2" w:tplc="04090005" w:tentative="1">
+      <w:start w:val="1"/>
+      <w:numFmt w:val="bullet"/>
+      <w:lvlText w:val=""/>
+      <w:lvlJc w:val="left"/>
+      <w:pPr>
+        <w:ind w:left="2520" w:hanging="360"/>
+      </w:pPr>
+      <w:rPr>
+        <w:rFonts w:ascii="Wingdings" w:hAnsi="Wingdings" w:hint="default"/>
+      </w:rPr>
+    </w:lvl>
+    <w:lvl w:ilvl="3" w:tplc="04090001" w:tentative="1">
+      <w:start w:val="1"/>
+      <w:numFmt w:val="bullet"/>
+      <w:lvlText w:val=""/>
+      <w:lvlJc w:val="left"/>
+      <w:pPr>
+        <w:ind w:left="3240" w:hanging="360"/>
+      </w:pPr>
+      <w:rPr>
+        <w:rFonts w:ascii="Symbol" w:hAnsi="Symbol" w:hint="default"/>
+      </w:rPr>
+    </w:lvl>
+    <w:lvl w:ilvl="4" w:tplc="04090003" w:tentative="1">
+      <w:start w:val="1"/>
+      <w:numFmt w:val="bullet"/>
+      <w:lvlText w:val="o"/>
+      <w:lvlJc w:val="left"/>
+      <w:pPr>
+        <w:ind w:left="3960" w:hanging="360"/>
+      </w:pPr>
+      <w:rPr>
+        <w:rFonts w:ascii="Courier New" w:hAnsi="Courier New" w:cs="Courier New" w:hint="default"/>
+      </w:rPr>
+    </w:lvl>
+    <w:lvl w:ilvl="5" w:tplc="04090005" w:tentative="1">
+      <w:start w:val="1"/>
+      <w:numFmt w:val="bullet"/>
+      <w:lvlText w:val=""/>
+      <w:lvlJc w:val="left"/>
+      <w:pPr>
+        <w:ind w:left="4680" w:hanging="360"/>
+      </w:pPr>
+      <w:rPr>
+        <w:rFonts w:ascii="Wingdings" w:hAnsi="Wingdings" w:hint="default"/>
+      </w:rPr>
+    </w:lvl>
+    <w:lvl w:ilvl="6" w:tplc="04090001" w:tentative="1">
+      <w:start w:val="1"/>
+      <w:numFmt w:val="bullet"/>
+      <w:lvlText w:val=""/>
+      <w:lvlJc w:val="left"/>
+      <w:pPr>
+        <w:ind w:left="5400" w:hanging="360"/>
+      </w:pPr>
+      <w:rPr>
+        <w:rFonts w:ascii="Symbol" w:hAnsi="Symbol" w:hint="default"/>
+      </w:rPr>
+    </w:lvl>
+    <w:lvl w:ilvl="7" w:tplc="04090003" w:tentative="1">
+      <w:start w:val="1"/>
+      <w:numFmt w:val="bullet"/>
+      <w:lvlText w:val="o"/>
+      <w:lvlJc w:val="left"/>
+      <w:pPr>
+        <w:ind w:left="6120" w:hanging="360"/>
+      </w:pPr>
+      <w:rPr>
+        <w:rFonts w:ascii="Courier New" w:hAnsi="Courier New" w:cs="Courier New" w:hint="default"/>
+      </w:rPr>
+    </w:lvl>
+    <w:lvl w:ilvl="8" w:tplc="04090005" w:tentative="1">
+      <w:start w:val="1"/>
+      <w:numFmt w:val="bullet"/>
+      <w:lvlText w:val=""/>
+      <w:lvlJc w:val="left"/>
+      <w:pPr>
+        <w:ind w:left="6840" w:hanging="360"/>
+      </w:pPr>
+      <w:rPr>
+        <w:rFonts w:ascii="Wingdings" w:hAnsi="Wingdings" w:hint="default"/>
+      </w:rPr>
+    </w:lvl>
+  </w:abstractNum>
+  <w:abstractNum w:abstractNumId="1" w15:restartNumberingAfterBreak="0">
     <w:nsid w:val="05801DF0"/>
     <w:multiLevelType w:val="hybridMultilevel"/>
     <w:tmpl w:val="B21206C2"/>
@@ -2871,7 +6215,7 @@
       </w:pPr>
     </w:lvl>
   </w:abstractNum>
-  <w:abstractNum w:abstractNumId="1" w15:restartNumberingAfterBreak="0">
+  <w:abstractNum w:abstractNumId="2" w15:restartNumberingAfterBreak="0">
     <w:nsid w:val="0D7900C6"/>
     <w:multiLevelType w:val="hybridMultilevel"/>
     <w:tmpl w:val="EE8AB8B0"/>
@@ -2960,7 +6304,7 @@
       </w:pPr>
     </w:lvl>
   </w:abstractNum>
-  <w:abstractNum w:abstractNumId="2" w15:restartNumberingAfterBreak="0">
+  <w:abstractNum w:abstractNumId="3" w15:restartNumberingAfterBreak="0">
     <w:nsid w:val="10D85188"/>
     <w:multiLevelType w:val="hybridMultilevel"/>
     <w:tmpl w:val="05C835A0"/>
@@ -3073,7 +6417,120 @@
       </w:rPr>
     </w:lvl>
   </w:abstractNum>
-  <w:abstractNum w:abstractNumId="3" w15:restartNumberingAfterBreak="0">
+  <w:abstractNum w:abstractNumId="4" w15:restartNumberingAfterBreak="0">
+    <w:nsid w:val="22DE589D"/>
+    <w:multiLevelType w:val="hybridMultilevel"/>
+    <w:tmpl w:val="9DAE928E"/>
+    <w:lvl w:ilvl="0" w:tplc="04090001">
+      <w:start w:val="1"/>
+      <w:numFmt w:val="bullet"/>
+      <w:lvlText w:val=""/>
+      <w:lvlJc w:val="left"/>
+      <w:pPr>
+        <w:ind w:left="720" w:hanging="360"/>
+      </w:pPr>
+      <w:rPr>
+        <w:rFonts w:ascii="Symbol" w:hAnsi="Symbol" w:hint="default"/>
+      </w:rPr>
+    </w:lvl>
+    <w:lvl w:ilvl="1" w:tplc="04090003">
+      <w:start w:val="1"/>
+      <w:numFmt w:val="bullet"/>
+      <w:lvlText w:val="o"/>
+      <w:lvlJc w:val="left"/>
+      <w:pPr>
+        <w:ind w:left="1440" w:hanging="360"/>
+      </w:pPr>
+      <w:rPr>
+        <w:rFonts w:ascii="Courier New" w:hAnsi="Courier New" w:cs="Courier New" w:hint="default"/>
+      </w:rPr>
+    </w:lvl>
+    <w:lvl w:ilvl="2" w:tplc="04090005" w:tentative="1">
+      <w:start w:val="1"/>
+      <w:numFmt w:val="bullet"/>
+      <w:lvlText w:val=""/>
+      <w:lvlJc w:val="left"/>
+      <w:pPr>
+        <w:ind w:left="2160" w:hanging="360"/>
+      </w:pPr>
+      <w:rPr>
+        <w:rFonts w:ascii="Wingdings" w:hAnsi="Wingdings" w:hint="default"/>
+      </w:rPr>
+    </w:lvl>
+    <w:lvl w:ilvl="3" w:tplc="04090001" w:tentative="1">
+      <w:start w:val="1"/>
+      <w:numFmt w:val="bullet"/>
+      <w:lvlText w:val=""/>
+      <w:lvlJc w:val="left"/>
+      <w:pPr>
+        <w:ind w:left="2880" w:hanging="360"/>
+      </w:pPr>
+      <w:rPr>
+        <w:rFonts w:ascii="Symbol" w:hAnsi="Symbol" w:hint="default"/>
+      </w:rPr>
+    </w:lvl>
+    <w:lvl w:ilvl="4" w:tplc="04090003" w:tentative="1">
+      <w:start w:val="1"/>
+      <w:numFmt w:val="bullet"/>
+      <w:lvlText w:val="o"/>
+      <w:lvlJc w:val="left"/>
+      <w:pPr>
+        <w:ind w:left="3600" w:hanging="360"/>
+      </w:pPr>
+      <w:rPr>
+        <w:rFonts w:ascii="Courier New" w:hAnsi="Courier New" w:cs="Courier New" w:hint="default"/>
+      </w:rPr>
+    </w:lvl>
+    <w:lvl w:ilvl="5" w:tplc="04090005" w:tentative="1">
+      <w:start w:val="1"/>
+      <w:numFmt w:val="bullet"/>
+      <w:lvlText w:val=""/>
+      <w:lvlJc w:val="left"/>
+      <w:pPr>
+        <w:ind w:left="4320" w:hanging="360"/>
+      </w:pPr>
+      <w:rPr>
+        <w:rFonts w:ascii="Wingdings" w:hAnsi="Wingdings" w:hint="default"/>
+      </w:rPr>
+    </w:lvl>
+    <w:lvl w:ilvl="6" w:tplc="04090001" w:tentative="1">
+      <w:start w:val="1"/>
+      <w:numFmt w:val="bullet"/>
+      <w:lvlText w:val=""/>
+      <w:lvlJc w:val="left"/>
+      <w:pPr>
+        <w:ind w:left="5040" w:hanging="360"/>
+      </w:pPr>
+      <w:rPr>
+        <w:rFonts w:ascii="Symbol" w:hAnsi="Symbol" w:hint="default"/>
+      </w:rPr>
+    </w:lvl>
+    <w:lvl w:ilvl="7" w:tplc="04090003" w:tentative="1">
+      <w:start w:val="1"/>
+      <w:numFmt w:val="bullet"/>
+      <w:lvlText w:val="o"/>
+      <w:lvlJc w:val="left"/>
+      <w:pPr>
+        <w:ind w:left="5760" w:hanging="360"/>
+      </w:pPr>
+      <w:rPr>
+        <w:rFonts w:ascii="Courier New" w:hAnsi="Courier New" w:cs="Courier New" w:hint="default"/>
+      </w:rPr>
+    </w:lvl>
+    <w:lvl w:ilvl="8" w:tplc="04090005" w:tentative="1">
+      <w:start w:val="1"/>
+      <w:numFmt w:val="bullet"/>
+      <w:lvlText w:val=""/>
+      <w:lvlJc w:val="left"/>
+      <w:pPr>
+        <w:ind w:left="6480" w:hanging="360"/>
+      </w:pPr>
+      <w:rPr>
+        <w:rFonts w:ascii="Wingdings" w:hAnsi="Wingdings" w:hint="default"/>
+      </w:rPr>
+    </w:lvl>
+  </w:abstractNum>
+  <w:abstractNum w:abstractNumId="5" w15:restartNumberingAfterBreak="0">
     <w:nsid w:val="35C21E32"/>
     <w:multiLevelType w:val="hybridMultilevel"/>
     <w:tmpl w:val="48B490BA"/>
@@ -3089,7 +6546,7 @@
         <w:rFonts w:ascii="Symbol" w:hAnsi="Symbol" w:hint="default"/>
       </w:rPr>
     </w:lvl>
-    <w:lvl w:ilvl="1" w:tplc="04090003" w:tentative="1">
+    <w:lvl w:ilvl="1" w:tplc="04090003">
       <w:start w:val="1"/>
       <w:numFmt w:val="bullet"/>
       <w:lvlText w:val="o"/>
@@ -3101,7 +6558,7 @@
         <w:rFonts w:ascii="Courier New" w:hAnsi="Courier New" w:cs="Courier New" w:hint="default"/>
       </w:rPr>
     </w:lvl>
-    <w:lvl w:ilvl="2" w:tplc="04090005" w:tentative="1">
+    <w:lvl w:ilvl="2" w:tplc="04090005">
       <w:start w:val="1"/>
       <w:numFmt w:val="bullet"/>
       <w:lvlText w:val=""/>
@@ -3186,7 +6643,7 @@
       </w:rPr>
     </w:lvl>
   </w:abstractNum>
-  <w:abstractNum w:abstractNumId="4" w15:restartNumberingAfterBreak="0">
+  <w:abstractNum w:abstractNumId="6" w15:restartNumberingAfterBreak="0">
     <w:nsid w:val="38803A6A"/>
     <w:multiLevelType w:val="hybridMultilevel"/>
     <w:tmpl w:val="F93ADD24"/>
@@ -3299,7 +6756,7 @@
       </w:rPr>
     </w:lvl>
   </w:abstractNum>
-  <w:abstractNum w:abstractNumId="5" w15:restartNumberingAfterBreak="0">
+  <w:abstractNum w:abstractNumId="7" w15:restartNumberingAfterBreak="0">
     <w:nsid w:val="40CE7148"/>
     <w:multiLevelType w:val="hybridMultilevel"/>
     <w:tmpl w:val="4362606C"/>
@@ -3412,7 +6869,7 @@
       </w:rPr>
     </w:lvl>
   </w:abstractNum>
-  <w:abstractNum w:abstractNumId="6" w15:restartNumberingAfterBreak="0">
+  <w:abstractNum w:abstractNumId="8" w15:restartNumberingAfterBreak="0">
     <w:nsid w:val="44E8460A"/>
     <w:multiLevelType w:val="hybridMultilevel"/>
     <w:tmpl w:val="010C97BE"/>
@@ -3501,7 +6958,7 @@
       </w:pPr>
     </w:lvl>
   </w:abstractNum>
-  <w:abstractNum w:abstractNumId="7" w15:restartNumberingAfterBreak="0">
+  <w:abstractNum w:abstractNumId="9" w15:restartNumberingAfterBreak="0">
     <w:nsid w:val="465142DD"/>
     <w:multiLevelType w:val="hybridMultilevel"/>
     <w:tmpl w:val="8EF4AB90"/>
@@ -3614,7 +7071,7 @@
       </w:rPr>
     </w:lvl>
   </w:abstractNum>
-  <w:abstractNum w:abstractNumId="8" w15:restartNumberingAfterBreak="0">
+  <w:abstractNum w:abstractNumId="10" w15:restartNumberingAfterBreak="0">
     <w:nsid w:val="54371918"/>
     <w:multiLevelType w:val="hybridMultilevel"/>
     <w:tmpl w:val="4176C28E"/>
@@ -3703,7 +7160,7 @@
       </w:pPr>
     </w:lvl>
   </w:abstractNum>
-  <w:abstractNum w:abstractNumId="9" w15:restartNumberingAfterBreak="0">
+  <w:abstractNum w:abstractNumId="11" w15:restartNumberingAfterBreak="0">
     <w:nsid w:val="56872FA6"/>
     <w:multiLevelType w:val="hybridMultilevel"/>
     <w:tmpl w:val="E3F2528A"/>
@@ -3816,7 +7273,7 @@
       </w:rPr>
     </w:lvl>
   </w:abstractNum>
-  <w:abstractNum w:abstractNumId="10" w15:restartNumberingAfterBreak="0">
+  <w:abstractNum w:abstractNumId="12" w15:restartNumberingAfterBreak="0">
     <w:nsid w:val="572A21C9"/>
     <w:multiLevelType w:val="hybridMultilevel"/>
     <w:tmpl w:val="EE8AB8B0"/>
@@ -3905,7 +7362,7 @@
       </w:pPr>
     </w:lvl>
   </w:abstractNum>
-  <w:abstractNum w:abstractNumId="11" w15:restartNumberingAfterBreak="0">
+  <w:abstractNum w:abstractNumId="13" w15:restartNumberingAfterBreak="0">
     <w:nsid w:val="61292BE9"/>
     <w:multiLevelType w:val="hybridMultilevel"/>
     <w:tmpl w:val="7602A9E8"/>
@@ -4018,7 +7475,7 @@
       </w:rPr>
     </w:lvl>
   </w:abstractNum>
-  <w:abstractNum w:abstractNumId="12" w15:restartNumberingAfterBreak="0">
+  <w:abstractNum w:abstractNumId="14" w15:restartNumberingAfterBreak="0">
     <w:nsid w:val="66B15C95"/>
     <w:multiLevelType w:val="hybridMultilevel"/>
     <w:tmpl w:val="87C04A5A"/>
@@ -4131,7 +7588,7 @@
       </w:rPr>
     </w:lvl>
   </w:abstractNum>
-  <w:abstractNum w:abstractNumId="13" w15:restartNumberingAfterBreak="0">
+  <w:abstractNum w:abstractNumId="15" w15:restartNumberingAfterBreak="0">
     <w:nsid w:val="6DBF1A33"/>
     <w:multiLevelType w:val="hybridMultilevel"/>
     <w:tmpl w:val="E036240E"/>
@@ -4221,7 +7678,7 @@
       </w:pPr>
     </w:lvl>
   </w:abstractNum>
-  <w:abstractNum w:abstractNumId="14" w15:restartNumberingAfterBreak="0">
+  <w:abstractNum w:abstractNumId="16" w15:restartNumberingAfterBreak="0">
     <w:nsid w:val="6DD27188"/>
     <w:multiLevelType w:val="hybridMultilevel"/>
     <w:tmpl w:val="31DC52FC"/>
@@ -4310,7 +7767,7 @@
       </w:pPr>
     </w:lvl>
   </w:abstractNum>
-  <w:abstractNum w:abstractNumId="15" w15:restartNumberingAfterBreak="0">
+  <w:abstractNum w:abstractNumId="17" w15:restartNumberingAfterBreak="0">
     <w:nsid w:val="74D30C3D"/>
     <w:multiLevelType w:val="hybridMultilevel"/>
     <w:tmpl w:val="EE8AB8B0"/>
@@ -4399,7 +7856,7 @@
       </w:pPr>
     </w:lvl>
   </w:abstractNum>
-  <w:abstractNum w:abstractNumId="16" w15:restartNumberingAfterBreak="0">
+  <w:abstractNum w:abstractNumId="18" w15:restartNumberingAfterBreak="0">
     <w:nsid w:val="77037437"/>
     <w:multiLevelType w:val="hybridMultilevel"/>
     <w:tmpl w:val="DE6A0E0A"/>
@@ -4512,7 +7969,96 @@
       </w:rPr>
     </w:lvl>
   </w:abstractNum>
-  <w:abstractNum w:abstractNumId="17" w15:restartNumberingAfterBreak="0">
+  <w:abstractNum w:abstractNumId="19" w15:restartNumberingAfterBreak="0">
+    <w:nsid w:val="79FD3962"/>
+    <w:multiLevelType w:val="hybridMultilevel"/>
+    <w:tmpl w:val="B08681AA"/>
+    <w:lvl w:ilvl="0" w:tplc="0409000F">
+      <w:start w:val="1"/>
+      <w:numFmt w:val="decimal"/>
+      <w:lvlText w:val="%1."/>
+      <w:lvlJc w:val="left"/>
+      <w:pPr>
+        <w:ind w:left="720" w:hanging="360"/>
+      </w:pPr>
+      <w:rPr>
+        <w:rFonts w:hint="default"/>
+      </w:rPr>
+    </w:lvl>
+    <w:lvl w:ilvl="1" w:tplc="04090019" w:tentative="1">
+      <w:start w:val="1"/>
+      <w:numFmt w:val="lowerLetter"/>
+      <w:lvlText w:val="%2."/>
+      <w:lvlJc w:val="left"/>
+      <w:pPr>
+        <w:ind w:left="1440" w:hanging="360"/>
+      </w:pPr>
+    </w:lvl>
+    <w:lvl w:ilvl="2" w:tplc="0409001B" w:tentative="1">
+      <w:start w:val="1"/>
+      <w:numFmt w:val="lowerRoman"/>
+      <w:lvlText w:val="%3."/>
+      <w:lvlJc w:val="right"/>
+      <w:pPr>
+        <w:ind w:left="2160" w:hanging="180"/>
+      </w:pPr>
+    </w:lvl>
+    <w:lvl w:ilvl="3" w:tplc="0409000F" w:tentative="1">
+      <w:start w:val="1"/>
+      <w:numFmt w:val="decimal"/>
+      <w:lvlText w:val="%4."/>
+      <w:lvlJc w:val="left"/>
+      <w:pPr>
+        <w:ind w:left="2880" w:hanging="360"/>
+      </w:pPr>
+    </w:lvl>
+    <w:lvl w:ilvl="4" w:tplc="04090019" w:tentative="1">
+      <w:start w:val="1"/>
+      <w:numFmt w:val="lowerLetter"/>
+      <w:lvlText w:val="%5."/>
+      <w:lvlJc w:val="left"/>
+      <w:pPr>
+        <w:ind w:left="3600" w:hanging="360"/>
+      </w:pPr>
+    </w:lvl>
+    <w:lvl w:ilvl="5" w:tplc="0409001B" w:tentative="1">
+      <w:start w:val="1"/>
+      <w:numFmt w:val="lowerRoman"/>
+      <w:lvlText w:val="%6."/>
+      <w:lvlJc w:val="right"/>
+      <w:pPr>
+        <w:ind w:left="4320" w:hanging="180"/>
+      </w:pPr>
+    </w:lvl>
+    <w:lvl w:ilvl="6" w:tplc="0409000F" w:tentative="1">
+      <w:start w:val="1"/>
+      <w:numFmt w:val="decimal"/>
+      <w:lvlText w:val="%7."/>
+      <w:lvlJc w:val="left"/>
+      <w:pPr>
+        <w:ind w:left="5040" w:hanging="360"/>
+      </w:pPr>
+    </w:lvl>
+    <w:lvl w:ilvl="7" w:tplc="04090019" w:tentative="1">
+      <w:start w:val="1"/>
+      <w:numFmt w:val="lowerLetter"/>
+      <w:lvlText w:val="%8."/>
+      <w:lvlJc w:val="left"/>
+      <w:pPr>
+        <w:ind w:left="5760" w:hanging="360"/>
+      </w:pPr>
+    </w:lvl>
+    <w:lvl w:ilvl="8" w:tplc="0409001B" w:tentative="1">
+      <w:start w:val="1"/>
+      <w:numFmt w:val="lowerRoman"/>
+      <w:lvlText w:val="%9."/>
+      <w:lvlJc w:val="right"/>
+      <w:pPr>
+        <w:ind w:left="6480" w:hanging="180"/>
+      </w:pPr>
+    </w:lvl>
+  </w:abstractNum>
+  <w:abstractNum w:abstractNumId="20" w15:restartNumberingAfterBreak="0">
     <w:nsid w:val="7BAD77D7"/>
     <w:multiLevelType w:val="hybridMultilevel"/>
     <w:tmpl w:val="795655FA"/>
@@ -4626,58 +8172,67 @@
     </w:lvl>
   </w:abstractNum>
   <w:num w:numId="1">
+    <w:abstractNumId w:val="1"/>
+  </w:num>
+  <w:num w:numId="2">
+    <w:abstractNumId w:val="3"/>
+  </w:num>
+  <w:num w:numId="3">
+    <w:abstractNumId w:val="8"/>
+  </w:num>
+  <w:num w:numId="4">
+    <w:abstractNumId w:val="9"/>
+  </w:num>
+  <w:num w:numId="5">
+    <w:abstractNumId w:val="15"/>
+  </w:num>
+  <w:num w:numId="6">
+    <w:abstractNumId w:val="10"/>
+  </w:num>
+  <w:num w:numId="7">
+    <w:abstractNumId w:val="16"/>
+  </w:num>
+  <w:num w:numId="8">
+    <w:abstractNumId w:val="17"/>
+  </w:num>
+  <w:num w:numId="9">
+    <w:abstractNumId w:val="2"/>
+  </w:num>
+  <w:num w:numId="10">
+    <w:abstractNumId w:val="12"/>
+  </w:num>
+  <w:num w:numId="11">
+    <w:abstractNumId w:val="18"/>
+  </w:num>
+  <w:num w:numId="12">
+    <w:abstractNumId w:val="14"/>
+  </w:num>
+  <w:num w:numId="13">
+    <w:abstractNumId w:val="13"/>
+  </w:num>
+  <w:num w:numId="14">
+    <w:abstractNumId w:val="20"/>
+  </w:num>
+  <w:num w:numId="15">
+    <w:abstractNumId w:val="11"/>
+  </w:num>
+  <w:num w:numId="16">
+    <w:abstractNumId w:val="7"/>
+  </w:num>
+  <w:num w:numId="17">
+    <w:abstractNumId w:val="6"/>
+  </w:num>
+  <w:num w:numId="18">
+    <w:abstractNumId w:val="5"/>
+  </w:num>
+  <w:num w:numId="19">
+    <w:abstractNumId w:val="19"/>
+  </w:num>
+  <w:num w:numId="20">
     <w:abstractNumId w:val="0"/>
   </w:num>
-  <w:num w:numId="2">
-    <w:abstractNumId w:val="2"/>
-  </w:num>
-  <w:num w:numId="3">
-    <w:abstractNumId w:val="6"/>
-  </w:num>
-  <w:num w:numId="4">
-    <w:abstractNumId w:val="7"/>
-  </w:num>
-  <w:num w:numId="5">
-    <w:abstractNumId w:val="13"/>
-  </w:num>
-  <w:num w:numId="6">
-    <w:abstractNumId w:val="8"/>
-  </w:num>
-  <w:num w:numId="7">
-    <w:abstractNumId w:val="14"/>
-  </w:num>
-  <w:num w:numId="8">
-    <w:abstractNumId w:val="15"/>
-  </w:num>
-  <w:num w:numId="9">
-    <w:abstractNumId w:val="1"/>
-  </w:num>
-  <w:num w:numId="10">
-    <w:abstractNumId w:val="10"/>
-  </w:num>
-  <w:num w:numId="11">
-    <w:abstractNumId w:val="16"/>
-  </w:num>
-  <w:num w:numId="12">
-    <w:abstractNumId w:val="12"/>
-  </w:num>
-  <w:num w:numId="13">
-    <w:abstractNumId w:val="11"/>
-  </w:num>
-  <w:num w:numId="14">
-    <w:abstractNumId w:val="17"/>
-  </w:num>
-  <w:num w:numId="15">
-    <w:abstractNumId w:val="9"/>
-  </w:num>
-  <w:num w:numId="16">
-    <w:abstractNumId w:val="5"/>
-  </w:num>
-  <w:num w:numId="17">
+  <w:num w:numId="21">
     <w:abstractNumId w:val="4"/>
-  </w:num>
-  <w:num w:numId="18">
-    <w:abstractNumId w:val="3"/>
   </w:num>
 </w:numbering>
 </file>
@@ -5189,6 +8744,23 @@
     <w:basedOn w:val="DefaultParagraphFont"/>
     <w:rsid w:val="00BA1A9D"/>
   </w:style>
+  <w:style w:type="paragraph" w:styleId="NormalWeb">
+    <w:name w:val="Normal (Web)"/>
+    <w:basedOn w:val="Normal"/>
+    <w:uiPriority w:val="99"/>
+    <w:semiHidden/>
+    <w:unhideWhenUsed/>
+    <w:rsid w:val="00827CDE"/>
+    <w:pPr>
+      <w:spacing w:before="100" w:beforeAutospacing="1" w:after="100" w:afterAutospacing="1" w:line="240" w:lineRule="auto"/>
+    </w:pPr>
+    <w:rPr>
+      <w:rFonts w:ascii="Times New Roman" w:eastAsiaTheme="minorEastAsia" w:hAnsi="Times New Roman" w:cs="Times New Roman"/>
+      <w:sz w:val="24"/>
+      <w:szCs w:val="24"/>
+      <w:lang w:bidi="th-TH"/>
+    </w:rPr>
+  </w:style>
 </w:styles>
 </file>
 
@@ -5451,4 +9023,16 @@
     </a:ext>
   </a:extLst>
 </a:theme>
+</file>
+
+<file path=customXml/item1.xml><?xml version="1.0" encoding="utf-8"?>
+<b:Sources xmlns:b="http://schemas.openxmlformats.org/officeDocument/2006/bibliography" xmlns="http://schemas.openxmlformats.org/officeDocument/2006/bibliography" SelectedStyle="\APASixthEditionOfficeOnline.xsl" StyleName="APA" Version="6"/>
+</file>
+
+<file path=customXml/itemProps1.xml><?xml version="1.0" encoding="utf-8"?>
+<ds:datastoreItem xmlns:ds="http://schemas.openxmlformats.org/officeDocument/2006/customXml" ds:itemID="{D0DBCF7D-CDB6-49A3-90FE-DAF4A3E1EDB7}">
+  <ds:schemaRefs>
+    <ds:schemaRef ds:uri="http://schemas.openxmlformats.org/officeDocument/2006/bibliography"/>
+  </ds:schemaRefs>
+</ds:datastoreItem>
 </file>
</xml_diff>